<commit_message>
[IMP] project report content
</commit_message>
<xml_diff>
--- a/project_report/ગૂજરાત વિદ્યાપીઠનો પરીચાય.docx
+++ b/project_report/ગૂજરાત વિદ્યાપીઠનો પરીચાય.docx
@@ -6,15 +6,16 @@
       <w:pPr>
         <w:jc w:val="center"/>
         <w:rPr>
-          <w:rFonts w:cs="Shruti" w:hint="cs"/>
+          <w:rFonts w:cs="Shruti"/>
           <w:b/>
           <w:bCs/>
           <w:sz w:val="44"/>
           <w:szCs w:val="44"/>
           <w:u w:val="single"/>
-          <w:cs/>
-        </w:rPr>
-      </w:pPr>
+        </w:rPr>
+      </w:pPr>
+      <w:bookmarkStart w:id="0" w:name="_GoBack"/>
+      <w:bookmarkEnd w:id="0"/>
       <w:r>
         <w:rPr>
           <w:rFonts w:cs="Shruti" w:hint="cs"/>
@@ -30,6 +31,7 @@
     </w:p>
     <w:p>
       <w:pPr>
+        <w:jc w:val="center"/>
         <w:rPr>
           <w:rFonts w:cs="Shruti"/>
           <w:b/>
@@ -37,25 +39,159 @@
           <w:sz w:val="44"/>
           <w:szCs w:val="44"/>
           <w:u w:val="single"/>
-          <w:cs/>
-        </w:rPr>
-      </w:pPr>
-      <w:r>
-        <w:rPr>
-          <w:rFonts w:cs="Shruti"/>
+        </w:rPr>
+      </w:pPr>
+    </w:p>
+    <w:p>
+      <w:pPr>
+        <w:jc w:val="center"/>
+        <w:rPr>
+          <w:rFonts w:cs="Shruti" w:hint="cs"/>
           <w:b/>
           <w:bCs/>
           <w:sz w:val="44"/>
           <w:szCs w:val="44"/>
           <w:u w:val="single"/>
-          <w:cs/>
-        </w:rPr>
-        <w:br w:type="page"/>
-      </w:r>
-    </w:p>
-    <w:p>
-      <w:pPr>
-        <w:jc w:val="center"/>
+        </w:rPr>
+      </w:pPr>
+    </w:p>
+    <w:p>
+      <w:pPr>
+        <w:ind w:firstLine="720"/>
+        <w:rPr>
+          <w:rFonts w:cs="Shruti"/>
+          <w:sz w:val="32"/>
+          <w:szCs w:val="32"/>
+        </w:rPr>
+      </w:pPr>
+      <w:r>
+        <w:rPr>
+          <w:rFonts w:cs="Shruti" w:hint="cs"/>
+          <w:sz w:val="32"/>
+          <w:szCs w:val="32"/>
+          <w:cs/>
+        </w:rPr>
+        <w:t>મેડિકલ</w:t>
+      </w:r>
+      <w:r>
+        <w:rPr>
+          <w:rFonts w:cs="Shruti" w:hint="cs"/>
+          <w:sz w:val="40"/>
+          <w:szCs w:val="40"/>
+          <w:cs/>
+        </w:rPr>
+        <w:t xml:space="preserve"> </w:t>
+      </w:r>
+      <w:r>
+        <w:rPr>
+          <w:rFonts w:cs="Shruti" w:hint="cs"/>
+          <w:sz w:val="32"/>
+          <w:szCs w:val="32"/>
+          <w:cs/>
+        </w:rPr>
+        <w:t>મેનેજમેન્ટ સિસ્ટમ એ મેડિકલ શોપ્સ માટે વેબસાઈટ પ્રોજેક્ટ બનાવવામાં આવેલ છે. આ સિસ્ટમ દવાઓની ખરીદી અને વેચાણ, તેમનો સ્ટોક જાળવવા, વેચાણના બિલ બનાવવા સાથે સંબંધિત ક્ષેત્ર છે. જયારે આ બધી પ્રક્રિયા મેન્યુઅલી કરવામાં આવે ત્યારે તેને વધુ સમય અને પ્રયત્નની જરૂર પડે છે.</w:t>
+      </w:r>
+    </w:p>
+    <w:p>
+      <w:pPr>
+        <w:rPr>
+          <w:rFonts w:cs="Shruti"/>
+          <w:sz w:val="32"/>
+          <w:szCs w:val="32"/>
+        </w:rPr>
+      </w:pPr>
+    </w:p>
+    <w:p>
+      <w:pPr>
+        <w:ind w:firstLine="720"/>
+        <w:rPr>
+          <w:rFonts w:cs="Shruti"/>
+          <w:sz w:val="32"/>
+          <w:szCs w:val="32"/>
+        </w:rPr>
+      </w:pPr>
+      <w:r>
+        <w:rPr>
+          <w:rFonts w:cs="Shruti" w:hint="cs"/>
+          <w:sz w:val="32"/>
+          <w:szCs w:val="32"/>
+          <w:cs/>
+        </w:rPr>
+        <w:t xml:space="preserve">આમ, સમયનો વપરાશ અને માનવીય પ્રયત્નો ઘટાડવા માટે </w:t>
+      </w:r>
+      <w:r>
+        <w:rPr>
+          <w:rFonts w:cs="Shruti" w:hint="cs"/>
+          <w:sz w:val="32"/>
+          <w:szCs w:val="32"/>
+          <w:cs/>
+        </w:rPr>
+        <w:t>“</w:t>
+      </w:r>
+      <w:r>
+        <w:rPr>
+          <w:rFonts w:cs="Shruti" w:hint="cs"/>
+          <w:sz w:val="32"/>
+          <w:szCs w:val="32"/>
+        </w:rPr>
+        <w:t>medical</w:t>
+      </w:r>
+      <w:r>
+        <w:rPr>
+          <w:rFonts w:cs="Shruti" w:hint="cs"/>
+          <w:sz w:val="32"/>
+          <w:szCs w:val="32"/>
+          <w:cs/>
+        </w:rPr>
+        <w:t xml:space="preserve"> </w:t>
+      </w:r>
+      <w:r>
+        <w:rPr>
+          <w:rFonts w:cs="Shruti" w:hint="cs"/>
+          <w:sz w:val="32"/>
+          <w:szCs w:val="32"/>
+        </w:rPr>
+        <w:t>Management</w:t>
+      </w:r>
+      <w:r>
+        <w:rPr>
+          <w:rFonts w:cs="Shruti" w:hint="cs"/>
+          <w:sz w:val="32"/>
+          <w:szCs w:val="32"/>
+          <w:cs/>
+        </w:rPr>
+        <w:t xml:space="preserve"> </w:t>
+      </w:r>
+      <w:r>
+        <w:rPr>
+          <w:rFonts w:cs="Shruti" w:hint="cs"/>
+          <w:sz w:val="32"/>
+          <w:szCs w:val="32"/>
+        </w:rPr>
+        <w:t>system</w:t>
+      </w:r>
+      <w:r>
+        <w:rPr>
+          <w:rFonts w:cs="Shruti" w:hint="cs"/>
+          <w:sz w:val="32"/>
+          <w:szCs w:val="32"/>
+          <w:cs/>
+        </w:rPr>
+        <w:t xml:space="preserve">” </w:t>
+      </w:r>
+      <w:r>
+        <w:rPr>
+          <w:rFonts w:cs="Shruti" w:hint="cs"/>
+          <w:sz w:val="32"/>
+          <w:szCs w:val="32"/>
+          <w:cs/>
+        </w:rPr>
+        <w:t>એ મેડિકલ માં ઉપયોગમાં લઇ શકાય છે.</w:t>
+      </w:r>
+    </w:p>
+    <w:p>
+      <w:pPr>
+        <w:ind w:firstLine="720"/>
         <w:rPr>
           <w:rFonts w:cs="Shruti"/>
           <w:b/>
@@ -65,6 +201,17 @@
           <w:u w:val="single"/>
         </w:rPr>
       </w:pPr>
+    </w:p>
+    <w:p>
+      <w:pPr>
+        <w:ind w:firstLine="720"/>
+        <w:rPr>
+          <w:rFonts w:cs="Shruti"/>
+          <w:sz w:val="36"/>
+          <w:szCs w:val="36"/>
+          <w:cs/>
+        </w:rPr>
+      </w:pPr>
       <w:r>
         <w:rPr>
           <w:rFonts w:cs="Shruti"/>
@@ -75,10 +222,12 @@
           <w:u w:val="single"/>
           <w:cs/>
         </w:rPr>
-        <w:lastRenderedPageBreak/>
-        <w:t>આભારદર્શન (</w:t>
-      </w:r>
-      <w:r>
+        <w:br w:type="page"/>
+      </w:r>
+    </w:p>
+    <w:p>
+      <w:pPr>
+        <w:jc w:val="center"/>
         <w:rPr>
           <w:rFonts w:cs="Shruti"/>
           <w:b/>
@@ -87,6 +236,29 @@
           <w:szCs w:val="44"/>
           <w:u w:val="single"/>
         </w:rPr>
+      </w:pPr>
+      <w:r>
+        <w:rPr>
+          <w:rFonts w:cs="Shruti"/>
+          <w:b/>
+          <w:bCs/>
+          <w:sz w:val="44"/>
+          <w:szCs w:val="44"/>
+          <w:u w:val="single"/>
+          <w:cs/>
+        </w:rPr>
+        <w:lastRenderedPageBreak/>
+        <w:t>આભારદર્શન (</w:t>
+      </w:r>
+      <w:r>
+        <w:rPr>
+          <w:rFonts w:cs="Shruti"/>
+          <w:b/>
+          <w:bCs/>
+          <w:sz w:val="44"/>
+          <w:szCs w:val="44"/>
+          <w:u w:val="single"/>
+        </w:rPr>
         <w:t>Acknowledgement)</w:t>
       </w:r>
     </w:p>
@@ -106,7 +278,7 @@
       <w:pPr>
         <w:jc w:val="center"/>
         <w:rPr>
-          <w:rFonts w:cstheme="minorBidi" w:hint="cs"/>
+          <w:rFonts w:cstheme="minorBidi"/>
           <w:b/>
           <w:bCs/>
           <w:sz w:val="32"/>
@@ -117,10 +289,1147 @@
     <w:p>
       <w:pPr>
         <w:rPr>
+          <w:sz w:val="28"/>
+          <w:szCs w:val="28"/>
+        </w:rPr>
+      </w:pPr>
+      <w:r>
+        <w:rPr>
+          <w:rFonts w:cs="Shruti" w:hint="cs"/>
+          <w:sz w:val="28"/>
+          <w:szCs w:val="28"/>
+          <w:cs/>
+        </w:rPr>
+        <w:t>ગૂ</w:t>
+      </w:r>
+      <w:r>
+        <w:rPr>
+          <w:rFonts w:cs="Shruti"/>
+          <w:sz w:val="28"/>
+          <w:szCs w:val="28"/>
+          <w:cs/>
+        </w:rPr>
+        <w:t>જ</w:t>
+      </w:r>
+      <w:r>
+        <w:rPr>
+          <w:rFonts w:cs="Shruti" w:hint="cs"/>
+          <w:sz w:val="28"/>
+          <w:szCs w:val="28"/>
+          <w:cs/>
+        </w:rPr>
+        <w:t>રા</w:t>
+      </w:r>
+      <w:r>
+        <w:rPr>
+          <w:rFonts w:cs="Shruti"/>
+          <w:sz w:val="28"/>
+          <w:szCs w:val="28"/>
+          <w:cs/>
+        </w:rPr>
+        <w:t xml:space="preserve">ત </w:t>
+      </w:r>
+      <w:r>
+        <w:rPr>
+          <w:rFonts w:cs="Shruti" w:hint="cs"/>
+          <w:sz w:val="28"/>
+          <w:szCs w:val="28"/>
+          <w:cs/>
+        </w:rPr>
+        <w:t xml:space="preserve">વિદ્યાપીઠ માં </w:t>
+      </w:r>
+      <w:r>
+        <w:rPr>
+          <w:rFonts w:cs="Shruti"/>
+          <w:sz w:val="28"/>
+          <w:szCs w:val="28"/>
+          <w:cs/>
+        </w:rPr>
+        <w:t xml:space="preserve">આવેલ કોમ્પપ્યટુર </w:t>
+      </w:r>
+      <w:r>
+        <w:rPr>
+          <w:rFonts w:cs="Shruti" w:hint="cs"/>
+          <w:sz w:val="28"/>
+          <w:szCs w:val="28"/>
+          <w:cs/>
+        </w:rPr>
+        <w:t xml:space="preserve">વિજ્ઞાન </w:t>
+      </w:r>
+      <w:r>
+        <w:rPr>
+          <w:rFonts w:cs="Shruti"/>
+          <w:sz w:val="28"/>
+          <w:szCs w:val="28"/>
+          <w:cs/>
+        </w:rPr>
+        <w:t xml:space="preserve"> </w:t>
+      </w:r>
+      <w:r>
+        <w:rPr>
+          <w:rFonts w:cs="Shruti" w:hint="cs"/>
+          <w:sz w:val="28"/>
+          <w:szCs w:val="28"/>
+          <w:cs/>
+        </w:rPr>
+        <w:t>વિભાગ</w:t>
+      </w:r>
+      <w:r>
+        <w:rPr>
+          <w:rFonts w:cs="Shruti"/>
+          <w:sz w:val="28"/>
+          <w:szCs w:val="28"/>
+          <w:cs/>
+        </w:rPr>
+        <w:t xml:space="preserve"> </w:t>
+      </w:r>
+      <w:r>
+        <w:rPr>
+          <w:rFonts w:cs="Shruti" w:hint="cs"/>
+          <w:sz w:val="28"/>
+          <w:szCs w:val="28"/>
+          <w:cs/>
+        </w:rPr>
+        <w:t>માં</w:t>
+      </w:r>
+      <w:r>
+        <w:rPr>
+          <w:rFonts w:cs="Shruti"/>
+          <w:sz w:val="28"/>
+          <w:szCs w:val="28"/>
+          <w:cs/>
+        </w:rPr>
+        <w:t xml:space="preserve"> </w:t>
+      </w:r>
+      <w:r>
+        <w:rPr>
+          <w:rFonts w:cs="Shruti" w:hint="cs"/>
+          <w:sz w:val="28"/>
+          <w:szCs w:val="28"/>
+          <w:cs/>
+        </w:rPr>
+        <w:t>કમ્પ્યુટર</w:t>
+      </w:r>
+      <w:r>
+        <w:rPr>
+          <w:rFonts w:cs="Shruti"/>
+          <w:sz w:val="28"/>
+          <w:szCs w:val="28"/>
+          <w:cs/>
+        </w:rPr>
+        <w:t xml:space="preserve"> </w:t>
+      </w:r>
+      <w:r>
+        <w:rPr>
+          <w:rFonts w:cs="Shruti" w:hint="cs"/>
+          <w:sz w:val="28"/>
+          <w:szCs w:val="28"/>
+          <w:cs/>
+        </w:rPr>
+        <w:t xml:space="preserve">વિનીયોગ પારંગત </w:t>
+      </w:r>
+      <w:r>
+        <w:rPr>
+          <w:rFonts w:cs="Shruti"/>
+          <w:sz w:val="28"/>
+          <w:szCs w:val="28"/>
+          <w:cs/>
+        </w:rPr>
+        <w:t xml:space="preserve">(એમ.સી.એ.) </w:t>
+      </w:r>
+      <w:r>
+        <w:rPr>
+          <w:rFonts w:cs="Shruti" w:hint="cs"/>
+          <w:sz w:val="28"/>
+          <w:szCs w:val="28"/>
+          <w:cs/>
+        </w:rPr>
+        <w:t xml:space="preserve">વર્ષ: </w:t>
+      </w:r>
+      <w:r>
+        <w:rPr>
+          <w:rFonts w:cs="Shruti"/>
+          <w:sz w:val="28"/>
+          <w:szCs w:val="28"/>
+          <w:cs/>
+        </w:rPr>
+        <w:t>2 સત્રઃ</w:t>
+      </w:r>
+      <w:r>
+        <w:rPr>
+          <w:rFonts w:cs="Shruti" w:hint="cs"/>
+          <w:sz w:val="28"/>
+          <w:szCs w:val="28"/>
+          <w:cs/>
+        </w:rPr>
+        <w:t xml:space="preserve"> </w:t>
+      </w:r>
+      <w:r>
+        <w:rPr>
+          <w:rFonts w:cs="Shruti"/>
+          <w:sz w:val="28"/>
+          <w:szCs w:val="28"/>
+          <w:cs/>
+        </w:rPr>
+        <w:t>4</w:t>
+      </w:r>
+      <w:r>
+        <w:rPr>
+          <w:rFonts w:cs="Shruti" w:hint="cs"/>
+          <w:sz w:val="28"/>
+          <w:szCs w:val="28"/>
+          <w:cs/>
+        </w:rPr>
+        <w:t xml:space="preserve"> ના</w:t>
+      </w:r>
+      <w:r>
+        <w:rPr>
+          <w:rFonts w:cs="Shruti"/>
+          <w:sz w:val="28"/>
+          <w:szCs w:val="28"/>
+          <w:cs/>
+        </w:rPr>
+        <w:t xml:space="preserve"> </w:t>
+      </w:r>
+      <w:r>
+        <w:rPr>
+          <w:rFonts w:cs="Shruti" w:hint="cs"/>
+          <w:sz w:val="28"/>
+          <w:szCs w:val="28"/>
+          <w:cs/>
+        </w:rPr>
+        <w:t>અભ્યાસક્રમ</w:t>
+      </w:r>
+      <w:r>
+        <w:rPr>
+          <w:rFonts w:cs="Shruti"/>
+          <w:sz w:val="28"/>
+          <w:szCs w:val="28"/>
+          <w:cs/>
+        </w:rPr>
+        <w:t xml:space="preserve"> </w:t>
+      </w:r>
+      <w:r>
+        <w:rPr>
+          <w:rFonts w:cs="Shruti" w:hint="cs"/>
+          <w:sz w:val="28"/>
+          <w:szCs w:val="28"/>
+          <w:cs/>
+        </w:rPr>
+        <w:t>ના</w:t>
+      </w:r>
+      <w:r>
+        <w:rPr>
+          <w:rFonts w:cs="Shruti"/>
+          <w:sz w:val="28"/>
+          <w:szCs w:val="28"/>
+          <w:cs/>
+        </w:rPr>
+        <w:t xml:space="preserve"> </w:t>
+      </w:r>
+      <w:r>
+        <w:rPr>
+          <w:rFonts w:cs="Shruti" w:hint="cs"/>
+          <w:sz w:val="28"/>
+          <w:szCs w:val="28"/>
+          <w:cs/>
+        </w:rPr>
+        <w:t xml:space="preserve">ભાગરૂપે </w:t>
+      </w:r>
+      <w:r>
+        <w:rPr>
+          <w:rFonts w:cs="Shruti"/>
+          <w:sz w:val="28"/>
+          <w:szCs w:val="28"/>
+          <w:cs/>
+        </w:rPr>
+        <w:t>“</w:t>
+      </w:r>
+      <w:r>
+        <w:rPr>
+          <w:rFonts w:cstheme="minorBidi" w:hint="cs"/>
+          <w:sz w:val="28"/>
+          <w:szCs w:val="28"/>
+        </w:rPr>
+        <w:t>Medical</w:t>
+      </w:r>
+      <w:r>
+        <w:rPr>
+          <w:sz w:val="28"/>
+          <w:szCs w:val="28"/>
+        </w:rPr>
+        <w:t xml:space="preserve"> Management System”</w:t>
+      </w:r>
+      <w:r>
+        <w:rPr>
+          <w:rFonts w:cstheme="minorBidi" w:hint="cs"/>
+          <w:sz w:val="28"/>
+          <w:szCs w:val="28"/>
+          <w:cs/>
+        </w:rPr>
+        <w:t xml:space="preserve"> બનાવેલ છે.</w:t>
+      </w:r>
+    </w:p>
+    <w:p>
+      <w:pPr>
+        <w:rPr>
+          <w:rFonts w:cstheme="minorBidi"/>
+          <w:sz w:val="28"/>
+          <w:szCs w:val="28"/>
+        </w:rPr>
+      </w:pPr>
+    </w:p>
+    <w:p>
+      <w:pPr>
+        <w:rPr>
+          <w:rFonts w:cs="Shruti"/>
+          <w:sz w:val="28"/>
+          <w:szCs w:val="28"/>
+        </w:rPr>
+      </w:pPr>
+      <w:r>
+        <w:rPr>
+          <w:rFonts w:cs="Shruti" w:hint="cs"/>
+          <w:sz w:val="28"/>
+          <w:szCs w:val="28"/>
+          <w:cs/>
+        </w:rPr>
+        <w:t>અધ્યાપક</w:t>
+      </w:r>
+      <w:r>
+        <w:rPr>
+          <w:rFonts w:cs="Shruti"/>
+          <w:sz w:val="28"/>
+          <w:szCs w:val="28"/>
+          <w:cs/>
+        </w:rPr>
+        <w:t xml:space="preserve"> ડૉ. અજય પરીખ </w:t>
+      </w:r>
+      <w:r>
+        <w:rPr>
+          <w:rFonts w:cs="Shruti" w:hint="cs"/>
+          <w:sz w:val="28"/>
+          <w:szCs w:val="28"/>
+          <w:cs/>
+        </w:rPr>
+        <w:t>ના</w:t>
+      </w:r>
+      <w:r>
+        <w:rPr>
+          <w:rFonts w:cs="Shruti"/>
+          <w:sz w:val="28"/>
+          <w:szCs w:val="28"/>
+          <w:cs/>
+        </w:rPr>
+        <w:t xml:space="preserve"> </w:t>
+      </w:r>
+      <w:r>
+        <w:rPr>
+          <w:rFonts w:cs="Shruti" w:hint="cs"/>
+          <w:sz w:val="28"/>
+          <w:szCs w:val="28"/>
+          <w:cs/>
+        </w:rPr>
+        <w:t>માર્ગદર્શન</w:t>
+      </w:r>
+      <w:r>
+        <w:rPr>
+          <w:rFonts w:cs="Shruti"/>
+          <w:sz w:val="28"/>
+          <w:szCs w:val="28"/>
+          <w:cs/>
+        </w:rPr>
+        <w:t xml:space="preserve"> અને તેમ</w:t>
+      </w:r>
+      <w:r>
+        <w:rPr>
+          <w:rFonts w:cs="Shruti" w:hint="cs"/>
+          <w:sz w:val="28"/>
+          <w:szCs w:val="28"/>
+          <w:cs/>
+        </w:rPr>
+        <w:t>ના</w:t>
+      </w:r>
+      <w:r>
+        <w:rPr>
+          <w:rFonts w:cs="Shruti"/>
+          <w:sz w:val="28"/>
+          <w:szCs w:val="28"/>
+          <w:cs/>
+        </w:rPr>
+        <w:t xml:space="preserve"> અનભુવની મદદ </w:t>
+      </w:r>
+      <w:r>
+        <w:rPr>
+          <w:rFonts w:cs="Shruti" w:hint="cs"/>
+          <w:sz w:val="28"/>
+          <w:szCs w:val="28"/>
+          <w:cs/>
+        </w:rPr>
+        <w:t>દ્વારા</w:t>
+      </w:r>
+      <w:r>
+        <w:rPr>
+          <w:rFonts w:cs="Shruti"/>
+          <w:sz w:val="28"/>
+          <w:szCs w:val="28"/>
+          <w:cs/>
+        </w:rPr>
+        <w:t xml:space="preserve"> “</w:t>
+      </w:r>
+      <w:r>
+        <w:rPr>
+          <w:rFonts w:cstheme="minorBidi" w:hint="cs"/>
+          <w:sz w:val="28"/>
+          <w:szCs w:val="28"/>
+        </w:rPr>
+        <w:t>Medical</w:t>
+      </w:r>
+      <w:r>
+        <w:rPr>
+          <w:rFonts w:cstheme="minorBidi" w:hint="cs"/>
+          <w:sz w:val="28"/>
+          <w:szCs w:val="28"/>
+          <w:cs/>
+        </w:rPr>
+        <w:t xml:space="preserve"> </w:t>
+      </w:r>
+      <w:r>
+        <w:rPr>
+          <w:sz w:val="28"/>
+          <w:szCs w:val="28"/>
+        </w:rPr>
+        <w:t>Management System</w:t>
+      </w:r>
+      <w:r>
+        <w:rPr>
+          <w:rFonts w:cstheme="minorBidi" w:hint="cs"/>
+          <w:sz w:val="28"/>
+          <w:szCs w:val="28"/>
+          <w:cs/>
+        </w:rPr>
+        <w:t>”</w:t>
+      </w:r>
+      <w:r>
+        <w:rPr>
+          <w:sz w:val="28"/>
+          <w:szCs w:val="28"/>
+        </w:rPr>
+        <w:t xml:space="preserve"> </w:t>
+      </w:r>
+      <w:r>
+        <w:rPr>
+          <w:rFonts w:cstheme="minorBidi" w:hint="cs"/>
+          <w:sz w:val="28"/>
+          <w:szCs w:val="28"/>
+          <w:cs/>
+        </w:rPr>
+        <w:t xml:space="preserve"> </w:t>
+      </w:r>
+      <w:r>
+        <w:rPr>
+          <w:rFonts w:cs="Shruti" w:hint="cs"/>
+          <w:sz w:val="28"/>
+          <w:szCs w:val="28"/>
+          <w:cs/>
+        </w:rPr>
+        <w:t xml:space="preserve">નું કાર્ય </w:t>
+      </w:r>
+      <w:r>
+        <w:rPr>
+          <w:rFonts w:cs="Shruti"/>
+          <w:sz w:val="28"/>
+          <w:szCs w:val="28"/>
+          <w:cs/>
+        </w:rPr>
+        <w:t>કરેલ છે. તેમ</w:t>
+      </w:r>
+      <w:r>
+        <w:rPr>
+          <w:rFonts w:cs="Shruti" w:hint="cs"/>
+          <w:sz w:val="28"/>
+          <w:szCs w:val="28"/>
+          <w:cs/>
+        </w:rPr>
+        <w:t>ના</w:t>
+      </w:r>
+      <w:r>
+        <w:rPr>
+          <w:rFonts w:cs="Shruti"/>
+          <w:sz w:val="28"/>
+          <w:szCs w:val="28"/>
+          <w:cs/>
+        </w:rPr>
+        <w:t xml:space="preserve"> </w:t>
+      </w:r>
+      <w:r>
+        <w:rPr>
+          <w:rFonts w:cs="Shruti" w:hint="cs"/>
+          <w:sz w:val="28"/>
+          <w:szCs w:val="28"/>
+          <w:cs/>
+        </w:rPr>
+        <w:t>માર્ગદર્શન</w:t>
+      </w:r>
+      <w:r>
+        <w:rPr>
+          <w:rFonts w:cs="Shruti"/>
+          <w:sz w:val="28"/>
+          <w:szCs w:val="28"/>
+          <w:cs/>
+        </w:rPr>
+        <w:t xml:space="preserve"> હઠેળ ઘણુ</w:t>
+      </w:r>
+      <w:r>
+        <w:rPr>
+          <w:rFonts w:cs="Shruti" w:hint="cs"/>
+          <w:sz w:val="28"/>
+          <w:szCs w:val="28"/>
+          <w:cs/>
+        </w:rPr>
+        <w:t xml:space="preserve"> </w:t>
+      </w:r>
+      <w:r>
+        <w:rPr>
+          <w:rFonts w:cs="Shruti"/>
+          <w:sz w:val="28"/>
+          <w:szCs w:val="28"/>
+          <w:cs/>
+        </w:rPr>
+        <w:t>શી</w:t>
+      </w:r>
+      <w:r>
+        <w:rPr>
+          <w:rFonts w:cs="Shruti" w:hint="cs"/>
+          <w:sz w:val="28"/>
+          <w:szCs w:val="28"/>
+          <w:cs/>
+        </w:rPr>
+        <w:t>ખવા</w:t>
+      </w:r>
+      <w:r>
+        <w:rPr>
+          <w:rFonts w:cs="Shruti"/>
+          <w:sz w:val="28"/>
+          <w:szCs w:val="28"/>
+          <w:cs/>
+        </w:rPr>
+        <w:t xml:space="preserve"> મળેલ છે. તેમણે</w:t>
+      </w:r>
+      <w:r>
+        <w:rPr>
+          <w:rFonts w:cs="Shruti" w:hint="cs"/>
+          <w:sz w:val="28"/>
+          <w:szCs w:val="28"/>
+          <w:cs/>
+        </w:rPr>
+        <w:t xml:space="preserve"> </w:t>
+      </w:r>
+      <w:r>
+        <w:rPr>
+          <w:rFonts w:cs="Shruti"/>
+          <w:sz w:val="28"/>
+          <w:szCs w:val="28"/>
+          <w:cs/>
+        </w:rPr>
+        <w:t>આપે</w:t>
+      </w:r>
+      <w:r>
+        <w:rPr>
+          <w:rFonts w:cs="Shruti" w:hint="cs"/>
+          <w:sz w:val="28"/>
+          <w:szCs w:val="28"/>
+          <w:cs/>
+        </w:rPr>
+        <w:t xml:space="preserve">લા </w:t>
+      </w:r>
+      <w:r>
+        <w:rPr>
+          <w:rFonts w:cs="Shruti"/>
+          <w:sz w:val="28"/>
+          <w:szCs w:val="28"/>
+          <w:cs/>
+        </w:rPr>
+        <w:t>કિંમતી સમય આપ</w:t>
+      </w:r>
+      <w:r>
+        <w:rPr>
+          <w:rFonts w:cs="Shruti" w:hint="cs"/>
+          <w:sz w:val="28"/>
+          <w:szCs w:val="28"/>
+          <w:cs/>
+        </w:rPr>
+        <w:t>વા</w:t>
+      </w:r>
+      <w:r>
+        <w:rPr>
+          <w:rFonts w:cs="Shruti"/>
+          <w:sz w:val="28"/>
+          <w:szCs w:val="28"/>
+          <w:cs/>
+        </w:rPr>
+        <w:t xml:space="preserve"> </w:t>
+      </w:r>
+      <w:r>
+        <w:rPr>
+          <w:rFonts w:cs="Shruti" w:hint="cs"/>
+          <w:sz w:val="28"/>
+          <w:szCs w:val="28"/>
+          <w:cs/>
+        </w:rPr>
+        <w:t>બ</w:t>
+      </w:r>
+      <w:r>
+        <w:rPr>
+          <w:rFonts w:cs="Shruti"/>
+          <w:sz w:val="28"/>
+          <w:szCs w:val="28"/>
+          <w:cs/>
+        </w:rPr>
+        <w:t>દલ અ।ભ</w:t>
+      </w:r>
+      <w:r>
+        <w:rPr>
+          <w:rFonts w:cs="Shruti" w:hint="cs"/>
+          <w:sz w:val="28"/>
+          <w:szCs w:val="28"/>
+          <w:cs/>
+        </w:rPr>
+        <w:t>ર</w:t>
+      </w:r>
+      <w:r>
+        <w:rPr>
+          <w:rFonts w:cs="Shruti"/>
+          <w:sz w:val="28"/>
+          <w:szCs w:val="28"/>
+          <w:cs/>
+        </w:rPr>
+        <w:t xml:space="preserve"> </w:t>
+      </w:r>
+      <w:r>
+        <w:rPr>
+          <w:rFonts w:cs="Shruti" w:hint="cs"/>
+          <w:sz w:val="28"/>
+          <w:szCs w:val="28"/>
+          <w:cs/>
+        </w:rPr>
+        <w:t>માનું છું.</w:t>
+      </w:r>
+    </w:p>
+    <w:p>
+      <w:pPr>
+        <w:rPr>
+          <w:rFonts w:cs="Shruti"/>
+          <w:sz w:val="28"/>
+          <w:szCs w:val="28"/>
+        </w:rPr>
+      </w:pPr>
+    </w:p>
+    <w:p>
+      <w:pPr>
+        <w:rPr>
+          <w:rFonts w:cstheme="minorBidi"/>
+          <w:sz w:val="28"/>
+          <w:szCs w:val="28"/>
+        </w:rPr>
+      </w:pPr>
+      <w:r>
+        <w:rPr>
+          <w:rFonts w:cs="Shruti"/>
+          <w:sz w:val="28"/>
+          <w:szCs w:val="28"/>
+          <w:cs/>
+        </w:rPr>
+        <w:t>પ્રોજેક્ટ</w:t>
+      </w:r>
+      <w:r>
+        <w:rPr>
+          <w:rFonts w:cs="Shruti" w:hint="cs"/>
+          <w:sz w:val="28"/>
+          <w:szCs w:val="28"/>
+          <w:cs/>
+        </w:rPr>
+        <w:t>માં</w:t>
+      </w:r>
+      <w:r>
+        <w:rPr>
+          <w:rFonts w:cs="Shruti"/>
+          <w:sz w:val="28"/>
+          <w:szCs w:val="28"/>
+          <w:cs/>
+        </w:rPr>
+        <w:t xml:space="preserve"> </w:t>
+      </w:r>
+      <w:r>
+        <w:rPr>
+          <w:rFonts w:cs="Shruti" w:hint="cs"/>
+          <w:sz w:val="28"/>
+          <w:szCs w:val="28"/>
+          <w:cs/>
+        </w:rPr>
+        <w:t>કાર્ય</w:t>
+      </w:r>
+      <w:r>
+        <w:rPr>
+          <w:rFonts w:cs="Shruti"/>
+          <w:sz w:val="28"/>
+          <w:szCs w:val="28"/>
+          <w:cs/>
+        </w:rPr>
+        <w:t xml:space="preserve"> દ</w:t>
+      </w:r>
+      <w:r>
+        <w:rPr>
+          <w:rFonts w:cs="Shruti" w:hint="cs"/>
+          <w:sz w:val="28"/>
+          <w:szCs w:val="28"/>
+          <w:cs/>
+        </w:rPr>
+        <w:t>રમિ</w:t>
+      </w:r>
+      <w:r>
+        <w:rPr>
+          <w:rFonts w:cs="Shruti"/>
+          <w:sz w:val="28"/>
+          <w:szCs w:val="28"/>
+          <w:cs/>
+        </w:rPr>
+        <w:t>યાન જેમની સ</w:t>
+      </w:r>
+      <w:r>
+        <w:rPr>
+          <w:rFonts w:cs="Shruti" w:hint="cs"/>
+          <w:sz w:val="28"/>
+          <w:szCs w:val="28"/>
+          <w:cs/>
+        </w:rPr>
+        <w:t>લાહ</w:t>
+      </w:r>
+      <w:r>
+        <w:rPr>
+          <w:rFonts w:cs="Shruti"/>
+          <w:sz w:val="28"/>
+          <w:szCs w:val="28"/>
+          <w:cs/>
+        </w:rPr>
+        <w:t xml:space="preserve"> મને પ્રત્યક્ષ કે પરોક્ષ રીતે ઉપયો</w:t>
+      </w:r>
+      <w:r>
+        <w:rPr>
+          <w:rFonts w:cs="Shruti" w:hint="cs"/>
+          <w:sz w:val="28"/>
+          <w:szCs w:val="28"/>
+          <w:cs/>
+        </w:rPr>
+        <w:t>ગી હ</w:t>
+      </w:r>
+      <w:r>
+        <w:rPr>
+          <w:rFonts w:cs="Shruti"/>
+          <w:sz w:val="28"/>
+          <w:szCs w:val="28"/>
+          <w:cs/>
+        </w:rPr>
+        <w:t xml:space="preserve">તી એવા મારા </w:t>
+      </w:r>
+      <w:r>
+        <w:rPr>
+          <w:rFonts w:cs="Shruti" w:hint="cs"/>
+          <w:sz w:val="28"/>
+          <w:szCs w:val="28"/>
+          <w:cs/>
+        </w:rPr>
+        <w:t>મિ</w:t>
+      </w:r>
+      <w:r>
+        <w:rPr>
+          <w:rFonts w:cs="Shruti"/>
+          <w:sz w:val="28"/>
+          <w:szCs w:val="28"/>
+          <w:cs/>
+        </w:rPr>
+        <w:t xml:space="preserve">ત્રો નો </w:t>
+      </w:r>
+      <w:r>
+        <w:rPr>
+          <w:rFonts w:cs="Shruti" w:hint="cs"/>
+          <w:sz w:val="28"/>
+          <w:szCs w:val="28"/>
+          <w:cs/>
+        </w:rPr>
+        <w:t xml:space="preserve">પણ હું </w:t>
+      </w:r>
+      <w:r>
+        <w:rPr>
+          <w:rFonts w:cs="Shruti"/>
+          <w:sz w:val="28"/>
+          <w:szCs w:val="28"/>
+          <w:cs/>
+        </w:rPr>
+        <w:t>આભાર મા</w:t>
+      </w:r>
+      <w:r>
+        <w:rPr>
+          <w:rFonts w:cs="Shruti" w:hint="cs"/>
+          <w:sz w:val="28"/>
+          <w:szCs w:val="28"/>
+          <w:cs/>
+        </w:rPr>
+        <w:t>નું</w:t>
+      </w:r>
+      <w:r>
+        <w:rPr>
+          <w:rFonts w:cs="Shruti"/>
+          <w:sz w:val="28"/>
+          <w:szCs w:val="28"/>
+          <w:cs/>
+        </w:rPr>
+        <w:t xml:space="preserve"> </w:t>
+      </w:r>
+      <w:r>
+        <w:rPr>
+          <w:rFonts w:cs="Shruti" w:hint="cs"/>
+          <w:sz w:val="28"/>
+          <w:szCs w:val="28"/>
+          <w:cs/>
+        </w:rPr>
+        <w:t>છું</w:t>
+      </w:r>
+      <w:r>
+        <w:rPr>
+          <w:rFonts w:cs="Shruti"/>
+          <w:sz w:val="28"/>
+          <w:szCs w:val="28"/>
+          <w:cs/>
+        </w:rPr>
+        <w:t>.</w:t>
+      </w:r>
+    </w:p>
+    <w:p>
+      <w:pPr>
+        <w:rPr>
+          <w:sz w:val="28"/>
+          <w:szCs w:val="28"/>
+        </w:rPr>
+      </w:pPr>
+    </w:p>
+    <w:p>
+      <w:pPr>
+        <w:rPr>
+          <w:rFonts w:cs="Shruti"/>
+          <w:sz w:val="28"/>
+          <w:szCs w:val="28"/>
+          <w:cs/>
+        </w:rPr>
+      </w:pPr>
+      <w:r>
+        <w:rPr>
+          <w:rFonts w:cs="Shruti"/>
+          <w:sz w:val="28"/>
+          <w:szCs w:val="28"/>
+          <w:cs/>
+        </w:rPr>
+        <w:t xml:space="preserve">જે </w:t>
+      </w:r>
+      <w:r>
+        <w:rPr>
+          <w:rFonts w:cs="Shruti" w:hint="cs"/>
+          <w:sz w:val="28"/>
+          <w:szCs w:val="28"/>
+          <w:cs/>
+        </w:rPr>
+        <w:t>માં</w:t>
+      </w:r>
+      <w:r>
+        <w:rPr>
+          <w:rFonts w:cs="Shruti"/>
+          <w:sz w:val="28"/>
+          <w:szCs w:val="28"/>
+          <w:cs/>
+        </w:rPr>
+        <w:t>ટે</w:t>
+      </w:r>
+      <w:r>
+        <w:rPr>
+          <w:rFonts w:cs="Shruti" w:hint="cs"/>
+          <w:sz w:val="28"/>
+          <w:szCs w:val="28"/>
+          <w:cs/>
+        </w:rPr>
+        <w:t xml:space="preserve"> હું</w:t>
+      </w:r>
+      <w:r>
+        <w:rPr>
+          <w:rFonts w:cs="Shruti"/>
+          <w:sz w:val="28"/>
+          <w:szCs w:val="28"/>
+          <w:cs/>
+        </w:rPr>
+        <w:t xml:space="preserve"> </w:t>
+      </w:r>
+      <w:r>
+        <w:rPr>
+          <w:rFonts w:cs="Shruti" w:hint="cs"/>
+          <w:sz w:val="28"/>
+          <w:szCs w:val="28"/>
+          <w:cs/>
+        </w:rPr>
+        <w:t>કમ્પ્યુટર</w:t>
+      </w:r>
+      <w:r>
+        <w:rPr>
+          <w:rFonts w:cs="Shruti"/>
+          <w:sz w:val="28"/>
+          <w:szCs w:val="28"/>
+          <w:cs/>
+        </w:rPr>
+        <w:t xml:space="preserve"> </w:t>
+      </w:r>
+      <w:r>
+        <w:rPr>
+          <w:rFonts w:cs="Shruti" w:hint="cs"/>
+          <w:sz w:val="28"/>
+          <w:szCs w:val="28"/>
+          <w:cs/>
+        </w:rPr>
+        <w:t>વિજ્ઞાન</w:t>
+      </w:r>
+      <w:r>
+        <w:rPr>
+          <w:rFonts w:cs="Shruti"/>
+          <w:sz w:val="28"/>
+          <w:szCs w:val="28"/>
+          <w:cs/>
+        </w:rPr>
+        <w:t xml:space="preserve"> </w:t>
+      </w:r>
+      <w:r>
+        <w:rPr>
+          <w:rFonts w:cs="Shruti" w:hint="cs"/>
+          <w:sz w:val="28"/>
+          <w:szCs w:val="28"/>
+          <w:cs/>
+        </w:rPr>
+        <w:t>વિભાગ</w:t>
+      </w:r>
+      <w:r>
+        <w:rPr>
+          <w:rFonts w:cs="Shruti"/>
+          <w:sz w:val="28"/>
+          <w:szCs w:val="28"/>
+          <w:cs/>
+        </w:rPr>
+        <w:t xml:space="preserve">નો </w:t>
+      </w:r>
+      <w:r>
+        <w:rPr>
+          <w:rFonts w:cs="Shruti" w:hint="cs"/>
+          <w:sz w:val="28"/>
+          <w:szCs w:val="28"/>
+          <w:cs/>
+        </w:rPr>
+        <w:t>આભાર</w:t>
+      </w:r>
+      <w:r>
+        <w:rPr>
+          <w:rFonts w:cs="Shruti"/>
+          <w:sz w:val="28"/>
+          <w:szCs w:val="28"/>
+          <w:cs/>
+        </w:rPr>
+        <w:t xml:space="preserve"> </w:t>
+      </w:r>
+      <w:r>
+        <w:rPr>
+          <w:rFonts w:cs="Shruti" w:hint="cs"/>
+          <w:sz w:val="28"/>
+          <w:szCs w:val="28"/>
+          <w:cs/>
+        </w:rPr>
+        <w:t>માનું છું.</w:t>
+      </w:r>
+      <w:r>
+        <w:rPr>
+          <w:rFonts w:cs="Shruti"/>
+          <w:sz w:val="28"/>
+          <w:szCs w:val="28"/>
+          <w:cs/>
+        </w:rPr>
+        <w:t xml:space="preserve"> જાણે</w:t>
+      </w:r>
+      <w:r>
+        <w:rPr>
+          <w:rFonts w:cs="Shruti" w:hint="cs"/>
+          <w:sz w:val="28"/>
+          <w:szCs w:val="28"/>
+          <w:cs/>
+        </w:rPr>
+        <w:t xml:space="preserve"> </w:t>
+      </w:r>
+      <w:r>
+        <w:rPr>
+          <w:rFonts w:cs="Shruti"/>
+          <w:sz w:val="28"/>
+          <w:szCs w:val="28"/>
+          <w:cs/>
+        </w:rPr>
+        <w:t>અજાણે</w:t>
+      </w:r>
+      <w:r>
+        <w:rPr>
+          <w:rFonts w:cs="Shruti" w:hint="cs"/>
+          <w:sz w:val="28"/>
+          <w:szCs w:val="28"/>
+          <w:cs/>
+        </w:rPr>
+        <w:t xml:space="preserve"> </w:t>
+      </w:r>
+      <w:r>
+        <w:rPr>
+          <w:rFonts w:cs="Shruti"/>
+          <w:sz w:val="28"/>
+          <w:szCs w:val="28"/>
+          <w:cs/>
+        </w:rPr>
+        <w:t xml:space="preserve">આ </w:t>
+      </w:r>
+      <w:r>
+        <w:rPr>
+          <w:rFonts w:cs="Shruti" w:hint="cs"/>
+          <w:sz w:val="28"/>
+          <w:szCs w:val="28"/>
+          <w:cs/>
+        </w:rPr>
+        <w:t>પરિયોજનાનાં</w:t>
+      </w:r>
+      <w:r>
+        <w:rPr>
+          <w:rFonts w:cs="Shruti"/>
+          <w:sz w:val="28"/>
+          <w:szCs w:val="28"/>
+          <w:cs/>
+        </w:rPr>
+        <w:t xml:space="preserve"> </w:t>
+      </w:r>
+      <w:r>
+        <w:rPr>
+          <w:rFonts w:cs="Shruti" w:hint="cs"/>
+          <w:sz w:val="28"/>
+          <w:szCs w:val="28"/>
+          <w:cs/>
+        </w:rPr>
+        <w:t xml:space="preserve">કાર્યમાં </w:t>
+      </w:r>
+      <w:r>
+        <w:rPr>
+          <w:rFonts w:cs="Shruti"/>
+          <w:sz w:val="28"/>
+          <w:szCs w:val="28"/>
+          <w:cs/>
+        </w:rPr>
+        <w:t>અમને</w:t>
+      </w:r>
+      <w:r>
+        <w:rPr>
+          <w:rFonts w:cs="Shruti" w:hint="cs"/>
+          <w:sz w:val="28"/>
+          <w:szCs w:val="28"/>
+          <w:cs/>
+        </w:rPr>
+        <w:t xml:space="preserve"> </w:t>
+      </w:r>
+      <w:r>
+        <w:rPr>
+          <w:rFonts w:cs="Shruti"/>
+          <w:sz w:val="28"/>
+          <w:szCs w:val="28"/>
+          <w:cs/>
+        </w:rPr>
+        <w:t>મદદ કર</w:t>
+      </w:r>
+      <w:r>
+        <w:rPr>
+          <w:rFonts w:cs="Shruti" w:hint="cs"/>
+          <w:sz w:val="28"/>
+          <w:szCs w:val="28"/>
+          <w:cs/>
+        </w:rPr>
+        <w:t>ના</w:t>
+      </w:r>
+      <w:r>
+        <w:rPr>
+          <w:rFonts w:cs="Shruti"/>
+          <w:sz w:val="28"/>
+          <w:szCs w:val="28"/>
+          <w:cs/>
+        </w:rPr>
+        <w:t xml:space="preserve">ર દરેક જણનો </w:t>
+      </w:r>
+      <w:r>
+        <w:rPr>
+          <w:rFonts w:cs="Shruti" w:hint="cs"/>
+          <w:sz w:val="28"/>
+          <w:szCs w:val="28"/>
+          <w:cs/>
+        </w:rPr>
+        <w:t>હું આભા</w:t>
+      </w:r>
+      <w:r>
+        <w:rPr>
+          <w:rFonts w:cs="Shruti"/>
+          <w:sz w:val="28"/>
+          <w:szCs w:val="28"/>
+          <w:cs/>
+        </w:rPr>
+        <w:t xml:space="preserve">ર </w:t>
+      </w:r>
+      <w:r>
+        <w:rPr>
+          <w:rFonts w:cs="Shruti" w:hint="cs"/>
+          <w:sz w:val="28"/>
+          <w:szCs w:val="28"/>
+          <w:cs/>
+        </w:rPr>
+        <w:t>માનું છું</w:t>
+      </w:r>
+      <w:r>
+        <w:rPr>
+          <w:rFonts w:cs="Shruti"/>
+          <w:sz w:val="28"/>
+          <w:szCs w:val="28"/>
+          <w:cs/>
+        </w:rPr>
+        <w:t>.</w:t>
+      </w:r>
+    </w:p>
+    <w:p>
+      <w:pPr>
+        <w:rPr>
+          <w:rFonts w:cs="Shruti"/>
+          <w:sz w:val="28"/>
+          <w:szCs w:val="28"/>
+          <w:cs/>
+        </w:rPr>
+      </w:pPr>
+      <w:r>
+        <w:rPr>
+          <w:rFonts w:cs="Shruti"/>
+          <w:sz w:val="28"/>
+          <w:szCs w:val="28"/>
+          <w:cs/>
+        </w:rPr>
+        <w:br w:type="page"/>
+      </w:r>
+    </w:p>
+    <w:p>
+      <w:pPr>
+        <w:ind w:left="2160" w:firstLine="720"/>
+        <w:rPr>
           <w:b/>
           <w:bCs/>
           <w:sz w:val="32"/>
           <w:szCs w:val="32"/>
+          <w:cs/>
         </w:rPr>
       </w:pPr>
       <w:r>
@@ -132,7 +1441,8 @@
           <w:szCs w:val="32"/>
           <w:cs/>
         </w:rPr>
-        <w:t>ગૂ</w:t>
+        <w:lastRenderedPageBreak/>
+        <w:t>વિષયવસ્તુનું</w:t>
       </w:r>
       <w:r>
         <w:rPr>
@@ -143,19 +1453,20 @@
           <w:szCs w:val="32"/>
           <w:cs/>
         </w:rPr>
-        <w:t>જ</w:t>
-      </w:r>
-      <w:r>
-        <w:rPr>
-          <w:rFonts w:cs="Shruti" w:hint="cs"/>
+        <w:t xml:space="preserve"> કોષ્ટક</w:t>
+      </w:r>
+    </w:p>
+    <w:p>
+      <w:pPr>
+        <w:rPr>
+          <w:rFonts w:cs="Shruti"/>
           <w:b/>
           <w:bCs/>
           <w:sz w:val="32"/>
           <w:szCs w:val="32"/>
           <w:cs/>
         </w:rPr>
-        <w:t>રા</w:t>
-      </w:r>
+      </w:pPr>
       <w:r>
         <w:rPr>
           <w:rFonts w:cs="Shruti"/>
@@ -165,1468 +1476,74 @@
           <w:szCs w:val="32"/>
           <w:cs/>
         </w:rPr>
-        <w:t xml:space="preserve">ત </w:t>
-      </w:r>
-      <w:r>
-        <w:rPr>
-          <w:rFonts w:cs="Shruti" w:hint="cs"/>
+        <w:br w:type="page"/>
+      </w:r>
+    </w:p>
+    <w:p>
+      <w:pPr>
+        <w:rPr>
+          <w:rFonts w:cs="Shruti"/>
           <w:b/>
           <w:bCs/>
           <w:sz w:val="32"/>
           <w:szCs w:val="32"/>
-          <w:cs/>
-        </w:rPr>
-        <w:t xml:space="preserve">વિદ્યાપીઠ માં </w:t>
-      </w:r>
-      <w:r>
+        </w:rPr>
+      </w:pPr>
+    </w:p>
+    <w:p>
+      <w:pPr>
         <w:rPr>
           <w:rFonts w:cs="Shruti"/>
           <w:b/>
           <w:bCs/>
           <w:sz w:val="32"/>
           <w:szCs w:val="32"/>
-          <w:cs/>
-        </w:rPr>
-        <w:t xml:space="preserve">આવેલ કોમ્પપ્યટુર </w:t>
-      </w:r>
-      <w:r>
-        <w:rPr>
-          <w:rFonts w:cs="Shruti" w:hint="cs"/>
+        </w:rPr>
+      </w:pPr>
+    </w:p>
+    <w:p>
+      <w:pPr>
+        <w:jc w:val="center"/>
+        <w:rPr>
+          <w:rFonts w:ascii="Bahnschrift SemiBold" w:hAnsi="Bahnschrift SemiBold" w:cs="Shruti"/>
           <w:b/>
           <w:bCs/>
           <w:sz w:val="32"/>
           <w:szCs w:val="32"/>
-          <w:cs/>
-        </w:rPr>
-        <w:t xml:space="preserve">વિજ્ઞાન </w:t>
-      </w:r>
-      <w:r>
-        <w:rPr>
-          <w:rFonts w:cs="Shruti"/>
+        </w:rPr>
+      </w:pPr>
+      <w:r>
+        <w:rPr>
+          <w:rFonts w:ascii="Bahnschrift SemiBold" w:hAnsi="Bahnschrift SemiBold" w:cs="Shruti"/>
           <w:b/>
           <w:bCs/>
           <w:sz w:val="32"/>
           <w:szCs w:val="32"/>
           <w:cs/>
         </w:rPr>
-        <w:t xml:space="preserve"> </w:t>
-      </w:r>
-      <w:r>
-        <w:rPr>
-          <w:rFonts w:cs="Shruti" w:hint="cs"/>
+        <w:t xml:space="preserve">ગૂજરાત વિદ્યાપીઠનો </w:t>
+      </w:r>
+      <w:r>
+        <w:rPr>
+          <w:rFonts w:ascii="Bahnschrift SemiBold" w:hAnsi="Bahnschrift SemiBold" w:cs="Shruti"/>
           <w:b/>
           <w:bCs/>
           <w:sz w:val="32"/>
           <w:szCs w:val="32"/>
           <w:cs/>
         </w:rPr>
-        <w:t>વિભાગ</w:t>
-      </w:r>
-      <w:r>
-        <w:rPr>
-          <w:rFonts w:cs="Shruti"/>
+        <w:t>પરિચય</w:t>
+      </w:r>
+    </w:p>
+    <w:p>
+      <w:pPr>
+        <w:jc w:val="center"/>
+        <w:rPr>
+          <w:rFonts w:cstheme="minorBidi"/>
           <w:b/>
           <w:bCs/>
           <w:sz w:val="32"/>
           <w:szCs w:val="32"/>
-          <w:cs/>
-        </w:rPr>
-        <w:t xml:space="preserve"> </w:t>
-      </w:r>
-      <w:r>
-        <w:rPr>
-          <w:rFonts w:cs="Shruti" w:hint="cs"/>
-          <w:b/>
-          <w:bCs/>
-          <w:sz w:val="32"/>
-          <w:szCs w:val="32"/>
-          <w:cs/>
-        </w:rPr>
-        <w:t>માં</w:t>
-      </w:r>
-      <w:r>
-        <w:rPr>
-          <w:rFonts w:cs="Shruti"/>
-          <w:b/>
-          <w:bCs/>
-          <w:sz w:val="32"/>
-          <w:szCs w:val="32"/>
-          <w:cs/>
-        </w:rPr>
-        <w:t xml:space="preserve"> </w:t>
-      </w:r>
-      <w:r>
-        <w:rPr>
-          <w:rFonts w:cs="Shruti" w:hint="cs"/>
-          <w:b/>
-          <w:bCs/>
-          <w:sz w:val="32"/>
-          <w:szCs w:val="32"/>
-          <w:cs/>
-        </w:rPr>
-        <w:t>કમ્પ્યુટર</w:t>
-      </w:r>
-      <w:r>
-        <w:rPr>
-          <w:rFonts w:cs="Shruti"/>
-          <w:b/>
-          <w:bCs/>
-          <w:sz w:val="32"/>
-          <w:szCs w:val="32"/>
-          <w:cs/>
-        </w:rPr>
-        <w:t xml:space="preserve"> </w:t>
-      </w:r>
-      <w:r>
-        <w:rPr>
-          <w:rFonts w:cs="Shruti" w:hint="cs"/>
-          <w:b/>
-          <w:bCs/>
-          <w:sz w:val="32"/>
-          <w:szCs w:val="32"/>
-          <w:cs/>
-        </w:rPr>
-        <w:t xml:space="preserve">વિનીયોગ પારંગત </w:t>
-      </w:r>
-      <w:r>
-        <w:rPr>
-          <w:rFonts w:cs="Shruti"/>
-          <w:b/>
-          <w:bCs/>
-          <w:sz w:val="32"/>
-          <w:szCs w:val="32"/>
-          <w:cs/>
-        </w:rPr>
-        <w:t xml:space="preserve">(એમ.સી.એ.) </w:t>
-      </w:r>
-      <w:r>
-        <w:rPr>
-          <w:rFonts w:cs="Shruti" w:hint="cs"/>
-          <w:b/>
-          <w:bCs/>
-          <w:sz w:val="32"/>
-          <w:szCs w:val="32"/>
-          <w:cs/>
-        </w:rPr>
-        <w:t xml:space="preserve">વર્ષ: </w:t>
-      </w:r>
-      <w:r>
-        <w:rPr>
-          <w:rFonts w:cs="Shruti"/>
-          <w:b/>
-          <w:bCs/>
-          <w:sz w:val="32"/>
-          <w:szCs w:val="32"/>
-          <w:cs/>
-        </w:rPr>
-        <w:t>2 સત્રઃ</w:t>
-      </w:r>
-      <w:r>
-        <w:rPr>
-          <w:rFonts w:cs="Shruti" w:hint="cs"/>
-          <w:b/>
-          <w:bCs/>
-          <w:sz w:val="32"/>
-          <w:szCs w:val="32"/>
-          <w:cs/>
-        </w:rPr>
-        <w:t xml:space="preserve"> </w:t>
-      </w:r>
-      <w:r>
-        <w:rPr>
-          <w:rFonts w:cs="Shruti"/>
-          <w:b/>
-          <w:bCs/>
-          <w:sz w:val="32"/>
-          <w:szCs w:val="32"/>
-          <w:cs/>
-        </w:rPr>
-        <w:t>4</w:t>
-      </w:r>
-      <w:r>
-        <w:rPr>
-          <w:rFonts w:cs="Shruti" w:hint="cs"/>
-          <w:b/>
-          <w:bCs/>
-          <w:sz w:val="32"/>
-          <w:szCs w:val="32"/>
-          <w:cs/>
-        </w:rPr>
-        <w:t xml:space="preserve"> ના</w:t>
-      </w:r>
-      <w:r>
-        <w:rPr>
-          <w:rFonts w:cs="Shruti"/>
-          <w:b/>
-          <w:bCs/>
-          <w:sz w:val="32"/>
-          <w:szCs w:val="32"/>
-          <w:cs/>
-        </w:rPr>
-        <w:t xml:space="preserve"> </w:t>
-      </w:r>
-      <w:r>
-        <w:rPr>
-          <w:rFonts w:cs="Shruti" w:hint="cs"/>
-          <w:b/>
-          <w:bCs/>
-          <w:sz w:val="32"/>
-          <w:szCs w:val="32"/>
-          <w:cs/>
-        </w:rPr>
-        <w:t>અભ્યાસક્રમ</w:t>
-      </w:r>
-      <w:r>
-        <w:rPr>
-          <w:rFonts w:cs="Shruti"/>
-          <w:b/>
-          <w:bCs/>
-          <w:sz w:val="32"/>
-          <w:szCs w:val="32"/>
-          <w:cs/>
-        </w:rPr>
-        <w:t xml:space="preserve"> </w:t>
-      </w:r>
-      <w:r>
-        <w:rPr>
-          <w:rFonts w:cs="Shruti" w:hint="cs"/>
-          <w:b/>
-          <w:bCs/>
-          <w:sz w:val="32"/>
-          <w:szCs w:val="32"/>
-          <w:cs/>
-        </w:rPr>
-        <w:t>ના</w:t>
-      </w:r>
-      <w:r>
-        <w:rPr>
-          <w:rFonts w:cs="Shruti"/>
-          <w:b/>
-          <w:bCs/>
-          <w:sz w:val="32"/>
-          <w:szCs w:val="32"/>
-          <w:cs/>
-        </w:rPr>
-        <w:t xml:space="preserve"> </w:t>
-      </w:r>
-      <w:r>
-        <w:rPr>
-          <w:rFonts w:cs="Shruti" w:hint="cs"/>
-          <w:b/>
-          <w:bCs/>
-          <w:sz w:val="32"/>
-          <w:szCs w:val="32"/>
-          <w:cs/>
-        </w:rPr>
-        <w:t xml:space="preserve">ભાગરૂપે </w:t>
-      </w:r>
-      <w:r>
-        <w:rPr>
-          <w:rFonts w:cs="Shruti"/>
-          <w:b/>
-          <w:bCs/>
-          <w:sz w:val="32"/>
-          <w:szCs w:val="32"/>
-          <w:cs/>
-        </w:rPr>
-        <w:t>“</w:t>
-      </w:r>
-      <w:r>
-        <w:rPr>
-          <w:rFonts w:cstheme="minorBidi" w:hint="cs"/>
-          <w:b/>
-          <w:bCs/>
-          <w:sz w:val="32"/>
-          <w:szCs w:val="32"/>
-        </w:rPr>
-        <w:t>Medical</w:t>
-      </w:r>
-      <w:r>
-        <w:rPr>
-          <w:b/>
-          <w:bCs/>
-          <w:sz w:val="32"/>
-          <w:szCs w:val="32"/>
-        </w:rPr>
-        <w:t xml:space="preserve"> Management System”</w:t>
-      </w:r>
-      <w:r>
-        <w:rPr>
-          <w:rFonts w:cstheme="minorBidi" w:hint="cs"/>
-          <w:b/>
-          <w:bCs/>
-          <w:sz w:val="32"/>
-          <w:szCs w:val="32"/>
-          <w:cs/>
-        </w:rPr>
-        <w:t xml:space="preserve"> બનાવેલ છે.</w:t>
-      </w:r>
-    </w:p>
-    <w:p>
-      <w:pPr>
-        <w:rPr>
-          <w:rFonts w:cstheme="minorBidi"/>
-          <w:b/>
-          <w:bCs/>
-          <w:sz w:val="32"/>
-          <w:szCs w:val="32"/>
-        </w:rPr>
-      </w:pPr>
-    </w:p>
-    <w:p>
-      <w:pPr>
-        <w:rPr>
-          <w:rFonts w:cs="Shruti"/>
-          <w:b/>
-          <w:bCs/>
-          <w:sz w:val="32"/>
-          <w:szCs w:val="32"/>
-        </w:rPr>
-      </w:pPr>
-      <w:r>
-        <w:rPr>
-          <w:rFonts w:cs="Shruti" w:hint="cs"/>
-          <w:b/>
-          <w:bCs/>
-          <w:sz w:val="32"/>
-          <w:szCs w:val="32"/>
-          <w:cs/>
-        </w:rPr>
-        <w:t>અધ્યાપક</w:t>
-      </w:r>
-      <w:r>
-        <w:rPr>
-          <w:rFonts w:cs="Shruti"/>
-          <w:b/>
-          <w:bCs/>
-          <w:sz w:val="32"/>
-          <w:szCs w:val="32"/>
-          <w:cs/>
-        </w:rPr>
-        <w:t xml:space="preserve"> ડૉ. અજય પરીખ </w:t>
-      </w:r>
-      <w:r>
-        <w:rPr>
-          <w:rFonts w:cs="Shruti" w:hint="cs"/>
-          <w:b/>
-          <w:bCs/>
-          <w:sz w:val="32"/>
-          <w:szCs w:val="32"/>
-          <w:cs/>
-        </w:rPr>
-        <w:t>ના</w:t>
-      </w:r>
-      <w:r>
-        <w:rPr>
-          <w:rFonts w:cs="Shruti"/>
-          <w:b/>
-          <w:bCs/>
-          <w:sz w:val="32"/>
-          <w:szCs w:val="32"/>
-          <w:cs/>
-        </w:rPr>
-        <w:t xml:space="preserve"> </w:t>
-      </w:r>
-      <w:r>
-        <w:rPr>
-          <w:rFonts w:cs="Shruti" w:hint="cs"/>
-          <w:b/>
-          <w:bCs/>
-          <w:sz w:val="32"/>
-          <w:szCs w:val="32"/>
-          <w:cs/>
-        </w:rPr>
-        <w:t>માર્ગદર્શન</w:t>
-      </w:r>
-      <w:r>
-        <w:rPr>
-          <w:rFonts w:cs="Shruti"/>
-          <w:b/>
-          <w:bCs/>
-          <w:sz w:val="32"/>
-          <w:szCs w:val="32"/>
-          <w:cs/>
-        </w:rPr>
-        <w:t xml:space="preserve"> અને તેમ</w:t>
-      </w:r>
-      <w:r>
-        <w:rPr>
-          <w:rFonts w:cs="Shruti" w:hint="cs"/>
-          <w:b/>
-          <w:bCs/>
-          <w:sz w:val="32"/>
-          <w:szCs w:val="32"/>
-          <w:cs/>
-        </w:rPr>
-        <w:t>ના</w:t>
-      </w:r>
-      <w:r>
-        <w:rPr>
-          <w:rFonts w:cs="Shruti"/>
-          <w:b/>
-          <w:bCs/>
-          <w:sz w:val="32"/>
-          <w:szCs w:val="32"/>
-          <w:cs/>
-        </w:rPr>
-        <w:t xml:space="preserve"> અનભુવની મદદ </w:t>
-      </w:r>
-      <w:r>
-        <w:rPr>
-          <w:rFonts w:cs="Shruti" w:hint="cs"/>
-          <w:b/>
-          <w:bCs/>
-          <w:sz w:val="32"/>
-          <w:szCs w:val="32"/>
-          <w:cs/>
-        </w:rPr>
-        <w:t>દ્વારા</w:t>
-      </w:r>
-      <w:r>
-        <w:rPr>
-          <w:rFonts w:cs="Shruti"/>
-          <w:b/>
-          <w:bCs/>
-          <w:sz w:val="32"/>
-          <w:szCs w:val="32"/>
-          <w:cs/>
-        </w:rPr>
-        <w:t xml:space="preserve"> “</w:t>
-      </w:r>
-      <w:r>
-        <w:rPr>
-          <w:rFonts w:cstheme="minorBidi" w:hint="cs"/>
-          <w:b/>
-          <w:bCs/>
-          <w:sz w:val="32"/>
-          <w:szCs w:val="32"/>
-        </w:rPr>
-        <w:t>Medical</w:t>
-      </w:r>
-      <w:r>
-        <w:rPr>
-          <w:rFonts w:cstheme="minorBidi" w:hint="cs"/>
-          <w:b/>
-          <w:bCs/>
-          <w:sz w:val="32"/>
-          <w:szCs w:val="32"/>
-          <w:cs/>
-        </w:rPr>
-        <w:t xml:space="preserve"> </w:t>
-      </w:r>
-      <w:r>
-        <w:rPr>
-          <w:b/>
-          <w:bCs/>
-          <w:sz w:val="32"/>
-          <w:szCs w:val="32"/>
-        </w:rPr>
-        <w:t>Management System</w:t>
-      </w:r>
-      <w:r>
-        <w:rPr>
-          <w:rFonts w:cstheme="minorBidi" w:hint="cs"/>
-          <w:b/>
-          <w:bCs/>
-          <w:sz w:val="32"/>
-          <w:szCs w:val="32"/>
-          <w:cs/>
-        </w:rPr>
-        <w:t>”</w:t>
-      </w:r>
-      <w:r>
-        <w:rPr>
-          <w:b/>
-          <w:bCs/>
-          <w:sz w:val="32"/>
-          <w:szCs w:val="32"/>
-        </w:rPr>
-        <w:t xml:space="preserve"> </w:t>
-      </w:r>
-      <w:r>
-        <w:rPr>
-          <w:rFonts w:cstheme="minorBidi" w:hint="cs"/>
-          <w:b/>
-          <w:bCs/>
-          <w:sz w:val="32"/>
-          <w:szCs w:val="32"/>
-          <w:cs/>
-        </w:rPr>
-        <w:t xml:space="preserve"> </w:t>
-      </w:r>
-      <w:r>
-        <w:rPr>
-          <w:rFonts w:cs="Shruti" w:hint="cs"/>
-          <w:b/>
-          <w:bCs/>
-          <w:sz w:val="32"/>
-          <w:szCs w:val="32"/>
-          <w:cs/>
-        </w:rPr>
-        <w:t xml:space="preserve">નું કાર્ય </w:t>
-      </w:r>
-      <w:r>
-        <w:rPr>
-          <w:rFonts w:cs="Shruti"/>
-          <w:b/>
-          <w:bCs/>
-          <w:sz w:val="32"/>
-          <w:szCs w:val="32"/>
-          <w:cs/>
-        </w:rPr>
-        <w:t>કરેલ છે. તેમ</w:t>
-      </w:r>
-      <w:r>
-        <w:rPr>
-          <w:rFonts w:cs="Shruti" w:hint="cs"/>
-          <w:b/>
-          <w:bCs/>
-          <w:sz w:val="32"/>
-          <w:szCs w:val="32"/>
-          <w:cs/>
-        </w:rPr>
-        <w:t>ના</w:t>
-      </w:r>
-      <w:r>
-        <w:rPr>
-          <w:rFonts w:cs="Shruti"/>
-          <w:b/>
-          <w:bCs/>
-          <w:sz w:val="32"/>
-          <w:szCs w:val="32"/>
-          <w:cs/>
-        </w:rPr>
-        <w:t xml:space="preserve"> </w:t>
-      </w:r>
-      <w:r>
-        <w:rPr>
-          <w:rFonts w:cs="Shruti" w:hint="cs"/>
-          <w:b/>
-          <w:bCs/>
-          <w:sz w:val="32"/>
-          <w:szCs w:val="32"/>
-          <w:cs/>
-        </w:rPr>
-        <w:t>માર્ગદર્શન</w:t>
-      </w:r>
-      <w:r>
-        <w:rPr>
-          <w:rFonts w:cs="Shruti"/>
-          <w:b/>
-          <w:bCs/>
-          <w:sz w:val="32"/>
-          <w:szCs w:val="32"/>
-          <w:cs/>
-        </w:rPr>
-        <w:t xml:space="preserve"> હઠેળ ઘણુ</w:t>
-      </w:r>
-      <w:r>
-        <w:rPr>
-          <w:rFonts w:cs="Shruti" w:hint="cs"/>
-          <w:b/>
-          <w:bCs/>
-          <w:sz w:val="32"/>
-          <w:szCs w:val="32"/>
-          <w:cs/>
-        </w:rPr>
-        <w:t xml:space="preserve"> </w:t>
-      </w:r>
-      <w:r>
-        <w:rPr>
-          <w:rFonts w:cs="Shruti"/>
-          <w:b/>
-          <w:bCs/>
-          <w:sz w:val="32"/>
-          <w:szCs w:val="32"/>
-          <w:cs/>
-        </w:rPr>
-        <w:t>શી</w:t>
-      </w:r>
-      <w:r>
-        <w:rPr>
-          <w:rFonts w:cs="Shruti" w:hint="cs"/>
-          <w:b/>
-          <w:bCs/>
-          <w:sz w:val="32"/>
-          <w:szCs w:val="32"/>
-          <w:cs/>
-        </w:rPr>
-        <w:t>ખવા</w:t>
-      </w:r>
-      <w:r>
-        <w:rPr>
-          <w:rFonts w:cs="Shruti"/>
-          <w:b/>
-          <w:bCs/>
-          <w:sz w:val="32"/>
-          <w:szCs w:val="32"/>
-          <w:cs/>
-        </w:rPr>
-        <w:t xml:space="preserve"> મળેલ છે. તેમણે</w:t>
-      </w:r>
-      <w:r>
-        <w:rPr>
-          <w:rFonts w:cs="Shruti" w:hint="cs"/>
-          <w:b/>
-          <w:bCs/>
-          <w:sz w:val="32"/>
-          <w:szCs w:val="32"/>
-          <w:cs/>
-        </w:rPr>
-        <w:t xml:space="preserve"> </w:t>
-      </w:r>
-      <w:r>
-        <w:rPr>
-          <w:rFonts w:cs="Shruti"/>
-          <w:b/>
-          <w:bCs/>
-          <w:sz w:val="32"/>
-          <w:szCs w:val="32"/>
-          <w:cs/>
-        </w:rPr>
-        <w:t>આપે</w:t>
-      </w:r>
-      <w:r>
-        <w:rPr>
-          <w:rFonts w:cs="Shruti" w:hint="cs"/>
-          <w:b/>
-          <w:bCs/>
-          <w:sz w:val="32"/>
-          <w:szCs w:val="32"/>
-          <w:cs/>
-        </w:rPr>
-        <w:t xml:space="preserve">લા </w:t>
-      </w:r>
-      <w:r>
-        <w:rPr>
-          <w:rFonts w:cs="Shruti"/>
-          <w:b/>
-          <w:bCs/>
-          <w:sz w:val="32"/>
-          <w:szCs w:val="32"/>
-          <w:cs/>
-        </w:rPr>
-        <w:t>કિંમતી સમય આપ</w:t>
-      </w:r>
-      <w:r>
-        <w:rPr>
-          <w:rFonts w:cs="Shruti" w:hint="cs"/>
-          <w:b/>
-          <w:bCs/>
-          <w:sz w:val="32"/>
-          <w:szCs w:val="32"/>
-          <w:cs/>
-        </w:rPr>
-        <w:t>વા</w:t>
-      </w:r>
-      <w:r>
-        <w:rPr>
-          <w:rFonts w:cs="Shruti"/>
-          <w:b/>
-          <w:bCs/>
-          <w:sz w:val="32"/>
-          <w:szCs w:val="32"/>
-          <w:cs/>
-        </w:rPr>
-        <w:t xml:space="preserve"> </w:t>
-      </w:r>
-      <w:r>
-        <w:rPr>
-          <w:rFonts w:cs="Shruti" w:hint="cs"/>
-          <w:b/>
-          <w:bCs/>
-          <w:sz w:val="32"/>
-          <w:szCs w:val="32"/>
-          <w:cs/>
-        </w:rPr>
-        <w:t>બ</w:t>
-      </w:r>
-      <w:r>
-        <w:rPr>
-          <w:rFonts w:cs="Shruti"/>
-          <w:b/>
-          <w:bCs/>
-          <w:sz w:val="32"/>
-          <w:szCs w:val="32"/>
-          <w:cs/>
-        </w:rPr>
-        <w:t>દલ અ।ભ</w:t>
-      </w:r>
-      <w:r>
-        <w:rPr>
-          <w:rFonts w:cs="Shruti" w:hint="cs"/>
-          <w:b/>
-          <w:bCs/>
-          <w:sz w:val="32"/>
-          <w:szCs w:val="32"/>
-          <w:cs/>
-        </w:rPr>
-        <w:t>ર</w:t>
-      </w:r>
-      <w:r>
-        <w:rPr>
-          <w:rFonts w:cs="Shruti"/>
-          <w:b/>
-          <w:bCs/>
-          <w:sz w:val="32"/>
-          <w:szCs w:val="32"/>
-          <w:cs/>
-        </w:rPr>
-        <w:t xml:space="preserve"> </w:t>
-      </w:r>
-      <w:r>
-        <w:rPr>
-          <w:rFonts w:cs="Shruti" w:hint="cs"/>
-          <w:b/>
-          <w:bCs/>
-          <w:sz w:val="32"/>
-          <w:szCs w:val="32"/>
-          <w:cs/>
-        </w:rPr>
-        <w:t>માનું છું.</w:t>
-      </w:r>
-    </w:p>
-    <w:p>
-      <w:pPr>
-        <w:rPr>
-          <w:rFonts w:cs="Shruti" w:hint="cs"/>
-          <w:b/>
-          <w:bCs/>
-          <w:sz w:val="32"/>
-          <w:szCs w:val="32"/>
-        </w:rPr>
-      </w:pPr>
-    </w:p>
-    <w:p>
-      <w:pPr>
-        <w:rPr>
-          <w:rFonts w:cstheme="minorBidi" w:hint="cs"/>
-          <w:b/>
-          <w:bCs/>
-          <w:sz w:val="32"/>
-          <w:szCs w:val="32"/>
-        </w:rPr>
-      </w:pPr>
-      <w:r>
-        <w:rPr>
-          <w:rFonts w:cs="Shruti"/>
-          <w:b/>
-          <w:bCs/>
-          <w:sz w:val="32"/>
-          <w:szCs w:val="32"/>
-          <w:cs/>
-        </w:rPr>
-        <w:t>પ્રોજેક્ટ</w:t>
-      </w:r>
-      <w:r>
-        <w:rPr>
-          <w:rFonts w:cs="Shruti" w:hint="cs"/>
-          <w:b/>
-          <w:bCs/>
-          <w:sz w:val="32"/>
-          <w:szCs w:val="32"/>
-          <w:cs/>
-        </w:rPr>
-        <w:t>માં</w:t>
-      </w:r>
-      <w:r>
-        <w:rPr>
-          <w:rFonts w:cs="Shruti"/>
-          <w:b/>
-          <w:bCs/>
-          <w:sz w:val="32"/>
-          <w:szCs w:val="32"/>
-          <w:cs/>
-        </w:rPr>
-        <w:t xml:space="preserve"> </w:t>
-      </w:r>
-      <w:r>
-        <w:rPr>
-          <w:rFonts w:cs="Shruti" w:hint="cs"/>
-          <w:b/>
-          <w:bCs/>
-          <w:sz w:val="32"/>
-          <w:szCs w:val="32"/>
-          <w:cs/>
-        </w:rPr>
-        <w:t>કાર્ય</w:t>
-      </w:r>
-      <w:r>
-        <w:rPr>
-          <w:rFonts w:cs="Shruti"/>
-          <w:b/>
-          <w:bCs/>
-          <w:sz w:val="32"/>
-          <w:szCs w:val="32"/>
-          <w:cs/>
-        </w:rPr>
-        <w:t xml:space="preserve"> દ</w:t>
-      </w:r>
-      <w:r>
-        <w:rPr>
-          <w:rFonts w:cs="Shruti" w:hint="cs"/>
-          <w:b/>
-          <w:bCs/>
-          <w:sz w:val="32"/>
-          <w:szCs w:val="32"/>
-          <w:cs/>
-        </w:rPr>
-        <w:t>રમિ</w:t>
-      </w:r>
-      <w:r>
-        <w:rPr>
-          <w:rFonts w:cs="Shruti"/>
-          <w:b/>
-          <w:bCs/>
-          <w:sz w:val="32"/>
-          <w:szCs w:val="32"/>
-          <w:cs/>
-        </w:rPr>
-        <w:t>યાન જેમની સ</w:t>
-      </w:r>
-      <w:r>
-        <w:rPr>
-          <w:rFonts w:cs="Shruti" w:hint="cs"/>
-          <w:b/>
-          <w:bCs/>
-          <w:sz w:val="32"/>
-          <w:szCs w:val="32"/>
-          <w:cs/>
-        </w:rPr>
-        <w:t>લાહ</w:t>
-      </w:r>
-      <w:r>
-        <w:rPr>
-          <w:rFonts w:cs="Shruti"/>
-          <w:b/>
-          <w:bCs/>
-          <w:sz w:val="32"/>
-          <w:szCs w:val="32"/>
-          <w:cs/>
-        </w:rPr>
-        <w:t xml:space="preserve"> મને પ્રત્યક્ષ કે પરોક્ષ રીતે ઉપયો</w:t>
-      </w:r>
-      <w:r>
-        <w:rPr>
-          <w:rFonts w:cs="Shruti" w:hint="cs"/>
-          <w:b/>
-          <w:bCs/>
-          <w:sz w:val="32"/>
-          <w:szCs w:val="32"/>
-          <w:cs/>
-        </w:rPr>
-        <w:t>ગી હ</w:t>
-      </w:r>
-      <w:r>
-        <w:rPr>
-          <w:rFonts w:cs="Shruti"/>
-          <w:b/>
-          <w:bCs/>
-          <w:sz w:val="32"/>
-          <w:szCs w:val="32"/>
-          <w:cs/>
-        </w:rPr>
-        <w:t xml:space="preserve">તી એવા મારા </w:t>
-      </w:r>
-      <w:r>
-        <w:rPr>
-          <w:rFonts w:cs="Shruti" w:hint="cs"/>
-          <w:b/>
-          <w:bCs/>
-          <w:sz w:val="32"/>
-          <w:szCs w:val="32"/>
-          <w:cs/>
-        </w:rPr>
-        <w:t>મિ</w:t>
-      </w:r>
-      <w:r>
-        <w:rPr>
-          <w:rFonts w:cs="Shruti"/>
-          <w:b/>
-          <w:bCs/>
-          <w:sz w:val="32"/>
-          <w:szCs w:val="32"/>
-          <w:cs/>
-        </w:rPr>
-        <w:t xml:space="preserve">ત્રો નો </w:t>
-      </w:r>
-      <w:r>
-        <w:rPr>
-          <w:rFonts w:cs="Shruti" w:hint="cs"/>
-          <w:b/>
-          <w:bCs/>
-          <w:sz w:val="32"/>
-          <w:szCs w:val="32"/>
-          <w:cs/>
-        </w:rPr>
-        <w:t xml:space="preserve">પણ હું </w:t>
-      </w:r>
-      <w:r>
-        <w:rPr>
-          <w:rFonts w:cs="Shruti"/>
-          <w:b/>
-          <w:bCs/>
-          <w:sz w:val="32"/>
-          <w:szCs w:val="32"/>
-          <w:cs/>
-        </w:rPr>
-        <w:t>આભાર મા</w:t>
-      </w:r>
-      <w:r>
-        <w:rPr>
-          <w:rFonts w:cs="Shruti" w:hint="cs"/>
-          <w:b/>
-          <w:bCs/>
-          <w:sz w:val="32"/>
-          <w:szCs w:val="32"/>
-          <w:cs/>
-        </w:rPr>
-        <w:t>નું</w:t>
-      </w:r>
-      <w:r>
-        <w:rPr>
-          <w:rFonts w:cs="Shruti"/>
-          <w:b/>
-          <w:bCs/>
-          <w:sz w:val="32"/>
-          <w:szCs w:val="32"/>
-          <w:cs/>
-        </w:rPr>
-        <w:t xml:space="preserve"> </w:t>
-      </w:r>
-      <w:r>
-        <w:rPr>
-          <w:rFonts w:cs="Shruti" w:hint="cs"/>
-          <w:b/>
-          <w:bCs/>
-          <w:sz w:val="32"/>
-          <w:szCs w:val="32"/>
-          <w:cs/>
-        </w:rPr>
-        <w:t>છું</w:t>
-      </w:r>
-      <w:r>
-        <w:rPr>
-          <w:rFonts w:cs="Shruti"/>
-          <w:b/>
-          <w:bCs/>
-          <w:sz w:val="32"/>
-          <w:szCs w:val="32"/>
-          <w:cs/>
-        </w:rPr>
-        <w:t>.</w:t>
-      </w:r>
-    </w:p>
-    <w:p>
-      <w:pPr>
-        <w:rPr>
-          <w:b/>
-          <w:bCs/>
-          <w:sz w:val="32"/>
-          <w:szCs w:val="32"/>
-        </w:rPr>
-      </w:pPr>
-    </w:p>
-    <w:p>
-      <w:pPr>
-        <w:rPr>
-          <w:rFonts w:cs="Shruti"/>
-          <w:b/>
-          <w:bCs/>
-          <w:sz w:val="32"/>
-          <w:szCs w:val="32"/>
-          <w:cs/>
-        </w:rPr>
-      </w:pPr>
-      <w:r>
-        <w:rPr>
-          <w:rFonts w:cs="Shruti"/>
-          <w:b/>
-          <w:bCs/>
-          <w:sz w:val="32"/>
-          <w:szCs w:val="32"/>
-          <w:cs/>
-        </w:rPr>
-        <w:t xml:space="preserve">જે </w:t>
-      </w:r>
-      <w:r>
-        <w:rPr>
-          <w:rFonts w:cs="Shruti" w:hint="cs"/>
-          <w:b/>
-          <w:bCs/>
-          <w:sz w:val="32"/>
-          <w:szCs w:val="32"/>
-          <w:cs/>
-        </w:rPr>
-        <w:t>માં</w:t>
-      </w:r>
-      <w:r>
-        <w:rPr>
-          <w:rFonts w:cs="Shruti"/>
-          <w:b/>
-          <w:bCs/>
-          <w:sz w:val="32"/>
-          <w:szCs w:val="32"/>
-          <w:cs/>
-        </w:rPr>
-        <w:t>ટે</w:t>
-      </w:r>
-      <w:r>
-        <w:rPr>
-          <w:rFonts w:cs="Shruti" w:hint="cs"/>
-          <w:b/>
-          <w:bCs/>
-          <w:sz w:val="32"/>
-          <w:szCs w:val="32"/>
-          <w:cs/>
-        </w:rPr>
-        <w:t xml:space="preserve"> હું</w:t>
-      </w:r>
-      <w:r>
-        <w:rPr>
-          <w:rFonts w:cs="Shruti"/>
-          <w:b/>
-          <w:bCs/>
-          <w:sz w:val="32"/>
-          <w:szCs w:val="32"/>
-          <w:cs/>
-        </w:rPr>
-        <w:t xml:space="preserve"> </w:t>
-      </w:r>
-      <w:r>
-        <w:rPr>
-          <w:rFonts w:cs="Shruti" w:hint="cs"/>
-          <w:b/>
-          <w:bCs/>
-          <w:sz w:val="32"/>
-          <w:szCs w:val="32"/>
-          <w:cs/>
-        </w:rPr>
-        <w:t>કમ્પ્યુટર</w:t>
-      </w:r>
-      <w:r>
-        <w:rPr>
-          <w:rFonts w:cs="Shruti"/>
-          <w:b/>
-          <w:bCs/>
-          <w:sz w:val="32"/>
-          <w:szCs w:val="32"/>
-          <w:cs/>
-        </w:rPr>
-        <w:t xml:space="preserve"> </w:t>
-      </w:r>
-      <w:r>
-        <w:rPr>
-          <w:rFonts w:cs="Shruti" w:hint="cs"/>
-          <w:b/>
-          <w:bCs/>
-          <w:sz w:val="32"/>
-          <w:szCs w:val="32"/>
-          <w:cs/>
-        </w:rPr>
-        <w:t>વિજ્ઞાન</w:t>
-      </w:r>
-      <w:r>
-        <w:rPr>
-          <w:rFonts w:cs="Shruti"/>
-          <w:b/>
-          <w:bCs/>
-          <w:sz w:val="32"/>
-          <w:szCs w:val="32"/>
-          <w:cs/>
-        </w:rPr>
-        <w:t xml:space="preserve"> </w:t>
-      </w:r>
-      <w:r>
-        <w:rPr>
-          <w:rFonts w:cs="Shruti" w:hint="cs"/>
-          <w:b/>
-          <w:bCs/>
-          <w:sz w:val="32"/>
-          <w:szCs w:val="32"/>
-          <w:cs/>
-        </w:rPr>
-        <w:t>વિભાગ</w:t>
-      </w:r>
-      <w:r>
-        <w:rPr>
-          <w:rFonts w:cs="Shruti"/>
-          <w:b/>
-          <w:bCs/>
-          <w:sz w:val="32"/>
-          <w:szCs w:val="32"/>
-          <w:cs/>
-        </w:rPr>
-        <w:t xml:space="preserve">નો </w:t>
-      </w:r>
-      <w:r>
-        <w:rPr>
-          <w:rFonts w:cs="Shruti" w:hint="cs"/>
-          <w:b/>
-          <w:bCs/>
-          <w:sz w:val="32"/>
-          <w:szCs w:val="32"/>
-          <w:cs/>
-        </w:rPr>
-        <w:t>આભાર</w:t>
-      </w:r>
-      <w:r>
-        <w:rPr>
-          <w:rFonts w:cs="Shruti"/>
-          <w:b/>
-          <w:bCs/>
-          <w:sz w:val="32"/>
-          <w:szCs w:val="32"/>
-          <w:cs/>
-        </w:rPr>
-        <w:t xml:space="preserve"> </w:t>
-      </w:r>
-      <w:r>
-        <w:rPr>
-          <w:rFonts w:cs="Shruti" w:hint="cs"/>
-          <w:b/>
-          <w:bCs/>
-          <w:sz w:val="32"/>
-          <w:szCs w:val="32"/>
-          <w:cs/>
-        </w:rPr>
-        <w:t>માનું છું.</w:t>
-      </w:r>
-      <w:r>
-        <w:rPr>
-          <w:rFonts w:cs="Shruti"/>
-          <w:b/>
-          <w:bCs/>
-          <w:sz w:val="32"/>
-          <w:szCs w:val="32"/>
-          <w:cs/>
-        </w:rPr>
-        <w:t xml:space="preserve"> જાણે</w:t>
-      </w:r>
-      <w:r>
-        <w:rPr>
-          <w:rFonts w:cs="Shruti" w:hint="cs"/>
-          <w:b/>
-          <w:bCs/>
-          <w:sz w:val="32"/>
-          <w:szCs w:val="32"/>
-          <w:cs/>
-        </w:rPr>
-        <w:t xml:space="preserve"> </w:t>
-      </w:r>
-      <w:r>
-        <w:rPr>
-          <w:rFonts w:cs="Shruti"/>
-          <w:b/>
-          <w:bCs/>
-          <w:sz w:val="32"/>
-          <w:szCs w:val="32"/>
-          <w:cs/>
-        </w:rPr>
-        <w:t>અજાણે</w:t>
-      </w:r>
-      <w:r>
-        <w:rPr>
-          <w:rFonts w:cs="Shruti" w:hint="cs"/>
-          <w:b/>
-          <w:bCs/>
-          <w:sz w:val="32"/>
-          <w:szCs w:val="32"/>
-          <w:cs/>
-        </w:rPr>
-        <w:t xml:space="preserve"> </w:t>
-      </w:r>
-      <w:r>
-        <w:rPr>
-          <w:rFonts w:cs="Shruti"/>
-          <w:b/>
-          <w:bCs/>
-          <w:sz w:val="32"/>
-          <w:szCs w:val="32"/>
-          <w:cs/>
-        </w:rPr>
-        <w:t xml:space="preserve">આ </w:t>
-      </w:r>
-      <w:r>
-        <w:rPr>
-          <w:rFonts w:cs="Shruti" w:hint="cs"/>
-          <w:b/>
-          <w:bCs/>
-          <w:sz w:val="32"/>
-          <w:szCs w:val="32"/>
-          <w:cs/>
-        </w:rPr>
-        <w:t>પરિયોજનાનાં</w:t>
-      </w:r>
-      <w:r>
-        <w:rPr>
-          <w:rFonts w:cs="Shruti"/>
-          <w:b/>
-          <w:bCs/>
-          <w:sz w:val="32"/>
-          <w:szCs w:val="32"/>
-          <w:cs/>
-        </w:rPr>
-        <w:t xml:space="preserve"> </w:t>
-      </w:r>
-      <w:r>
-        <w:rPr>
-          <w:rFonts w:cs="Shruti" w:hint="cs"/>
-          <w:b/>
-          <w:bCs/>
-          <w:sz w:val="32"/>
-          <w:szCs w:val="32"/>
-          <w:cs/>
-        </w:rPr>
-        <w:t xml:space="preserve">કાર્યમાં </w:t>
-      </w:r>
-      <w:r>
-        <w:rPr>
-          <w:rFonts w:cs="Shruti"/>
-          <w:b/>
-          <w:bCs/>
-          <w:sz w:val="32"/>
-          <w:szCs w:val="32"/>
-          <w:cs/>
-        </w:rPr>
-        <w:t>અમને</w:t>
-      </w:r>
-      <w:r>
-        <w:rPr>
-          <w:rFonts w:cs="Shruti" w:hint="cs"/>
-          <w:b/>
-          <w:bCs/>
-          <w:sz w:val="32"/>
-          <w:szCs w:val="32"/>
-          <w:cs/>
-        </w:rPr>
-        <w:t xml:space="preserve"> </w:t>
-      </w:r>
-      <w:r>
-        <w:rPr>
-          <w:rFonts w:cs="Shruti"/>
-          <w:b/>
-          <w:bCs/>
-          <w:sz w:val="32"/>
-          <w:szCs w:val="32"/>
-          <w:cs/>
-        </w:rPr>
-        <w:t>મદદ કર</w:t>
-      </w:r>
-      <w:r>
-        <w:rPr>
-          <w:rFonts w:cs="Shruti" w:hint="cs"/>
-          <w:b/>
-          <w:bCs/>
-          <w:sz w:val="32"/>
-          <w:szCs w:val="32"/>
-          <w:cs/>
-        </w:rPr>
-        <w:t>ના</w:t>
-      </w:r>
-      <w:r>
-        <w:rPr>
-          <w:rFonts w:cs="Shruti"/>
-          <w:b/>
-          <w:bCs/>
-          <w:sz w:val="32"/>
-          <w:szCs w:val="32"/>
-          <w:cs/>
-        </w:rPr>
-        <w:t xml:space="preserve">ર દરેક જણનો </w:t>
-      </w:r>
-      <w:r>
-        <w:rPr>
-          <w:rFonts w:cs="Shruti" w:hint="cs"/>
-          <w:b/>
-          <w:bCs/>
-          <w:sz w:val="32"/>
-          <w:szCs w:val="32"/>
-          <w:cs/>
-        </w:rPr>
-        <w:t>હું આભા</w:t>
-      </w:r>
-      <w:r>
-        <w:rPr>
-          <w:rFonts w:cs="Shruti"/>
-          <w:b/>
-          <w:bCs/>
-          <w:sz w:val="32"/>
-          <w:szCs w:val="32"/>
-          <w:cs/>
-        </w:rPr>
-        <w:t xml:space="preserve">ર </w:t>
-      </w:r>
-      <w:r>
-        <w:rPr>
-          <w:rFonts w:cs="Shruti" w:hint="cs"/>
-          <w:b/>
-          <w:bCs/>
-          <w:sz w:val="32"/>
-          <w:szCs w:val="32"/>
-          <w:cs/>
-        </w:rPr>
-        <w:t>માનું છું</w:t>
-      </w:r>
-      <w:r>
-        <w:rPr>
-          <w:rFonts w:cs="Shruti"/>
-          <w:b/>
-          <w:bCs/>
-          <w:sz w:val="32"/>
-          <w:szCs w:val="32"/>
-          <w:cs/>
-        </w:rPr>
-        <w:t>.</w:t>
-      </w:r>
-    </w:p>
-    <w:p>
-      <w:pPr>
-        <w:rPr>
-          <w:rFonts w:cs="Shruti"/>
-          <w:b/>
-          <w:bCs/>
-          <w:sz w:val="32"/>
-          <w:szCs w:val="32"/>
-          <w:cs/>
-        </w:rPr>
-      </w:pPr>
-      <w:r>
-        <w:rPr>
-          <w:rFonts w:cs="Shruti"/>
-          <w:b/>
-          <w:bCs/>
-          <w:sz w:val="32"/>
-          <w:szCs w:val="32"/>
-          <w:cs/>
-        </w:rPr>
-        <w:br w:type="page"/>
-      </w:r>
-    </w:p>
-    <w:p>
-      <w:pPr>
-        <w:ind w:left="2160" w:firstLine="720"/>
-        <w:rPr>
-          <w:rFonts w:hint="cs"/>
-          <w:b/>
-          <w:bCs/>
-          <w:sz w:val="32"/>
-          <w:szCs w:val="32"/>
-          <w:cs/>
-        </w:rPr>
-      </w:pPr>
-      <w:r>
-        <w:rPr>
-          <w:rFonts w:cs="Shruti" w:hint="cs"/>
-          <w:b/>
-          <w:bCs/>
-          <w:sz w:val="32"/>
-          <w:szCs w:val="32"/>
-          <w:cs/>
-        </w:rPr>
-        <w:lastRenderedPageBreak/>
-        <w:t>વિષયવસ્તુનું</w:t>
-      </w:r>
-      <w:r>
-        <w:rPr>
-          <w:rFonts w:cs="Shruti"/>
-          <w:b/>
-          <w:bCs/>
-          <w:sz w:val="32"/>
-          <w:szCs w:val="32"/>
-          <w:cs/>
-        </w:rPr>
-        <w:t xml:space="preserve"> કોષ્ટક</w:t>
-      </w:r>
-    </w:p>
-    <w:p>
-      <w:pPr>
-        <w:rPr>
-          <w:rFonts w:cs="Shruti"/>
-          <w:b/>
-          <w:bCs/>
-          <w:sz w:val="32"/>
-          <w:szCs w:val="32"/>
-          <w:cs/>
-        </w:rPr>
-      </w:pPr>
-      <w:r>
-        <w:rPr>
-          <w:rFonts w:cs="Shruti"/>
-          <w:b/>
-          <w:bCs/>
-          <w:sz w:val="32"/>
-          <w:szCs w:val="32"/>
-          <w:cs/>
-        </w:rPr>
-        <w:br w:type="page"/>
-      </w:r>
-    </w:p>
-    <w:p>
-      <w:pPr>
-        <w:rPr>
-          <w:rFonts w:cs="Shruti"/>
-          <w:b/>
-          <w:bCs/>
-          <w:sz w:val="32"/>
-          <w:szCs w:val="32"/>
-        </w:rPr>
-      </w:pPr>
-    </w:p>
-    <w:p>
-      <w:pPr>
-        <w:rPr>
-          <w:rFonts w:cs="Shruti"/>
-          <w:b/>
-          <w:bCs/>
-          <w:sz w:val="32"/>
-          <w:szCs w:val="32"/>
-        </w:rPr>
-      </w:pPr>
-    </w:p>
-    <w:p>
-      <w:pPr>
-        <w:jc w:val="center"/>
-        <w:rPr>
-          <w:rFonts w:ascii="Bahnschrift SemiBold" w:hAnsi="Bahnschrift SemiBold" w:cs="Shruti"/>
-          <w:b/>
-          <w:bCs/>
-          <w:sz w:val="32"/>
-          <w:szCs w:val="32"/>
-        </w:rPr>
-      </w:pPr>
-      <w:r>
-        <w:rPr>
-          <w:rFonts w:ascii="Bahnschrift SemiBold" w:hAnsi="Bahnschrift SemiBold" w:cs="Shruti"/>
-          <w:b/>
-          <w:bCs/>
-          <w:sz w:val="32"/>
-          <w:szCs w:val="32"/>
-          <w:cs/>
-        </w:rPr>
-        <w:t xml:space="preserve">ગૂજરાત વિદ્યાપીઠનો </w:t>
-      </w:r>
-      <w:r>
-        <w:rPr>
-          <w:rFonts w:ascii="Bahnschrift SemiBold" w:hAnsi="Bahnschrift SemiBold" w:cs="Shruti"/>
-          <w:b/>
-          <w:bCs/>
-          <w:sz w:val="32"/>
-          <w:szCs w:val="32"/>
-          <w:cs/>
-        </w:rPr>
-        <w:t>પરિચય</w:t>
-      </w:r>
-    </w:p>
-    <w:p>
-      <w:pPr>
-        <w:jc w:val="center"/>
-        <w:rPr>
-          <w:rFonts w:cstheme="minorBidi"/>
-          <w:b/>
-          <w:bCs/>
-          <w:sz w:val="32"/>
-          <w:szCs w:val="32"/>
         </w:rPr>
       </w:pPr>
     </w:p>
@@ -2844,7 +2761,7 @@
       <w:pPr>
         <w:jc w:val="center"/>
         <w:rPr>
-          <w:rFonts w:cstheme="minorBidi" w:hint="cs"/>
+          <w:rFonts w:cstheme="minorBidi"/>
           <w:b/>
           <w:bCs/>
           <w:sz w:val="40"/>
@@ -2949,31 +2866,7 @@
           <w:szCs w:val="28"/>
           <w:shd w:val="clear" w:color="auto" w:fill="FFFFFF"/>
         </w:rPr>
-        <w:t>401 &amp; 402</w:t>
-      </w:r>
-      <w:r>
-        <w:rPr>
-          <w:rFonts w:ascii="Arial" w:hAnsi="Arial" w:cs="Arial"/>
-          <w:b/>
-          <w:bCs/>
-          <w:color w:val="202124"/>
-          <w:sz w:val="28"/>
-          <w:szCs w:val="28"/>
-          <w:shd w:val="clear" w:color="auto" w:fill="FFFFFF"/>
-        </w:rPr>
-        <w:t xml:space="preserve"> </w:t>
-      </w:r>
-      <w:r>
-        <w:rPr>
-          <w:rFonts w:ascii="Arial" w:hAnsi="Arial" w:cs="Arial"/>
-          <w:b/>
-          <w:bCs/>
-          <w:color w:val="202124"/>
-          <w:sz w:val="28"/>
-          <w:szCs w:val="28"/>
-          <w:shd w:val="clear" w:color="auto" w:fill="FFFFFF"/>
-        </w:rPr>
-        <w:t>Floor 4,</w:t>
+        <w:t>401 &amp; 402 Floor 4,</w:t>
       </w:r>
     </w:p>
     <w:p>
@@ -3079,8 +2972,6 @@
           <w:szCs w:val="40"/>
         </w:rPr>
       </w:pPr>
-      <w:bookmarkStart w:id="0" w:name="_GoBack"/>
-      <w:bookmarkEnd w:id="0"/>
     </w:p>
     <w:p>
       <w:pPr>
@@ -3588,7 +3479,7 @@
     <w:p>
       <w:pPr>
         <w:rPr>
-          <w:rFonts w:cs="Shruti" w:hint="cs"/>
+          <w:rFonts w:cs="Shruti"/>
           <w:b/>
           <w:bCs/>
           <w:sz w:val="28"/>
@@ -3961,11 +3852,12 @@
     <w:p>
       <w:pPr>
         <w:rPr>
-          <w:rFonts w:cs="Shruti" w:hint="cs"/>
-          <w:b/>
-          <w:bCs/>
-          <w:sz w:val="28"/>
-          <w:szCs w:val="28"/>
+          <w:rFonts w:cs="Shruti"/>
+          <w:b/>
+          <w:bCs/>
+          <w:sz w:val="28"/>
+          <w:szCs w:val="28"/>
+          <w:cs/>
         </w:rPr>
       </w:pPr>
       <w:r>
@@ -4209,6 +4101,17 @@
         </w:rPr>
         <w:t>છે.</w:t>
       </w:r>
+    </w:p>
+    <w:p>
+      <w:pPr>
+        <w:rPr>
+          <w:rFonts w:cs="Shruti" w:hint="cs"/>
+          <w:b/>
+          <w:bCs/>
+          <w:sz w:val="28"/>
+          <w:szCs w:val="28"/>
+        </w:rPr>
+      </w:pPr>
     </w:p>
     <w:p>
       <w:pPr>
@@ -4786,6 +4689,61 @@
       <w:spacing w:val="15"/>
     </w:rPr>
   </w:style>
+  <w:style w:type="paragraph" w:styleId="HTMLPreformatted">
+    <w:name w:val="HTML Preformatted"/>
+    <w:basedOn w:val="Normal"/>
+    <w:link w:val="HTMLPreformattedChar"/>
+    <w:uiPriority w:val="99"/>
+    <w:semiHidden/>
+    <w:unhideWhenUsed/>
+    <w:rsid w:val="00F87DFF"/>
+    <w:pPr>
+      <w:tabs>
+        <w:tab w:val="left" w:pos="916"/>
+        <w:tab w:val="left" w:pos="1832"/>
+        <w:tab w:val="left" w:pos="2748"/>
+        <w:tab w:val="left" w:pos="3664"/>
+        <w:tab w:val="left" w:pos="4580"/>
+        <w:tab w:val="left" w:pos="5496"/>
+        <w:tab w:val="left" w:pos="6412"/>
+        <w:tab w:val="left" w:pos="7328"/>
+        <w:tab w:val="left" w:pos="8244"/>
+        <w:tab w:val="left" w:pos="9160"/>
+        <w:tab w:val="left" w:pos="10076"/>
+        <w:tab w:val="left" w:pos="10992"/>
+        <w:tab w:val="left" w:pos="11908"/>
+        <w:tab w:val="left" w:pos="12824"/>
+        <w:tab w:val="left" w:pos="13740"/>
+        <w:tab w:val="left" w:pos="14656"/>
+      </w:tabs>
+      <w:spacing w:after="0" w:line="240" w:lineRule="auto"/>
+    </w:pPr>
+    <w:rPr>
+      <w:rFonts w:ascii="Courier New" w:eastAsia="Times New Roman" w:hAnsi="Courier New" w:cs="Courier New"/>
+      <w:sz w:val="20"/>
+      <w:szCs w:val="20"/>
+      <w:lang w:eastAsia="en-IN"/>
+    </w:rPr>
+  </w:style>
+  <w:style w:type="character" w:customStyle="1" w:styleId="HTMLPreformattedChar">
+    <w:name w:val="HTML Preformatted Char"/>
+    <w:basedOn w:val="DefaultParagraphFont"/>
+    <w:link w:val="HTMLPreformatted"/>
+    <w:uiPriority w:val="99"/>
+    <w:semiHidden/>
+    <w:rsid w:val="00F87DFF"/>
+    <w:rPr>
+      <w:rFonts w:ascii="Courier New" w:eastAsia="Times New Roman" w:hAnsi="Courier New" w:cs="Courier New"/>
+      <w:sz w:val="20"/>
+      <w:szCs w:val="20"/>
+      <w:lang w:eastAsia="en-IN"/>
+    </w:rPr>
+  </w:style>
+  <w:style w:type="character" w:customStyle="1" w:styleId="y2iqfc">
+    <w:name w:val="y2iqfc"/>
+    <w:basedOn w:val="DefaultParagraphFont"/>
+    <w:rsid w:val="00F87DFF"/>
+  </w:style>
 </w:styles>
 </file>
 
@@ -5089,7 +5047,7 @@
 </file>
 
 <file path=customXml/itemProps1.xml><?xml version="1.0" encoding="utf-8"?>
-<ds:datastoreItem xmlns:ds="http://schemas.openxmlformats.org/officeDocument/2006/customXml" ds:itemID="{2032F952-2465-4041-BFAF-0DBF8F4739E3}">
+<ds:datastoreItem xmlns:ds="http://schemas.openxmlformats.org/officeDocument/2006/customXml" ds:itemID="{0C4F337C-B6FF-4A18-8D02-44D11532503D}">
   <ds:schemaRefs>
     <ds:schemaRef ds:uri="http://schemas.openxmlformats.org/officeDocument/2006/bibliography"/>
   </ds:schemaRefs>

</xml_diff>

<commit_message>
[ADD] more content in project report
</commit_message>
<xml_diff>
--- a/project_report/ગૂજરાત વિદ્યાપીઠનો પરીચાય.docx
+++ b/project_report/ગૂજરાત વિદ્યાપીઠનો પરીચાય.docx
@@ -14,8 +14,6 @@
           <w:u w:val="single"/>
         </w:rPr>
       </w:pPr>
-      <w:bookmarkStart w:id="0" w:name="_GoBack"/>
-      <w:bookmarkEnd w:id="0"/>
       <w:r>
         <w:rPr>
           <w:rFonts w:cs="Shruti" w:hint="cs"/>
@@ -46,7 +44,7 @@
       <w:pPr>
         <w:jc w:val="center"/>
         <w:rPr>
-          <w:rFonts w:cs="Shruti" w:hint="cs"/>
+          <w:rFonts w:cs="Shruti"/>
           <w:b/>
           <w:bCs/>
           <w:sz w:val="44"/>
@@ -1406,9 +1404,10 @@
       <w:pPr>
         <w:rPr>
           <w:rFonts w:cs="Shruti"/>
-          <w:sz w:val="28"/>
-          <w:szCs w:val="28"/>
-          <w:cs/>
+          <w:b/>
+          <w:bCs/>
+          <w:sz w:val="28"/>
+          <w:szCs w:val="28"/>
         </w:rPr>
       </w:pPr>
       <w:r>
@@ -1423,13 +1422,13 @@
     </w:p>
     <w:p>
       <w:pPr>
-        <w:ind w:left="2160" w:firstLine="720"/>
-        <w:rPr>
-          <w:b/>
-          <w:bCs/>
-          <w:sz w:val="32"/>
-          <w:szCs w:val="32"/>
-          <w:cs/>
+        <w:jc w:val="center"/>
+        <w:rPr>
+          <w:rFonts w:cs="Shruti"/>
+          <w:b/>
+          <w:bCs/>
+          <w:sz w:val="44"/>
+          <w:szCs w:val="44"/>
         </w:rPr>
       </w:pPr>
       <w:r>
@@ -1437,67 +1436,2872 @@
           <w:rFonts w:cs="Shruti" w:hint="cs"/>
           <w:b/>
           <w:bCs/>
-          <w:sz w:val="32"/>
-          <w:szCs w:val="32"/>
+          <w:sz w:val="44"/>
+          <w:szCs w:val="44"/>
           <w:cs/>
         </w:rPr>
         <w:lastRenderedPageBreak/>
-        <w:t>વિષયવસ્તુનું</w:t>
-      </w:r>
-      <w:r>
-        <w:rPr>
-          <w:rFonts w:cs="Shruti"/>
-          <w:b/>
-          <w:bCs/>
-          <w:sz w:val="32"/>
-          <w:szCs w:val="32"/>
-          <w:cs/>
-        </w:rPr>
-        <w:t xml:space="preserve"> કોષ્ટક</w:t>
+        <w:t>અનુક્રમણિકા</w:t>
       </w:r>
     </w:p>
     <w:p>
       <w:pPr>
-        <w:rPr>
-          <w:rFonts w:cs="Shruti"/>
-          <w:b/>
-          <w:bCs/>
-          <w:sz w:val="32"/>
-          <w:szCs w:val="32"/>
-          <w:cs/>
-        </w:rPr>
-      </w:pPr>
-      <w:r>
-        <w:rPr>
-          <w:rFonts w:cs="Shruti"/>
-          <w:b/>
-          <w:bCs/>
-          <w:sz w:val="32"/>
-          <w:szCs w:val="32"/>
-          <w:cs/>
-        </w:rPr>
-        <w:br w:type="page"/>
-      </w:r>
-    </w:p>
-    <w:p>
-      <w:pPr>
-        <w:rPr>
-          <w:rFonts w:cs="Shruti"/>
-          <w:b/>
-          <w:bCs/>
-          <w:sz w:val="32"/>
-          <w:szCs w:val="32"/>
+        <w:jc w:val="center"/>
+        <w:rPr>
+          <w:rFonts w:cs="Shruti" w:hint="cs"/>
+          <w:b/>
+          <w:bCs/>
+          <w:sz w:val="44"/>
+          <w:szCs w:val="44"/>
         </w:rPr>
       </w:pPr>
     </w:p>
     <w:p>
       <w:pPr>
         <w:rPr>
-          <w:rFonts w:cs="Shruti"/>
-          <w:b/>
-          <w:bCs/>
-          <w:sz w:val="32"/>
-          <w:szCs w:val="32"/>
+          <w:rFonts w:cs="Shruti" w:hint="cs"/>
+          <w:b/>
+          <w:bCs/>
+          <w:sz w:val="14"/>
+          <w:szCs w:val="14"/>
+          <w:cs/>
+        </w:rPr>
+      </w:pPr>
+    </w:p>
+    <w:tbl>
+      <w:tblPr>
+        <w:tblStyle w:val="TableGrid"/>
+        <w:tblW w:w="9753" w:type="dxa"/>
+        <w:tblLook w:val="04A0" w:firstRow="1" w:lastRow="0" w:firstColumn="1" w:lastColumn="0" w:noHBand="0" w:noVBand="1"/>
+      </w:tblPr>
+      <w:tblGrid>
+        <w:gridCol w:w="1557"/>
+        <w:gridCol w:w="4944"/>
+        <w:gridCol w:w="3252"/>
+      </w:tblGrid>
+      <w:tr>
+        <w:trPr>
+          <w:trHeight w:val="566"/>
+        </w:trPr>
+        <w:tc>
+          <w:tcPr>
+            <w:tcW w:w="1557" w:type="dxa"/>
+          </w:tcPr>
+          <w:p>
+            <w:pPr>
+              <w:jc w:val="center"/>
+              <w:rPr>
+                <w:rFonts w:cs="Shruti"/>
+                <w:b/>
+                <w:bCs/>
+                <w:sz w:val="28"/>
+                <w:szCs w:val="28"/>
+              </w:rPr>
+            </w:pPr>
+            <w:r>
+              <w:rPr>
+                <w:rFonts w:cs="Shruti" w:hint="cs"/>
+                <w:b/>
+                <w:bCs/>
+                <w:sz w:val="32"/>
+                <w:szCs w:val="32"/>
+                <w:cs/>
+              </w:rPr>
+              <w:t>ક્રમ</w:t>
+            </w:r>
+          </w:p>
+        </w:tc>
+        <w:tc>
+          <w:tcPr>
+            <w:tcW w:w="4944" w:type="dxa"/>
+          </w:tcPr>
+          <w:p>
+            <w:pPr>
+              <w:jc w:val="center"/>
+              <w:rPr>
+                <w:rFonts w:cs="Shruti"/>
+                <w:b/>
+                <w:bCs/>
+                <w:sz w:val="28"/>
+                <w:szCs w:val="28"/>
+              </w:rPr>
+            </w:pPr>
+            <w:r>
+              <w:rPr>
+                <w:rFonts w:cs="Shruti" w:hint="cs"/>
+                <w:b/>
+                <w:bCs/>
+                <w:sz w:val="32"/>
+                <w:szCs w:val="32"/>
+                <w:cs/>
+              </w:rPr>
+              <w:t>નામ</w:t>
+            </w:r>
+          </w:p>
+        </w:tc>
+        <w:tc>
+          <w:tcPr>
+            <w:tcW w:w="3251" w:type="dxa"/>
+          </w:tcPr>
+          <w:p>
+            <w:pPr>
+              <w:jc w:val="center"/>
+              <w:rPr>
+                <w:rFonts w:cs="Shruti"/>
+                <w:b/>
+                <w:bCs/>
+                <w:sz w:val="28"/>
+                <w:szCs w:val="28"/>
+              </w:rPr>
+            </w:pPr>
+            <w:r>
+              <w:rPr>
+                <w:rFonts w:cs="Shruti" w:hint="cs"/>
+                <w:b/>
+                <w:bCs/>
+                <w:sz w:val="32"/>
+                <w:szCs w:val="32"/>
+                <w:cs/>
+              </w:rPr>
+              <w:t>પેઈજ નંબર</w:t>
+            </w:r>
+          </w:p>
+        </w:tc>
+      </w:tr>
+      <w:tr>
+        <w:trPr>
+          <w:trHeight w:val="491"/>
+        </w:trPr>
+        <w:tc>
+          <w:tcPr>
+            <w:tcW w:w="1557" w:type="dxa"/>
+          </w:tcPr>
+          <w:p>
+            <w:pPr>
+              <w:rPr>
+                <w:rFonts w:cstheme="minorHAnsi"/>
+                <w:b/>
+                <w:bCs/>
+                <w:sz w:val="28"/>
+                <w:szCs w:val="28"/>
+              </w:rPr>
+            </w:pPr>
+            <w:r>
+              <w:rPr>
+                <w:rFonts w:cstheme="minorHAnsi"/>
+                <w:b/>
+                <w:bCs/>
+                <w:sz w:val="28"/>
+                <w:szCs w:val="28"/>
+                <w:cs/>
+              </w:rPr>
+              <w:t>1.</w:t>
+            </w:r>
+          </w:p>
+        </w:tc>
+        <w:tc>
+          <w:tcPr>
+            <w:tcW w:w="4944" w:type="dxa"/>
+          </w:tcPr>
+          <w:p>
+            <w:pPr>
+              <w:rPr>
+                <w:rFonts w:cstheme="minorHAnsi"/>
+                <w:sz w:val="28"/>
+                <w:szCs w:val="28"/>
+              </w:rPr>
+            </w:pPr>
+            <w:r>
+              <w:rPr>
+                <w:rFonts w:ascii="Shruti" w:hAnsi="Shruti" w:cs="Shruti" w:hint="cs"/>
+                <w:sz w:val="28"/>
+                <w:szCs w:val="28"/>
+                <w:cs/>
+              </w:rPr>
+              <w:t>પ્રસ્તાવના</w:t>
+            </w:r>
+          </w:p>
+        </w:tc>
+        <w:tc>
+          <w:tcPr>
+            <w:tcW w:w="3251" w:type="dxa"/>
+          </w:tcPr>
+          <w:p>
+            <w:pPr>
+              <w:rPr>
+                <w:rFonts w:cs="Shruti"/>
+                <w:sz w:val="28"/>
+                <w:szCs w:val="28"/>
+              </w:rPr>
+            </w:pPr>
+          </w:p>
+        </w:tc>
+      </w:tr>
+      <w:tr>
+        <w:trPr>
+          <w:trHeight w:val="491"/>
+        </w:trPr>
+        <w:tc>
+          <w:tcPr>
+            <w:tcW w:w="1557" w:type="dxa"/>
+          </w:tcPr>
+          <w:p>
+            <w:pPr>
+              <w:rPr>
+                <w:rFonts w:cstheme="minorHAnsi"/>
+                <w:b/>
+                <w:bCs/>
+                <w:sz w:val="28"/>
+                <w:szCs w:val="28"/>
+              </w:rPr>
+            </w:pPr>
+            <w:r>
+              <w:rPr>
+                <w:rFonts w:cstheme="minorHAnsi"/>
+                <w:b/>
+                <w:bCs/>
+                <w:sz w:val="28"/>
+                <w:szCs w:val="28"/>
+                <w:cs/>
+              </w:rPr>
+              <w:t xml:space="preserve">2. </w:t>
+            </w:r>
+          </w:p>
+        </w:tc>
+        <w:tc>
+          <w:tcPr>
+            <w:tcW w:w="4944" w:type="dxa"/>
+          </w:tcPr>
+          <w:p>
+            <w:pPr>
+              <w:rPr>
+                <w:rFonts w:cstheme="minorHAnsi"/>
+                <w:sz w:val="28"/>
+                <w:szCs w:val="28"/>
+              </w:rPr>
+            </w:pPr>
+            <w:r>
+              <w:rPr>
+                <w:rFonts w:ascii="Shruti" w:hAnsi="Shruti" w:cs="Shruti" w:hint="cs"/>
+                <w:sz w:val="28"/>
+                <w:szCs w:val="28"/>
+                <w:cs/>
+              </w:rPr>
+              <w:t>આભારદર્શન</w:t>
+            </w:r>
+          </w:p>
+        </w:tc>
+        <w:tc>
+          <w:tcPr>
+            <w:tcW w:w="3251" w:type="dxa"/>
+          </w:tcPr>
+          <w:p>
+            <w:pPr>
+              <w:rPr>
+                <w:rFonts w:cs="Shruti"/>
+                <w:sz w:val="28"/>
+                <w:szCs w:val="28"/>
+              </w:rPr>
+            </w:pPr>
+          </w:p>
+        </w:tc>
+      </w:tr>
+      <w:tr>
+        <w:trPr>
+          <w:trHeight w:val="491"/>
+        </w:trPr>
+        <w:tc>
+          <w:tcPr>
+            <w:tcW w:w="1557" w:type="dxa"/>
+          </w:tcPr>
+          <w:p>
+            <w:pPr>
+              <w:rPr>
+                <w:rFonts w:cstheme="minorHAnsi"/>
+                <w:b/>
+                <w:bCs/>
+                <w:sz w:val="28"/>
+                <w:szCs w:val="28"/>
+              </w:rPr>
+            </w:pPr>
+            <w:r>
+              <w:rPr>
+                <w:rFonts w:cstheme="minorHAnsi"/>
+                <w:b/>
+                <w:bCs/>
+                <w:sz w:val="28"/>
+                <w:szCs w:val="28"/>
+                <w:cs/>
+              </w:rPr>
+              <w:t>3.</w:t>
+            </w:r>
+          </w:p>
+        </w:tc>
+        <w:tc>
+          <w:tcPr>
+            <w:tcW w:w="4944" w:type="dxa"/>
+          </w:tcPr>
+          <w:p>
+            <w:pPr>
+              <w:rPr>
+                <w:rFonts w:cstheme="minorHAnsi"/>
+                <w:sz w:val="28"/>
+                <w:szCs w:val="28"/>
+              </w:rPr>
+            </w:pPr>
+            <w:r>
+              <w:rPr>
+                <w:rFonts w:ascii="Shruti" w:hAnsi="Shruti" w:cs="Shruti" w:hint="cs"/>
+                <w:sz w:val="28"/>
+                <w:szCs w:val="28"/>
+                <w:cs/>
+              </w:rPr>
+              <w:t>ગૂજરાત</w:t>
+            </w:r>
+            <w:r>
+              <w:rPr>
+                <w:rFonts w:cstheme="minorHAnsi"/>
+                <w:sz w:val="28"/>
+                <w:szCs w:val="28"/>
+                <w:cs/>
+              </w:rPr>
+              <w:t xml:space="preserve"> </w:t>
+            </w:r>
+            <w:r>
+              <w:rPr>
+                <w:rFonts w:ascii="Shruti" w:hAnsi="Shruti" w:cs="Shruti" w:hint="cs"/>
+                <w:sz w:val="28"/>
+                <w:szCs w:val="28"/>
+                <w:cs/>
+              </w:rPr>
+              <w:t>વિદ્યાપીઠ</w:t>
+            </w:r>
+            <w:r>
+              <w:rPr>
+                <w:rFonts w:cstheme="minorHAnsi"/>
+                <w:sz w:val="28"/>
+                <w:szCs w:val="28"/>
+                <w:cs/>
+              </w:rPr>
+              <w:t xml:space="preserve"> </w:t>
+            </w:r>
+            <w:r>
+              <w:rPr>
+                <w:rFonts w:ascii="Shruti" w:hAnsi="Shruti" w:cs="Shruti" w:hint="cs"/>
+                <w:sz w:val="28"/>
+                <w:szCs w:val="28"/>
+                <w:cs/>
+              </w:rPr>
+              <w:t>વિશે</w:t>
+            </w:r>
+          </w:p>
+        </w:tc>
+        <w:tc>
+          <w:tcPr>
+            <w:tcW w:w="3251" w:type="dxa"/>
+          </w:tcPr>
+          <w:p>
+            <w:pPr>
+              <w:rPr>
+                <w:rFonts w:cs="Shruti"/>
+                <w:sz w:val="28"/>
+                <w:szCs w:val="28"/>
+              </w:rPr>
+            </w:pPr>
+          </w:p>
+        </w:tc>
+      </w:tr>
+      <w:tr>
+        <w:trPr>
+          <w:trHeight w:val="491"/>
+        </w:trPr>
+        <w:tc>
+          <w:tcPr>
+            <w:tcW w:w="1557" w:type="dxa"/>
+          </w:tcPr>
+          <w:p>
+            <w:pPr>
+              <w:rPr>
+                <w:rFonts w:cstheme="minorHAnsi"/>
+                <w:b/>
+                <w:bCs/>
+                <w:sz w:val="28"/>
+                <w:szCs w:val="28"/>
+              </w:rPr>
+            </w:pPr>
+            <w:r>
+              <w:rPr>
+                <w:rFonts w:cstheme="minorHAnsi"/>
+                <w:b/>
+                <w:bCs/>
+                <w:sz w:val="28"/>
+                <w:szCs w:val="28"/>
+                <w:cs/>
+              </w:rPr>
+              <w:t>4.</w:t>
+            </w:r>
+          </w:p>
+        </w:tc>
+        <w:tc>
+          <w:tcPr>
+            <w:tcW w:w="4944" w:type="dxa"/>
+          </w:tcPr>
+          <w:p>
+            <w:pPr>
+              <w:rPr>
+                <w:rFonts w:cstheme="minorHAnsi"/>
+                <w:sz w:val="28"/>
+                <w:szCs w:val="28"/>
+              </w:rPr>
+            </w:pPr>
+            <w:r>
+              <w:rPr>
+                <w:rFonts w:ascii="Shruti" w:hAnsi="Shruti" w:cs="Shruti" w:hint="cs"/>
+                <w:sz w:val="28"/>
+                <w:szCs w:val="28"/>
+                <w:cs/>
+              </w:rPr>
+              <w:t>કંપની</w:t>
+            </w:r>
+            <w:r>
+              <w:rPr>
+                <w:rFonts w:cstheme="minorHAnsi"/>
+                <w:sz w:val="28"/>
+                <w:szCs w:val="28"/>
+                <w:cs/>
+              </w:rPr>
+              <w:t xml:space="preserve"> </w:t>
+            </w:r>
+            <w:r>
+              <w:rPr>
+                <w:rFonts w:ascii="Shruti" w:hAnsi="Shruti" w:cs="Shruti" w:hint="cs"/>
+                <w:sz w:val="28"/>
+                <w:szCs w:val="28"/>
+                <w:cs/>
+              </w:rPr>
+              <w:t>વિશે</w:t>
+            </w:r>
+          </w:p>
+        </w:tc>
+        <w:tc>
+          <w:tcPr>
+            <w:tcW w:w="3251" w:type="dxa"/>
+          </w:tcPr>
+          <w:p>
+            <w:pPr>
+              <w:rPr>
+                <w:rFonts w:cs="Shruti"/>
+                <w:sz w:val="28"/>
+                <w:szCs w:val="28"/>
+              </w:rPr>
+            </w:pPr>
+          </w:p>
+        </w:tc>
+      </w:tr>
+      <w:tr>
+        <w:trPr>
+          <w:trHeight w:val="641"/>
+        </w:trPr>
+        <w:tc>
+          <w:tcPr>
+            <w:tcW w:w="9753" w:type="dxa"/>
+            <w:gridSpan w:val="3"/>
+          </w:tcPr>
+          <w:p>
+            <w:pPr>
+              <w:jc w:val="center"/>
+              <w:rPr>
+                <w:rFonts w:cstheme="minorHAnsi"/>
+                <w:b/>
+                <w:bCs/>
+                <w:sz w:val="28"/>
+                <w:szCs w:val="28"/>
+              </w:rPr>
+            </w:pPr>
+            <w:r>
+              <w:rPr>
+                <w:rFonts w:cstheme="minorHAnsi"/>
+                <w:b/>
+                <w:bCs/>
+                <w:sz w:val="36"/>
+                <w:szCs w:val="36"/>
+              </w:rPr>
+              <w:t>Chapter</w:t>
+            </w:r>
+            <w:r>
+              <w:rPr>
+                <w:rFonts w:cstheme="minorHAnsi"/>
+                <w:b/>
+                <w:bCs/>
+                <w:sz w:val="36"/>
+                <w:szCs w:val="36"/>
+                <w:cs/>
+              </w:rPr>
+              <w:t xml:space="preserve"> 1 </w:t>
+            </w:r>
+            <w:proofErr w:type="gramStart"/>
+            <w:r>
+              <w:rPr>
+                <w:rFonts w:cstheme="minorHAnsi"/>
+                <w:b/>
+                <w:bCs/>
+                <w:sz w:val="36"/>
+                <w:szCs w:val="36"/>
+              </w:rPr>
+              <w:t>Introduction</w:t>
+            </w:r>
+            <w:r>
+              <w:rPr>
+                <w:rFonts w:cstheme="minorHAnsi"/>
+                <w:b/>
+                <w:bCs/>
+                <w:sz w:val="36"/>
+                <w:szCs w:val="36"/>
+                <w:cs/>
+              </w:rPr>
+              <w:t>(</w:t>
+            </w:r>
+            <w:proofErr w:type="gramEnd"/>
+            <w:r>
+              <w:rPr>
+                <w:rFonts w:ascii="Shruti" w:hAnsi="Shruti" w:cs="Shruti" w:hint="cs"/>
+                <w:b/>
+                <w:bCs/>
+                <w:sz w:val="36"/>
+                <w:szCs w:val="36"/>
+                <w:cs/>
+              </w:rPr>
+              <w:t>પ્ર</w:t>
+            </w:r>
+            <w:r>
+              <w:rPr>
+                <w:rFonts w:ascii="Shruti" w:hAnsi="Shruti" w:cs="Shruti" w:hint="cs"/>
+                <w:b/>
+                <w:bCs/>
+                <w:sz w:val="36"/>
+                <w:szCs w:val="36"/>
+                <w:cs/>
+              </w:rPr>
+              <w:t>કરણ</w:t>
+            </w:r>
+            <w:r>
+              <w:rPr>
+                <w:rFonts w:cstheme="minorHAnsi"/>
+                <w:b/>
+                <w:bCs/>
+                <w:sz w:val="36"/>
+                <w:szCs w:val="36"/>
+                <w:cs/>
+              </w:rPr>
+              <w:t xml:space="preserve"> </w:t>
+            </w:r>
+            <w:r>
+              <w:rPr>
+                <w:rFonts w:ascii="Calibri" w:hAnsi="Calibri" w:cs="Calibri" w:hint="cs"/>
+                <w:b/>
+                <w:bCs/>
+                <w:sz w:val="36"/>
+                <w:szCs w:val="36"/>
+                <w:cs/>
+              </w:rPr>
+              <w:t>–</w:t>
+            </w:r>
+            <w:r>
+              <w:rPr>
+                <w:rFonts w:cstheme="minorHAnsi"/>
+                <w:b/>
+                <w:bCs/>
+                <w:sz w:val="36"/>
+                <w:szCs w:val="36"/>
+                <w:cs/>
+              </w:rPr>
+              <w:t xml:space="preserve"> </w:t>
+            </w:r>
+            <w:r>
+              <w:rPr>
+                <w:rFonts w:cstheme="minorHAnsi"/>
+                <w:b/>
+                <w:bCs/>
+                <w:sz w:val="36"/>
+                <w:szCs w:val="36"/>
+              </w:rPr>
+              <w:t>1 (</w:t>
+            </w:r>
+            <w:r>
+              <w:rPr>
+                <w:rFonts w:ascii="Shruti" w:hAnsi="Shruti" w:cs="Shruti" w:hint="cs"/>
+                <w:b/>
+                <w:bCs/>
+                <w:sz w:val="36"/>
+                <w:szCs w:val="36"/>
+                <w:cs/>
+              </w:rPr>
+              <w:t>પ</w:t>
+            </w:r>
+            <w:r>
+              <w:rPr>
+                <w:rFonts w:ascii="Shruti" w:hAnsi="Shruti" w:cs="Shruti" w:hint="cs"/>
+                <w:b/>
+                <w:bCs/>
+                <w:sz w:val="36"/>
+                <w:szCs w:val="36"/>
+                <w:cs/>
+              </w:rPr>
+              <w:t>રિ</w:t>
+            </w:r>
+            <w:r>
+              <w:rPr>
+                <w:rFonts w:ascii="Shruti" w:hAnsi="Shruti" w:cs="Shruti" w:hint="cs"/>
+                <w:b/>
+                <w:bCs/>
+                <w:sz w:val="36"/>
+                <w:szCs w:val="36"/>
+                <w:cs/>
+              </w:rPr>
+              <w:t>ચય</w:t>
+            </w:r>
+            <w:r>
+              <w:rPr>
+                <w:rFonts w:cstheme="minorHAnsi"/>
+                <w:b/>
+                <w:bCs/>
+                <w:sz w:val="36"/>
+                <w:szCs w:val="36"/>
+                <w:cs/>
+              </w:rPr>
+              <w:t>)</w:t>
+            </w:r>
+          </w:p>
+        </w:tc>
+      </w:tr>
+      <w:tr>
+        <w:trPr>
+          <w:trHeight w:val="491"/>
+        </w:trPr>
+        <w:tc>
+          <w:tcPr>
+            <w:tcW w:w="1557" w:type="dxa"/>
+          </w:tcPr>
+          <w:p>
+            <w:pPr>
+              <w:rPr>
+                <w:rFonts w:cstheme="minorHAnsi"/>
+                <w:b/>
+                <w:bCs/>
+                <w:sz w:val="28"/>
+                <w:szCs w:val="28"/>
+              </w:rPr>
+            </w:pPr>
+            <w:r>
+              <w:rPr>
+                <w:rFonts w:cstheme="minorHAnsi"/>
+                <w:b/>
+                <w:bCs/>
+                <w:sz w:val="28"/>
+                <w:szCs w:val="28"/>
+                <w:cs/>
+              </w:rPr>
+              <w:t>1.</w:t>
+            </w:r>
+            <w:r>
+              <w:rPr>
+                <w:rFonts w:cstheme="minorHAnsi"/>
+                <w:b/>
+                <w:bCs/>
+                <w:sz w:val="28"/>
+                <w:szCs w:val="28"/>
+                <w:cs/>
+              </w:rPr>
+              <w:t>1</w:t>
+            </w:r>
+          </w:p>
+        </w:tc>
+        <w:tc>
+          <w:tcPr>
+            <w:tcW w:w="4944" w:type="dxa"/>
+          </w:tcPr>
+          <w:p>
+            <w:pPr>
+              <w:rPr>
+                <w:rFonts w:ascii="Shruti" w:hAnsi="Shruti" w:cs="Shruti" w:hint="cs"/>
+                <w:sz w:val="28"/>
+                <w:szCs w:val="28"/>
+              </w:rPr>
+            </w:pPr>
+            <w:r>
+              <w:rPr>
+                <w:rFonts w:ascii="Shruti" w:hAnsi="Shruti" w:cs="Shruti" w:hint="cs"/>
+                <w:sz w:val="28"/>
+                <w:szCs w:val="28"/>
+                <w:cs/>
+              </w:rPr>
+              <w:t>પૃષ્ઠભુમિ</w:t>
+            </w:r>
+          </w:p>
+        </w:tc>
+        <w:tc>
+          <w:tcPr>
+            <w:tcW w:w="3251" w:type="dxa"/>
+          </w:tcPr>
+          <w:p>
+            <w:pPr>
+              <w:rPr>
+                <w:rFonts w:cs="Shruti"/>
+                <w:sz w:val="28"/>
+                <w:szCs w:val="28"/>
+              </w:rPr>
+            </w:pPr>
+          </w:p>
+        </w:tc>
+      </w:tr>
+      <w:tr>
+        <w:trPr>
+          <w:trHeight w:val="491"/>
+        </w:trPr>
+        <w:tc>
+          <w:tcPr>
+            <w:tcW w:w="1557" w:type="dxa"/>
+          </w:tcPr>
+          <w:p>
+            <w:pPr>
+              <w:rPr>
+                <w:rFonts w:cstheme="minorHAnsi"/>
+                <w:b/>
+                <w:bCs/>
+                <w:sz w:val="28"/>
+                <w:szCs w:val="28"/>
+              </w:rPr>
+            </w:pPr>
+            <w:r>
+              <w:rPr>
+                <w:rFonts w:cstheme="minorHAnsi"/>
+                <w:b/>
+                <w:bCs/>
+                <w:sz w:val="28"/>
+                <w:szCs w:val="28"/>
+                <w:cs/>
+              </w:rPr>
+              <w:t xml:space="preserve">1.2 </w:t>
+            </w:r>
+          </w:p>
+        </w:tc>
+        <w:tc>
+          <w:tcPr>
+            <w:tcW w:w="4944" w:type="dxa"/>
+          </w:tcPr>
+          <w:p>
+            <w:pPr>
+              <w:rPr>
+                <w:rFonts w:cs="Shruti"/>
+                <w:sz w:val="28"/>
+                <w:szCs w:val="28"/>
+              </w:rPr>
+            </w:pPr>
+            <w:r>
+              <w:rPr>
+                <w:rFonts w:cs="Shruti" w:hint="cs"/>
+                <w:sz w:val="28"/>
+                <w:szCs w:val="28"/>
+                <w:cs/>
+              </w:rPr>
+              <w:t>ઉદેશ્યો</w:t>
+            </w:r>
+          </w:p>
+        </w:tc>
+        <w:tc>
+          <w:tcPr>
+            <w:tcW w:w="3251" w:type="dxa"/>
+          </w:tcPr>
+          <w:p>
+            <w:pPr>
+              <w:rPr>
+                <w:rFonts w:cs="Shruti"/>
+                <w:sz w:val="28"/>
+                <w:szCs w:val="28"/>
+              </w:rPr>
+            </w:pPr>
+          </w:p>
+        </w:tc>
+      </w:tr>
+      <w:tr>
+        <w:trPr>
+          <w:trHeight w:val="1984"/>
+        </w:trPr>
+        <w:tc>
+          <w:tcPr>
+            <w:tcW w:w="1557" w:type="dxa"/>
+          </w:tcPr>
+          <w:p>
+            <w:pPr>
+              <w:rPr>
+                <w:rFonts w:cstheme="minorHAnsi"/>
+                <w:b/>
+                <w:bCs/>
+                <w:sz w:val="28"/>
+                <w:szCs w:val="28"/>
+              </w:rPr>
+            </w:pPr>
+            <w:r>
+              <w:rPr>
+                <w:rFonts w:cstheme="minorHAnsi"/>
+                <w:b/>
+                <w:bCs/>
+                <w:sz w:val="28"/>
+                <w:szCs w:val="28"/>
+                <w:cs/>
+              </w:rPr>
+              <w:t>1.3</w:t>
+            </w:r>
+          </w:p>
+        </w:tc>
+        <w:tc>
+          <w:tcPr>
+            <w:tcW w:w="4944" w:type="dxa"/>
+          </w:tcPr>
+          <w:p>
+            <w:pPr>
+              <w:rPr>
+                <w:rFonts w:cs="Shruti"/>
+                <w:sz w:val="28"/>
+                <w:szCs w:val="28"/>
+              </w:rPr>
+            </w:pPr>
+            <w:r>
+              <w:rPr>
+                <w:rFonts w:cs="Shruti" w:hint="cs"/>
+                <w:sz w:val="28"/>
+                <w:szCs w:val="28"/>
+                <w:cs/>
+              </w:rPr>
+              <w:t>હેતુ,અવકાશ અને પ્રયોજ્યતા</w:t>
+            </w:r>
+          </w:p>
+          <w:p>
+            <w:pPr>
+              <w:pStyle w:val="ListParagraph"/>
+              <w:ind w:left="465"/>
+              <w:rPr>
+                <w:rFonts w:cs="Shruti"/>
+                <w:sz w:val="28"/>
+                <w:szCs w:val="28"/>
+              </w:rPr>
+            </w:pPr>
+            <w:r>
+              <w:rPr>
+                <w:rFonts w:cs="Shruti" w:hint="cs"/>
+                <w:sz w:val="28"/>
+                <w:szCs w:val="28"/>
+                <w:cs/>
+              </w:rPr>
+              <w:t>1.3.1 હેતુ</w:t>
+            </w:r>
+          </w:p>
+          <w:p>
+            <w:pPr>
+              <w:pStyle w:val="ListParagraph"/>
+              <w:ind w:left="465"/>
+              <w:rPr>
+                <w:rFonts w:cs="Shruti"/>
+                <w:sz w:val="28"/>
+                <w:szCs w:val="28"/>
+              </w:rPr>
+            </w:pPr>
+            <w:r>
+              <w:rPr>
+                <w:rFonts w:cs="Shruti" w:hint="cs"/>
+                <w:sz w:val="28"/>
+                <w:szCs w:val="28"/>
+                <w:cs/>
+              </w:rPr>
+              <w:t>1.3.2 અવકાશ</w:t>
+            </w:r>
+          </w:p>
+          <w:p>
+            <w:pPr>
+              <w:pStyle w:val="ListParagraph"/>
+              <w:ind w:left="465"/>
+              <w:rPr>
+                <w:rFonts w:cs="Shruti" w:hint="cs"/>
+                <w:sz w:val="28"/>
+                <w:szCs w:val="28"/>
+              </w:rPr>
+            </w:pPr>
+            <w:r>
+              <w:rPr>
+                <w:rFonts w:cs="Shruti" w:hint="cs"/>
+                <w:sz w:val="28"/>
+                <w:szCs w:val="28"/>
+                <w:cs/>
+              </w:rPr>
+              <w:t>1.3.3 પ્રયોજ્યતા</w:t>
+            </w:r>
+          </w:p>
+        </w:tc>
+        <w:tc>
+          <w:tcPr>
+            <w:tcW w:w="3251" w:type="dxa"/>
+          </w:tcPr>
+          <w:p>
+            <w:pPr>
+              <w:rPr>
+                <w:rFonts w:cs="Shruti"/>
+                <w:sz w:val="28"/>
+                <w:szCs w:val="28"/>
+              </w:rPr>
+            </w:pPr>
+          </w:p>
+        </w:tc>
+      </w:tr>
+      <w:tr>
+        <w:trPr>
+          <w:trHeight w:val="1284"/>
+        </w:trPr>
+        <w:tc>
+          <w:tcPr>
+            <w:tcW w:w="9753" w:type="dxa"/>
+            <w:gridSpan w:val="3"/>
+          </w:tcPr>
+          <w:p>
+            <w:pPr>
+              <w:jc w:val="center"/>
+              <w:rPr>
+                <w:rFonts w:cs="Shruti"/>
+                <w:b/>
+                <w:bCs/>
+                <w:sz w:val="36"/>
+                <w:szCs w:val="36"/>
+              </w:rPr>
+            </w:pPr>
+            <w:r>
+              <w:rPr>
+                <w:rFonts w:cs="Shruti"/>
+                <w:b/>
+                <w:bCs/>
+                <w:sz w:val="36"/>
+                <w:szCs w:val="36"/>
+              </w:rPr>
+              <w:t xml:space="preserve">CHAPTER </w:t>
+            </w:r>
+            <w:r>
+              <w:rPr>
+                <w:rFonts w:cs="Shruti"/>
+                <w:b/>
+                <w:bCs/>
+                <w:sz w:val="36"/>
+                <w:szCs w:val="36"/>
+                <w:cs/>
+              </w:rPr>
+              <w:t xml:space="preserve">2: </w:t>
+            </w:r>
+            <w:r>
+              <w:rPr>
+                <w:rFonts w:cs="Shruti"/>
+                <w:b/>
+                <w:bCs/>
+                <w:sz w:val="36"/>
+                <w:szCs w:val="36"/>
+              </w:rPr>
+              <w:t>REQUIREMENT AND ANALYSIS</w:t>
+            </w:r>
+          </w:p>
+          <w:p>
+            <w:pPr>
+              <w:jc w:val="center"/>
+              <w:rPr>
+                <w:rFonts w:cs="Shruti"/>
+                <w:b/>
+                <w:bCs/>
+                <w:sz w:val="36"/>
+                <w:szCs w:val="36"/>
+              </w:rPr>
+            </w:pPr>
+            <w:r>
+              <w:rPr>
+                <w:rFonts w:cs="Shruti" w:hint="cs"/>
+                <w:b/>
+                <w:bCs/>
+                <w:sz w:val="36"/>
+                <w:szCs w:val="36"/>
+                <w:cs/>
+              </w:rPr>
+              <w:t>પ્ર</w:t>
+            </w:r>
+            <w:r>
+              <w:rPr>
+                <w:rFonts w:cs="Shruti"/>
+                <w:b/>
+                <w:bCs/>
+                <w:sz w:val="36"/>
+                <w:szCs w:val="36"/>
+                <w:cs/>
+              </w:rPr>
+              <w:t>કરણ – 2 (જૂ</w:t>
+            </w:r>
+            <w:r>
+              <w:rPr>
+                <w:rFonts w:cs="Shruti" w:hint="cs"/>
+                <w:b/>
+                <w:bCs/>
+                <w:sz w:val="36"/>
+                <w:szCs w:val="36"/>
+                <w:cs/>
+              </w:rPr>
+              <w:t>રૂરિયા</w:t>
+            </w:r>
+            <w:r>
+              <w:rPr>
+                <w:rFonts w:cs="Shruti"/>
+                <w:b/>
+                <w:bCs/>
+                <w:sz w:val="36"/>
+                <w:szCs w:val="36"/>
+                <w:cs/>
+              </w:rPr>
+              <w:t>ત અને</w:t>
+            </w:r>
+            <w:r>
+              <w:rPr>
+                <w:rFonts w:cs="Shruti" w:hint="cs"/>
+                <w:b/>
+                <w:bCs/>
+                <w:sz w:val="36"/>
+                <w:szCs w:val="36"/>
+                <w:cs/>
+              </w:rPr>
+              <w:t xml:space="preserve"> વિશ્લેષણ</w:t>
+            </w:r>
+            <w:r>
+              <w:rPr>
+                <w:rFonts w:cs="Shruti"/>
+                <w:b/>
+                <w:bCs/>
+                <w:sz w:val="36"/>
+                <w:szCs w:val="36"/>
+                <w:cs/>
+              </w:rPr>
+              <w:t>)</w:t>
+            </w:r>
+          </w:p>
+        </w:tc>
+      </w:tr>
+      <w:tr>
+        <w:trPr>
+          <w:trHeight w:val="491"/>
+        </w:trPr>
+        <w:tc>
+          <w:tcPr>
+            <w:tcW w:w="1557" w:type="dxa"/>
+          </w:tcPr>
+          <w:p>
+            <w:pPr>
+              <w:rPr>
+                <w:rFonts w:cstheme="minorHAnsi"/>
+                <w:b/>
+                <w:bCs/>
+                <w:sz w:val="28"/>
+                <w:szCs w:val="28"/>
+                <w:cs/>
+              </w:rPr>
+            </w:pPr>
+            <w:r>
+              <w:rPr>
+                <w:rFonts w:cstheme="minorHAnsi"/>
+                <w:b/>
+                <w:bCs/>
+                <w:sz w:val="28"/>
+                <w:szCs w:val="28"/>
+                <w:cs/>
+              </w:rPr>
+              <w:t>2.1</w:t>
+            </w:r>
+          </w:p>
+        </w:tc>
+        <w:tc>
+          <w:tcPr>
+            <w:tcW w:w="4944" w:type="dxa"/>
+          </w:tcPr>
+          <w:p>
+            <w:pPr>
+              <w:rPr>
+                <w:rFonts w:cs="Shruti" w:hint="cs"/>
+                <w:sz w:val="28"/>
+                <w:szCs w:val="28"/>
+                <w:cs/>
+              </w:rPr>
+            </w:pPr>
+            <w:r>
+              <w:rPr>
+                <w:rFonts w:cs="Shruti" w:hint="cs"/>
+                <w:sz w:val="28"/>
+                <w:szCs w:val="28"/>
+                <w:cs/>
+              </w:rPr>
+              <w:t>સમસ્યાની વ્યાખ્યા</w:t>
+            </w:r>
+          </w:p>
+        </w:tc>
+        <w:tc>
+          <w:tcPr>
+            <w:tcW w:w="3251" w:type="dxa"/>
+          </w:tcPr>
+          <w:p>
+            <w:pPr>
+              <w:rPr>
+                <w:rFonts w:cs="Shruti"/>
+                <w:sz w:val="28"/>
+                <w:szCs w:val="28"/>
+              </w:rPr>
+            </w:pPr>
+          </w:p>
+        </w:tc>
+      </w:tr>
+      <w:tr>
+        <w:trPr>
+          <w:trHeight w:val="491"/>
+        </w:trPr>
+        <w:tc>
+          <w:tcPr>
+            <w:tcW w:w="1557" w:type="dxa"/>
+          </w:tcPr>
+          <w:p>
+            <w:pPr>
+              <w:rPr>
+                <w:rFonts w:cstheme="minorHAnsi"/>
+                <w:b/>
+                <w:bCs/>
+                <w:sz w:val="28"/>
+                <w:szCs w:val="28"/>
+                <w:cs/>
+              </w:rPr>
+            </w:pPr>
+            <w:r>
+              <w:rPr>
+                <w:rFonts w:cstheme="minorHAnsi"/>
+                <w:b/>
+                <w:bCs/>
+                <w:sz w:val="28"/>
+                <w:szCs w:val="28"/>
+                <w:cs/>
+              </w:rPr>
+              <w:t>2.2</w:t>
+            </w:r>
+          </w:p>
+        </w:tc>
+        <w:tc>
+          <w:tcPr>
+            <w:tcW w:w="4944" w:type="dxa"/>
+          </w:tcPr>
+          <w:p>
+            <w:pPr>
+              <w:rPr>
+                <w:rFonts w:cs="Shruti" w:hint="cs"/>
+                <w:sz w:val="28"/>
+                <w:szCs w:val="28"/>
+                <w:cs/>
+              </w:rPr>
+            </w:pPr>
+            <w:r>
+              <w:rPr>
+                <w:rFonts w:cs="Shruti" w:hint="cs"/>
+                <w:sz w:val="28"/>
+                <w:szCs w:val="28"/>
+                <w:cs/>
+              </w:rPr>
+              <w:t>જરૂરિયાતોનું સ્પષ્ટીકરણ</w:t>
+            </w:r>
+          </w:p>
+        </w:tc>
+        <w:tc>
+          <w:tcPr>
+            <w:tcW w:w="3251" w:type="dxa"/>
+          </w:tcPr>
+          <w:p>
+            <w:pPr>
+              <w:rPr>
+                <w:rFonts w:cs="Shruti"/>
+                <w:sz w:val="28"/>
+                <w:szCs w:val="28"/>
+              </w:rPr>
+            </w:pPr>
+          </w:p>
+        </w:tc>
+      </w:tr>
+      <w:tr>
+        <w:trPr>
+          <w:trHeight w:val="491"/>
+        </w:trPr>
+        <w:tc>
+          <w:tcPr>
+            <w:tcW w:w="1557" w:type="dxa"/>
+          </w:tcPr>
+          <w:p>
+            <w:pPr>
+              <w:rPr>
+                <w:rFonts w:cstheme="minorHAnsi"/>
+                <w:b/>
+                <w:bCs/>
+                <w:sz w:val="28"/>
+                <w:szCs w:val="28"/>
+                <w:cs/>
+              </w:rPr>
+            </w:pPr>
+            <w:r>
+              <w:rPr>
+                <w:rFonts w:cstheme="minorHAnsi"/>
+                <w:b/>
+                <w:bCs/>
+                <w:sz w:val="28"/>
+                <w:szCs w:val="28"/>
+                <w:cs/>
+              </w:rPr>
+              <w:t>2.3</w:t>
+            </w:r>
+          </w:p>
+        </w:tc>
+        <w:tc>
+          <w:tcPr>
+            <w:tcW w:w="4944" w:type="dxa"/>
+          </w:tcPr>
+          <w:p>
+            <w:pPr>
+              <w:rPr>
+                <w:rFonts w:cs="Shruti" w:hint="cs"/>
+                <w:sz w:val="28"/>
+                <w:szCs w:val="28"/>
+                <w:cs/>
+              </w:rPr>
+            </w:pPr>
+            <w:r>
+              <w:rPr>
+                <w:rFonts w:cs="Shruti"/>
+                <w:sz w:val="28"/>
+                <w:szCs w:val="28"/>
+                <w:cs/>
+              </w:rPr>
+              <w:t>આયોજન અને</w:t>
+            </w:r>
+            <w:r>
+              <w:rPr>
+                <w:rFonts w:cs="Shruti" w:hint="cs"/>
+                <w:sz w:val="28"/>
+                <w:szCs w:val="28"/>
+                <w:cs/>
+              </w:rPr>
+              <w:t xml:space="preserve"> </w:t>
+            </w:r>
+            <w:r>
+              <w:rPr>
+                <w:rFonts w:cs="Shruti"/>
+                <w:sz w:val="28"/>
+                <w:szCs w:val="28"/>
+                <w:cs/>
+              </w:rPr>
+              <w:t>સમયપ</w:t>
+            </w:r>
+            <w:r>
+              <w:rPr>
+                <w:rFonts w:cs="Shruti" w:hint="cs"/>
+                <w:sz w:val="28"/>
+                <w:szCs w:val="28"/>
+                <w:cs/>
+              </w:rPr>
+              <w:t>ત્ર</w:t>
+            </w:r>
+            <w:r>
+              <w:rPr>
+                <w:rFonts w:cs="Shruti"/>
+                <w:sz w:val="28"/>
+                <w:szCs w:val="28"/>
+                <w:cs/>
+              </w:rPr>
+              <w:t>ક</w:t>
+            </w:r>
+          </w:p>
+        </w:tc>
+        <w:tc>
+          <w:tcPr>
+            <w:tcW w:w="3251" w:type="dxa"/>
+          </w:tcPr>
+          <w:p>
+            <w:pPr>
+              <w:rPr>
+                <w:rFonts w:cs="Shruti"/>
+                <w:sz w:val="28"/>
+                <w:szCs w:val="28"/>
+              </w:rPr>
+            </w:pPr>
+          </w:p>
+        </w:tc>
+      </w:tr>
+      <w:tr>
+        <w:trPr>
+          <w:trHeight w:val="1492"/>
+        </w:trPr>
+        <w:tc>
+          <w:tcPr>
+            <w:tcW w:w="1557" w:type="dxa"/>
+          </w:tcPr>
+          <w:p>
+            <w:pPr>
+              <w:rPr>
+                <w:rFonts w:cstheme="minorHAnsi"/>
+                <w:b/>
+                <w:bCs/>
+                <w:sz w:val="28"/>
+                <w:szCs w:val="28"/>
+                <w:cs/>
+              </w:rPr>
+            </w:pPr>
+            <w:r>
+              <w:rPr>
+                <w:rFonts w:cstheme="minorHAnsi"/>
+                <w:b/>
+                <w:bCs/>
+                <w:sz w:val="28"/>
+                <w:szCs w:val="28"/>
+                <w:cs/>
+              </w:rPr>
+              <w:t>2.4</w:t>
+            </w:r>
+          </w:p>
+        </w:tc>
+        <w:tc>
+          <w:tcPr>
+            <w:tcW w:w="4944" w:type="dxa"/>
+          </w:tcPr>
+          <w:p>
+            <w:pPr>
+              <w:rPr>
+                <w:rFonts w:cs="Shruti"/>
+                <w:sz w:val="28"/>
+                <w:szCs w:val="28"/>
+              </w:rPr>
+            </w:pPr>
+            <w:r>
+              <w:rPr>
+                <w:rFonts w:cs="Shruti" w:hint="cs"/>
+                <w:sz w:val="28"/>
+                <w:szCs w:val="28"/>
+                <w:cs/>
+              </w:rPr>
+              <w:t>સોફ્ટવેર</w:t>
+            </w:r>
+            <w:r>
+              <w:rPr>
+                <w:rFonts w:cs="Shruti"/>
+                <w:sz w:val="28"/>
+                <w:szCs w:val="28"/>
+                <w:cs/>
+              </w:rPr>
+              <w:t xml:space="preserve"> અને</w:t>
+            </w:r>
+            <w:r>
+              <w:rPr>
+                <w:rFonts w:cs="Shruti" w:hint="cs"/>
+                <w:sz w:val="28"/>
+                <w:szCs w:val="28"/>
+                <w:cs/>
+              </w:rPr>
+              <w:t xml:space="preserve"> હાર્ડવેર</w:t>
+            </w:r>
+            <w:r>
+              <w:rPr>
+                <w:rFonts w:cs="Shruti"/>
+                <w:sz w:val="28"/>
+                <w:szCs w:val="28"/>
+                <w:cs/>
+              </w:rPr>
+              <w:t xml:space="preserve"> ની જ</w:t>
+            </w:r>
+            <w:r>
+              <w:rPr>
+                <w:rFonts w:cs="Shruti" w:hint="cs"/>
+                <w:sz w:val="28"/>
+                <w:szCs w:val="28"/>
+                <w:cs/>
+              </w:rPr>
+              <w:t>રૂરિયા</w:t>
+            </w:r>
+            <w:r>
+              <w:rPr>
+                <w:rFonts w:cs="Shruti"/>
+                <w:sz w:val="28"/>
+                <w:szCs w:val="28"/>
+                <w:cs/>
+              </w:rPr>
+              <w:t>ત</w:t>
+            </w:r>
+          </w:p>
+          <w:p>
+            <w:pPr>
+              <w:rPr>
+                <w:rFonts w:cs="Shruti"/>
+                <w:sz w:val="28"/>
+                <w:szCs w:val="28"/>
+              </w:rPr>
+            </w:pPr>
+            <w:r>
+              <w:rPr>
+                <w:rFonts w:cs="Shruti" w:hint="cs"/>
+                <w:sz w:val="28"/>
+                <w:szCs w:val="28"/>
+                <w:cs/>
+              </w:rPr>
+              <w:t xml:space="preserve">      2.4.1 ડેવલોપમેન્ટ એન્વાયર્મેન્ટ</w:t>
+            </w:r>
+          </w:p>
+          <w:p>
+            <w:pPr>
+              <w:rPr>
+                <w:rFonts w:cs="Shruti" w:hint="cs"/>
+                <w:sz w:val="28"/>
+                <w:szCs w:val="28"/>
+                <w:cs/>
+              </w:rPr>
+            </w:pPr>
+            <w:r>
+              <w:rPr>
+                <w:rFonts w:cs="Shruti" w:hint="cs"/>
+                <w:sz w:val="28"/>
+                <w:szCs w:val="28"/>
+                <w:cs/>
+              </w:rPr>
+              <w:t xml:space="preserve">     </w:t>
+            </w:r>
+            <w:r>
+              <w:rPr>
+                <w:rFonts w:cs="Shruti" w:hint="cs"/>
+                <w:sz w:val="28"/>
+                <w:szCs w:val="28"/>
+                <w:cs/>
+              </w:rPr>
+              <w:t xml:space="preserve"> 2.4.2 ઈમ્પ્લેમેનટેશન એન્વાયર્મેન્ટ</w:t>
+            </w:r>
+          </w:p>
+        </w:tc>
+        <w:tc>
+          <w:tcPr>
+            <w:tcW w:w="3251" w:type="dxa"/>
+          </w:tcPr>
+          <w:p>
+            <w:pPr>
+              <w:rPr>
+                <w:rFonts w:cs="Shruti"/>
+                <w:sz w:val="28"/>
+                <w:szCs w:val="28"/>
+              </w:rPr>
+            </w:pPr>
+          </w:p>
+        </w:tc>
+      </w:tr>
+      <w:tr>
+        <w:trPr>
+          <w:trHeight w:val="1719"/>
+        </w:trPr>
+        <w:tc>
+          <w:tcPr>
+            <w:tcW w:w="1557" w:type="dxa"/>
+          </w:tcPr>
+          <w:p>
+            <w:pPr>
+              <w:rPr>
+                <w:rFonts w:cstheme="minorHAnsi"/>
+                <w:b/>
+                <w:bCs/>
+                <w:sz w:val="28"/>
+                <w:szCs w:val="28"/>
+                <w:cs/>
+              </w:rPr>
+            </w:pPr>
+            <w:r>
+              <w:rPr>
+                <w:rFonts w:cstheme="minorHAnsi"/>
+                <w:b/>
+                <w:bCs/>
+                <w:sz w:val="28"/>
+                <w:szCs w:val="28"/>
+                <w:cs/>
+              </w:rPr>
+              <w:lastRenderedPageBreak/>
+              <w:t>2.5</w:t>
+            </w:r>
+          </w:p>
+        </w:tc>
+        <w:tc>
+          <w:tcPr>
+            <w:tcW w:w="4944" w:type="dxa"/>
+          </w:tcPr>
+          <w:p>
+            <w:pPr>
+              <w:rPr>
+                <w:rFonts w:cs="Shruti"/>
+                <w:sz w:val="28"/>
+                <w:szCs w:val="28"/>
+              </w:rPr>
+            </w:pPr>
+            <w:r>
+              <w:rPr>
+                <w:rFonts w:cs="Shruti" w:hint="cs"/>
+                <w:sz w:val="28"/>
+                <w:szCs w:val="28"/>
+                <w:cs/>
+              </w:rPr>
+              <w:t>કાલ્પનિક નમૂના</w:t>
+            </w:r>
+          </w:p>
+          <w:p>
+            <w:pPr>
+              <w:rPr>
+                <w:rFonts w:cs="Shruti"/>
+                <w:sz w:val="32"/>
+                <w:szCs w:val="32"/>
+              </w:rPr>
+            </w:pPr>
+            <w:r>
+              <w:rPr>
+                <w:rFonts w:cs="Shruti" w:hint="cs"/>
+                <w:sz w:val="32"/>
+                <w:szCs w:val="32"/>
+                <w:cs/>
+              </w:rPr>
+              <w:t xml:space="preserve">       </w:t>
+            </w:r>
+            <w:r>
+              <w:rPr>
+                <w:rFonts w:cs="Shruti"/>
+                <w:sz w:val="32"/>
+                <w:szCs w:val="32"/>
+              </w:rPr>
+              <w:t>System flowchart</w:t>
+            </w:r>
+          </w:p>
+          <w:p>
+            <w:pPr>
+              <w:rPr>
+                <w:rFonts w:cs="Shruti"/>
+                <w:sz w:val="32"/>
+                <w:szCs w:val="32"/>
+              </w:rPr>
+            </w:pPr>
+            <w:r>
+              <w:rPr>
+                <w:rFonts w:cs="Shruti"/>
+                <w:sz w:val="32"/>
+                <w:szCs w:val="32"/>
+              </w:rPr>
+              <w:t xml:space="preserve">            Data flow diagram</w:t>
+            </w:r>
+          </w:p>
+          <w:p>
+            <w:pPr>
+              <w:rPr>
+                <w:rFonts w:cs="Shruti" w:hint="cs"/>
+                <w:sz w:val="28"/>
+                <w:szCs w:val="28"/>
+              </w:rPr>
+            </w:pPr>
+            <w:r>
+              <w:rPr>
+                <w:rFonts w:cs="Shruti"/>
+                <w:sz w:val="32"/>
+                <w:szCs w:val="32"/>
+              </w:rPr>
+              <w:t xml:space="preserve">            ER diagram</w:t>
+            </w:r>
+          </w:p>
+        </w:tc>
+        <w:tc>
+          <w:tcPr>
+            <w:tcW w:w="3251" w:type="dxa"/>
+          </w:tcPr>
+          <w:p>
+            <w:pPr>
+              <w:rPr>
+                <w:rFonts w:cs="Shruti"/>
+                <w:sz w:val="28"/>
+                <w:szCs w:val="28"/>
+              </w:rPr>
+            </w:pPr>
+          </w:p>
+          <w:p>
+            <w:pPr>
+              <w:rPr>
+                <w:rFonts w:cs="Shruti" w:hint="cs"/>
+                <w:sz w:val="28"/>
+                <w:szCs w:val="28"/>
+              </w:rPr>
+            </w:pPr>
+          </w:p>
+        </w:tc>
+      </w:tr>
+      <w:tr>
+        <w:trPr>
+          <w:trHeight w:val="566"/>
+        </w:trPr>
+        <w:tc>
+          <w:tcPr>
+            <w:tcW w:w="9753" w:type="dxa"/>
+            <w:gridSpan w:val="3"/>
+          </w:tcPr>
+          <w:p>
+            <w:pPr>
+              <w:jc w:val="center"/>
+              <w:rPr>
+                <w:rFonts w:cs="Shruti" w:hint="cs"/>
+                <w:b/>
+                <w:bCs/>
+                <w:sz w:val="32"/>
+                <w:szCs w:val="32"/>
+              </w:rPr>
+            </w:pPr>
+            <w:r>
+              <w:rPr>
+                <w:rFonts w:cs="Shruti"/>
+                <w:b/>
+                <w:bCs/>
+                <w:sz w:val="32"/>
+                <w:szCs w:val="32"/>
+              </w:rPr>
+              <w:t xml:space="preserve">CHAPTER </w:t>
+            </w:r>
+            <w:r>
+              <w:rPr>
+                <w:rFonts w:cs="Shruti"/>
+                <w:b/>
+                <w:bCs/>
+                <w:sz w:val="32"/>
+                <w:szCs w:val="32"/>
+                <w:cs/>
+              </w:rPr>
+              <w:t xml:space="preserve">3: </w:t>
+            </w:r>
+            <w:r>
+              <w:rPr>
+                <w:rFonts w:cs="Shruti"/>
+                <w:b/>
+                <w:bCs/>
+                <w:sz w:val="32"/>
+                <w:szCs w:val="32"/>
+              </w:rPr>
+              <w:t>SYSTEM DESIG</w:t>
+            </w:r>
+            <w:r>
+              <w:rPr>
+                <w:rFonts w:cs="Shruti" w:hint="cs"/>
+                <w:b/>
+                <w:bCs/>
+                <w:sz w:val="32"/>
+                <w:szCs w:val="32"/>
+              </w:rPr>
+              <w:t>N</w:t>
+            </w:r>
+            <w:r>
+              <w:rPr>
+                <w:rFonts w:cs="Shruti" w:hint="cs"/>
+                <w:b/>
+                <w:bCs/>
+                <w:sz w:val="32"/>
+                <w:szCs w:val="32"/>
+                <w:cs/>
+              </w:rPr>
+              <w:t xml:space="preserve"> (સિસ્ટમ ડીઝાઇન)</w:t>
+            </w:r>
+          </w:p>
+        </w:tc>
+      </w:tr>
+      <w:tr>
+        <w:trPr>
+          <w:trHeight w:val="491"/>
+        </w:trPr>
+        <w:tc>
+          <w:tcPr>
+            <w:tcW w:w="1557" w:type="dxa"/>
+          </w:tcPr>
+          <w:p>
+            <w:pPr>
+              <w:rPr>
+                <w:rFonts w:cstheme="minorHAnsi"/>
+                <w:b/>
+                <w:bCs/>
+                <w:sz w:val="28"/>
+                <w:szCs w:val="28"/>
+                <w:cs/>
+              </w:rPr>
+            </w:pPr>
+            <w:r>
+              <w:rPr>
+                <w:rFonts w:cstheme="minorHAnsi"/>
+                <w:b/>
+                <w:bCs/>
+                <w:sz w:val="28"/>
+                <w:szCs w:val="28"/>
+                <w:cs/>
+              </w:rPr>
+              <w:t>3.1</w:t>
+            </w:r>
+          </w:p>
+        </w:tc>
+        <w:tc>
+          <w:tcPr>
+            <w:tcW w:w="4944" w:type="dxa"/>
+          </w:tcPr>
+          <w:p>
+            <w:pPr>
+              <w:rPr>
+                <w:rFonts w:cs="Shruti" w:hint="cs"/>
+                <w:sz w:val="28"/>
+                <w:szCs w:val="28"/>
+                <w:cs/>
+              </w:rPr>
+            </w:pPr>
+            <w:r>
+              <w:rPr>
+                <w:rFonts w:cs="Shruti" w:hint="cs"/>
+                <w:sz w:val="28"/>
+                <w:szCs w:val="28"/>
+                <w:cs/>
+              </w:rPr>
+              <w:t>બેઝિક મોડ્યુલ્સ</w:t>
+            </w:r>
+          </w:p>
+        </w:tc>
+        <w:tc>
+          <w:tcPr>
+            <w:tcW w:w="3251" w:type="dxa"/>
+          </w:tcPr>
+          <w:p>
+            <w:pPr>
+              <w:rPr>
+                <w:rFonts w:cs="Shruti"/>
+                <w:sz w:val="28"/>
+                <w:szCs w:val="28"/>
+              </w:rPr>
+            </w:pPr>
+          </w:p>
+        </w:tc>
+      </w:tr>
+      <w:tr>
+        <w:trPr>
+          <w:trHeight w:val="238"/>
+        </w:trPr>
+        <w:tc>
+          <w:tcPr>
+            <w:tcW w:w="1557" w:type="dxa"/>
+          </w:tcPr>
+          <w:p>
+            <w:pPr>
+              <w:rPr>
+                <w:rFonts w:cstheme="minorHAnsi"/>
+                <w:b/>
+                <w:bCs/>
+                <w:sz w:val="28"/>
+                <w:szCs w:val="28"/>
+                <w:cs/>
+              </w:rPr>
+            </w:pPr>
+            <w:r>
+              <w:rPr>
+                <w:rFonts w:cstheme="minorHAnsi"/>
+                <w:b/>
+                <w:bCs/>
+                <w:sz w:val="28"/>
+                <w:szCs w:val="28"/>
+                <w:cs/>
+              </w:rPr>
+              <w:t>3.2</w:t>
+            </w:r>
+          </w:p>
+        </w:tc>
+        <w:tc>
+          <w:tcPr>
+            <w:tcW w:w="4944" w:type="dxa"/>
+          </w:tcPr>
+          <w:p>
+            <w:pPr>
+              <w:rPr>
+                <w:rFonts w:cs="Shruti"/>
+                <w:sz w:val="28"/>
+                <w:szCs w:val="28"/>
+              </w:rPr>
+            </w:pPr>
+            <w:r>
+              <w:rPr>
+                <w:rFonts w:cs="Shruti"/>
+                <w:sz w:val="28"/>
+                <w:szCs w:val="28"/>
+              </w:rPr>
+              <w:t>D</w:t>
+            </w:r>
+            <w:r>
+              <w:rPr>
+                <w:rFonts w:cs="Shruti" w:hint="cs"/>
+                <w:sz w:val="28"/>
+                <w:szCs w:val="28"/>
+              </w:rPr>
+              <w:t>ata</w:t>
+            </w:r>
+            <w:r>
+              <w:rPr>
+                <w:rFonts w:cs="Shruti" w:hint="cs"/>
+                <w:sz w:val="28"/>
+                <w:szCs w:val="28"/>
+                <w:cs/>
+              </w:rPr>
+              <w:t xml:space="preserve"> </w:t>
+            </w:r>
+            <w:r>
+              <w:rPr>
+                <w:rFonts w:cs="Shruti" w:hint="cs"/>
+                <w:sz w:val="28"/>
+                <w:szCs w:val="28"/>
+              </w:rPr>
+              <w:t>design</w:t>
+            </w:r>
+          </w:p>
+          <w:p>
+            <w:pPr>
+              <w:rPr>
+                <w:rFonts w:cs="Shruti"/>
+                <w:sz w:val="28"/>
+                <w:szCs w:val="28"/>
+              </w:rPr>
+            </w:pPr>
+            <w:r>
+              <w:rPr>
+                <w:rFonts w:cs="Shruti" w:hint="cs"/>
+                <w:sz w:val="28"/>
+                <w:szCs w:val="28"/>
+                <w:cs/>
+              </w:rPr>
+              <w:t xml:space="preserve">3.2.1 </w:t>
+            </w:r>
+            <w:r>
+              <w:rPr>
+                <w:rFonts w:cs="Shruti"/>
+                <w:sz w:val="28"/>
+                <w:szCs w:val="28"/>
+              </w:rPr>
+              <w:t>S</w:t>
+            </w:r>
+            <w:r>
+              <w:rPr>
+                <w:rFonts w:cs="Shruti" w:hint="cs"/>
+                <w:sz w:val="28"/>
+                <w:szCs w:val="28"/>
+              </w:rPr>
+              <w:t>chema</w:t>
+            </w:r>
+            <w:r>
+              <w:rPr>
+                <w:rFonts w:cs="Shruti" w:hint="cs"/>
+                <w:sz w:val="28"/>
+                <w:szCs w:val="28"/>
+                <w:cs/>
+              </w:rPr>
+              <w:t xml:space="preserve"> </w:t>
+            </w:r>
+            <w:r>
+              <w:rPr>
+                <w:rFonts w:cs="Shruti"/>
+                <w:sz w:val="28"/>
+                <w:szCs w:val="28"/>
+              </w:rPr>
+              <w:t>D</w:t>
+            </w:r>
+            <w:r>
+              <w:rPr>
+                <w:rFonts w:cs="Shruti" w:hint="cs"/>
+                <w:sz w:val="28"/>
+                <w:szCs w:val="28"/>
+              </w:rPr>
+              <w:t>esign</w:t>
+            </w:r>
+          </w:p>
+          <w:p>
+            <w:pPr>
+              <w:rPr>
+                <w:rFonts w:cs="Shruti" w:hint="cs"/>
+                <w:sz w:val="28"/>
+                <w:szCs w:val="28"/>
+                <w:cs/>
+              </w:rPr>
+            </w:pPr>
+            <w:r>
+              <w:rPr>
+                <w:rFonts w:cs="Shruti" w:hint="cs"/>
+                <w:sz w:val="28"/>
+                <w:szCs w:val="28"/>
+                <w:cs/>
+              </w:rPr>
+              <w:t xml:space="preserve">3.2.2 </w:t>
+            </w:r>
+            <w:r>
+              <w:rPr>
+                <w:rFonts w:cs="Shruti"/>
+                <w:sz w:val="28"/>
+                <w:szCs w:val="28"/>
+              </w:rPr>
+              <w:t>D</w:t>
+            </w:r>
+            <w:r>
+              <w:rPr>
+                <w:rFonts w:cs="Shruti" w:hint="cs"/>
+                <w:sz w:val="28"/>
+                <w:szCs w:val="28"/>
+              </w:rPr>
+              <w:t>ata</w:t>
+            </w:r>
+            <w:r>
+              <w:rPr>
+                <w:rFonts w:cs="Shruti" w:hint="cs"/>
+                <w:sz w:val="28"/>
+                <w:szCs w:val="28"/>
+                <w:cs/>
+              </w:rPr>
+              <w:t xml:space="preserve"> </w:t>
+            </w:r>
+            <w:r>
+              <w:rPr>
+                <w:rFonts w:cs="Shruti"/>
+                <w:sz w:val="28"/>
+                <w:szCs w:val="28"/>
+              </w:rPr>
+              <w:t>I</w:t>
+            </w:r>
+            <w:r>
+              <w:rPr>
+                <w:rFonts w:cs="Shruti" w:hint="cs"/>
+                <w:sz w:val="28"/>
+                <w:szCs w:val="28"/>
+              </w:rPr>
+              <w:t>ntegrity</w:t>
+            </w:r>
+            <w:r>
+              <w:rPr>
+                <w:rFonts w:cs="Shruti" w:hint="cs"/>
+                <w:sz w:val="28"/>
+                <w:szCs w:val="28"/>
+                <w:cs/>
+              </w:rPr>
+              <w:t xml:space="preserve"> </w:t>
+            </w:r>
+            <w:r>
+              <w:rPr>
+                <w:rFonts w:cs="Shruti" w:hint="cs"/>
+                <w:sz w:val="28"/>
+                <w:szCs w:val="28"/>
+              </w:rPr>
+              <w:t>and</w:t>
+            </w:r>
+            <w:r>
+              <w:rPr>
+                <w:rFonts w:cs="Shruti" w:hint="cs"/>
+                <w:sz w:val="28"/>
+                <w:szCs w:val="28"/>
+                <w:cs/>
+              </w:rPr>
+              <w:t xml:space="preserve"> </w:t>
+            </w:r>
+            <w:r>
+              <w:rPr>
+                <w:rFonts w:cs="Shruti"/>
+                <w:sz w:val="28"/>
+                <w:szCs w:val="28"/>
+              </w:rPr>
+              <w:t>C</w:t>
+            </w:r>
+            <w:r>
+              <w:rPr>
+                <w:rFonts w:cs="Shruti" w:hint="cs"/>
+                <w:sz w:val="28"/>
+                <w:szCs w:val="28"/>
+              </w:rPr>
+              <w:t>on</w:t>
+            </w:r>
+            <w:r>
+              <w:rPr>
+                <w:rFonts w:cs="Shruti"/>
+                <w:sz w:val="28"/>
+                <w:szCs w:val="28"/>
+              </w:rPr>
+              <w:t>s</w:t>
+            </w:r>
+            <w:r>
+              <w:rPr>
+                <w:rFonts w:cs="Shruti" w:hint="cs"/>
+                <w:sz w:val="28"/>
+                <w:szCs w:val="28"/>
+              </w:rPr>
+              <w:t>traints</w:t>
+            </w:r>
+          </w:p>
+        </w:tc>
+        <w:tc>
+          <w:tcPr>
+            <w:tcW w:w="3251" w:type="dxa"/>
+          </w:tcPr>
+          <w:p>
+            <w:pPr>
+              <w:rPr>
+                <w:rFonts w:cs="Shruti"/>
+                <w:sz w:val="28"/>
+                <w:szCs w:val="28"/>
+              </w:rPr>
+            </w:pPr>
+          </w:p>
+        </w:tc>
+      </w:tr>
+      <w:tr>
+        <w:trPr>
+          <w:trHeight w:val="238"/>
+        </w:trPr>
+        <w:tc>
+          <w:tcPr>
+            <w:tcW w:w="1557" w:type="dxa"/>
+          </w:tcPr>
+          <w:p>
+            <w:pPr>
+              <w:rPr>
+                <w:rFonts w:cstheme="minorHAnsi"/>
+                <w:b/>
+                <w:bCs/>
+                <w:sz w:val="28"/>
+                <w:szCs w:val="28"/>
+                <w:cs/>
+              </w:rPr>
+            </w:pPr>
+            <w:r>
+              <w:rPr>
+                <w:rFonts w:cstheme="minorHAnsi"/>
+                <w:b/>
+                <w:bCs/>
+                <w:sz w:val="28"/>
+                <w:szCs w:val="28"/>
+                <w:cs/>
+              </w:rPr>
+              <w:t>3.3</w:t>
+            </w:r>
+          </w:p>
+        </w:tc>
+        <w:tc>
+          <w:tcPr>
+            <w:tcW w:w="4944" w:type="dxa"/>
+          </w:tcPr>
+          <w:p>
+            <w:pPr>
+              <w:rPr>
+                <w:rFonts w:cs="Shruti" w:hint="cs"/>
+                <w:sz w:val="28"/>
+                <w:szCs w:val="28"/>
+              </w:rPr>
+            </w:pPr>
+            <w:r>
+              <w:rPr>
+                <w:rFonts w:cs="Shruti"/>
+                <w:sz w:val="28"/>
+                <w:szCs w:val="28"/>
+              </w:rPr>
+              <w:t>User Interface Design</w:t>
+            </w:r>
+          </w:p>
+        </w:tc>
+        <w:tc>
+          <w:tcPr>
+            <w:tcW w:w="3251" w:type="dxa"/>
+          </w:tcPr>
+          <w:p>
+            <w:pPr>
+              <w:rPr>
+                <w:rFonts w:cs="Shruti"/>
+                <w:sz w:val="28"/>
+                <w:szCs w:val="28"/>
+              </w:rPr>
+            </w:pPr>
+          </w:p>
+        </w:tc>
+      </w:tr>
+      <w:tr>
+        <w:trPr>
+          <w:trHeight w:val="238"/>
+        </w:trPr>
+        <w:tc>
+          <w:tcPr>
+            <w:tcW w:w="1557" w:type="dxa"/>
+          </w:tcPr>
+          <w:p>
+            <w:pPr>
+              <w:rPr>
+                <w:rFonts w:cs="Shruti" w:hint="cs"/>
+                <w:b/>
+                <w:bCs/>
+                <w:sz w:val="28"/>
+                <w:szCs w:val="28"/>
+                <w:cs/>
+              </w:rPr>
+            </w:pPr>
+            <w:r>
+              <w:rPr>
+                <w:rFonts w:cs="Shruti"/>
+                <w:b/>
+                <w:bCs/>
+                <w:sz w:val="28"/>
+                <w:szCs w:val="28"/>
+              </w:rPr>
+              <w:t>3.4</w:t>
+            </w:r>
+          </w:p>
+        </w:tc>
+        <w:tc>
+          <w:tcPr>
+            <w:tcW w:w="4944" w:type="dxa"/>
+          </w:tcPr>
+          <w:p>
+            <w:pPr>
+              <w:rPr>
+                <w:rFonts w:cs="Shruti"/>
+                <w:sz w:val="28"/>
+                <w:szCs w:val="28"/>
+              </w:rPr>
+            </w:pPr>
+            <w:r>
+              <w:rPr>
+                <w:rFonts w:cs="Shruti"/>
+                <w:sz w:val="28"/>
+                <w:szCs w:val="28"/>
+              </w:rPr>
+              <w:t>Security Issues</w:t>
+            </w:r>
+          </w:p>
+        </w:tc>
+        <w:tc>
+          <w:tcPr>
+            <w:tcW w:w="3251" w:type="dxa"/>
+          </w:tcPr>
+          <w:p>
+            <w:pPr>
+              <w:rPr>
+                <w:rFonts w:cs="Shruti"/>
+                <w:sz w:val="28"/>
+                <w:szCs w:val="28"/>
+              </w:rPr>
+            </w:pPr>
+          </w:p>
+        </w:tc>
+      </w:tr>
+      <w:tr>
+        <w:trPr>
+          <w:trHeight w:val="238"/>
+        </w:trPr>
+        <w:tc>
+          <w:tcPr>
+            <w:tcW w:w="1557" w:type="dxa"/>
+          </w:tcPr>
+          <w:p>
+            <w:pPr>
+              <w:rPr>
+                <w:rFonts w:cs="Shruti"/>
+                <w:b/>
+                <w:bCs/>
+                <w:sz w:val="28"/>
+                <w:szCs w:val="28"/>
+              </w:rPr>
+            </w:pPr>
+            <w:r>
+              <w:rPr>
+                <w:rFonts w:cs="Shruti"/>
+                <w:b/>
+                <w:bCs/>
+                <w:sz w:val="28"/>
+                <w:szCs w:val="28"/>
+              </w:rPr>
+              <w:t>3.5</w:t>
+            </w:r>
+          </w:p>
+        </w:tc>
+        <w:tc>
+          <w:tcPr>
+            <w:tcW w:w="4944" w:type="dxa"/>
+          </w:tcPr>
+          <w:p>
+            <w:pPr>
+              <w:rPr>
+                <w:rFonts w:cs="Shruti"/>
+                <w:sz w:val="28"/>
+                <w:szCs w:val="28"/>
+              </w:rPr>
+            </w:pPr>
+            <w:r>
+              <w:rPr>
+                <w:rFonts w:cs="Shruti"/>
+                <w:sz w:val="28"/>
+                <w:szCs w:val="28"/>
+              </w:rPr>
+              <w:t>Test cases Design</w:t>
+            </w:r>
+          </w:p>
+        </w:tc>
+        <w:tc>
+          <w:tcPr>
+            <w:tcW w:w="3251" w:type="dxa"/>
+          </w:tcPr>
+          <w:p>
+            <w:pPr>
+              <w:rPr>
+                <w:rFonts w:cs="Shruti"/>
+                <w:sz w:val="28"/>
+                <w:szCs w:val="28"/>
+              </w:rPr>
+            </w:pPr>
+          </w:p>
+        </w:tc>
+      </w:tr>
+      <w:tr>
+        <w:trPr>
+          <w:trHeight w:val="238"/>
+        </w:trPr>
+        <w:tc>
+          <w:tcPr>
+            <w:tcW w:w="1557" w:type="dxa"/>
+          </w:tcPr>
+          <w:p>
+            <w:pPr>
+              <w:rPr>
+                <w:rFonts w:cs="Shruti"/>
+                <w:b/>
+                <w:bCs/>
+                <w:sz w:val="28"/>
+                <w:szCs w:val="28"/>
+              </w:rPr>
+            </w:pPr>
+            <w:r>
+              <w:rPr>
+                <w:rFonts w:cs="Shruti"/>
+                <w:b/>
+                <w:bCs/>
+                <w:sz w:val="28"/>
+                <w:szCs w:val="28"/>
+              </w:rPr>
+              <w:t>3.6</w:t>
+            </w:r>
+          </w:p>
+        </w:tc>
+        <w:tc>
+          <w:tcPr>
+            <w:tcW w:w="4944" w:type="dxa"/>
+          </w:tcPr>
+          <w:p>
+            <w:pPr>
+              <w:rPr>
+                <w:rFonts w:cs="Shruti"/>
+                <w:sz w:val="28"/>
+                <w:szCs w:val="28"/>
+              </w:rPr>
+            </w:pPr>
+            <w:r>
+              <w:rPr>
+                <w:rFonts w:cs="Shruti"/>
+                <w:sz w:val="28"/>
+                <w:szCs w:val="28"/>
+              </w:rPr>
+              <w:t>Report Design</w:t>
+            </w:r>
+          </w:p>
+        </w:tc>
+        <w:tc>
+          <w:tcPr>
+            <w:tcW w:w="3251" w:type="dxa"/>
+          </w:tcPr>
+          <w:p>
+            <w:pPr>
+              <w:rPr>
+                <w:rFonts w:cs="Shruti"/>
+                <w:sz w:val="28"/>
+                <w:szCs w:val="28"/>
+              </w:rPr>
+            </w:pPr>
+          </w:p>
+        </w:tc>
+      </w:tr>
+      <w:tr>
+        <w:trPr>
+          <w:trHeight w:val="238"/>
+        </w:trPr>
+        <w:tc>
+          <w:tcPr>
+            <w:tcW w:w="9753" w:type="dxa"/>
+            <w:gridSpan w:val="3"/>
+          </w:tcPr>
+          <w:p>
+            <w:pPr>
+              <w:jc w:val="center"/>
+              <w:rPr>
+                <w:rFonts w:cs="Shruti" w:hint="cs"/>
+                <w:b/>
+                <w:bCs/>
+                <w:sz w:val="28"/>
+                <w:szCs w:val="28"/>
+                <w:cs/>
+              </w:rPr>
+            </w:pPr>
+            <w:r>
+              <w:rPr>
+                <w:rFonts w:cs="Shruti"/>
+                <w:b/>
+                <w:bCs/>
+                <w:sz w:val="36"/>
+                <w:szCs w:val="36"/>
+              </w:rPr>
+              <w:t>CHAPTER 4: CONCLUSION</w:t>
+            </w:r>
+            <w:r>
+              <w:rPr>
+                <w:rFonts w:cs="Shruti"/>
+                <w:b/>
+                <w:bCs/>
+                <w:sz w:val="36"/>
+                <w:szCs w:val="36"/>
+              </w:rPr>
+              <w:t xml:space="preserve"> (</w:t>
+            </w:r>
+            <w:r>
+              <w:rPr>
+                <w:rFonts w:cs="Shruti" w:hint="cs"/>
+                <w:b/>
+                <w:bCs/>
+                <w:sz w:val="36"/>
+                <w:szCs w:val="36"/>
+                <w:cs/>
+              </w:rPr>
+              <w:t>સારાંશ)</w:t>
+            </w:r>
+          </w:p>
+        </w:tc>
+      </w:tr>
+      <w:tr>
+        <w:trPr>
+          <w:trHeight w:val="238"/>
+        </w:trPr>
+        <w:tc>
+          <w:tcPr>
+            <w:tcW w:w="1557" w:type="dxa"/>
+          </w:tcPr>
+          <w:p>
+            <w:pPr>
+              <w:rPr>
+                <w:rFonts w:cstheme="minorHAnsi"/>
+                <w:b/>
+                <w:bCs/>
+                <w:sz w:val="28"/>
+                <w:szCs w:val="28"/>
+              </w:rPr>
+            </w:pPr>
+            <w:r>
+              <w:rPr>
+                <w:rFonts w:cstheme="minorHAnsi"/>
+                <w:b/>
+                <w:bCs/>
+                <w:sz w:val="28"/>
+                <w:szCs w:val="28"/>
+                <w:cs/>
+              </w:rPr>
+              <w:t>4.1</w:t>
+            </w:r>
+          </w:p>
+        </w:tc>
+        <w:tc>
+          <w:tcPr>
+            <w:tcW w:w="4944" w:type="dxa"/>
+          </w:tcPr>
+          <w:p>
+            <w:pPr>
+              <w:rPr>
+                <w:rFonts w:cstheme="minorHAnsi"/>
+                <w:sz w:val="28"/>
+                <w:szCs w:val="28"/>
+              </w:rPr>
+            </w:pPr>
+            <w:r>
+              <w:rPr>
+                <w:rFonts w:ascii="Shruti" w:hAnsi="Shruti" w:cs="Shruti" w:hint="cs"/>
+                <w:sz w:val="28"/>
+                <w:szCs w:val="28"/>
+                <w:cs/>
+              </w:rPr>
+              <w:t>સારાંશ</w:t>
+            </w:r>
+          </w:p>
+        </w:tc>
+        <w:tc>
+          <w:tcPr>
+            <w:tcW w:w="3251" w:type="dxa"/>
+          </w:tcPr>
+          <w:p>
+            <w:pPr>
+              <w:rPr>
+                <w:rFonts w:cs="Shruti"/>
+                <w:sz w:val="28"/>
+                <w:szCs w:val="28"/>
+              </w:rPr>
+            </w:pPr>
+          </w:p>
+        </w:tc>
+      </w:tr>
+      <w:tr>
+        <w:trPr>
+          <w:trHeight w:val="238"/>
+        </w:trPr>
+        <w:tc>
+          <w:tcPr>
+            <w:tcW w:w="1557" w:type="dxa"/>
+          </w:tcPr>
+          <w:p>
+            <w:pPr>
+              <w:rPr>
+                <w:rFonts w:cstheme="minorHAnsi"/>
+                <w:b/>
+                <w:bCs/>
+                <w:sz w:val="28"/>
+                <w:szCs w:val="28"/>
+                <w:cs/>
+              </w:rPr>
+            </w:pPr>
+            <w:r>
+              <w:rPr>
+                <w:rFonts w:cstheme="minorHAnsi"/>
+                <w:b/>
+                <w:bCs/>
+                <w:sz w:val="28"/>
+                <w:szCs w:val="28"/>
+                <w:cs/>
+              </w:rPr>
+              <w:t>4.2</w:t>
+            </w:r>
+          </w:p>
+        </w:tc>
+        <w:tc>
+          <w:tcPr>
+            <w:tcW w:w="4944" w:type="dxa"/>
+          </w:tcPr>
+          <w:p>
+            <w:pPr>
+              <w:rPr>
+                <w:rFonts w:cstheme="minorHAnsi"/>
+                <w:sz w:val="28"/>
+                <w:szCs w:val="28"/>
+                <w:cs/>
+              </w:rPr>
+            </w:pPr>
+            <w:r>
+              <w:rPr>
+                <w:rFonts w:ascii="Shruti" w:hAnsi="Shruti" w:cs="Shruti" w:hint="cs"/>
+                <w:sz w:val="28"/>
+                <w:szCs w:val="28"/>
+                <w:cs/>
+              </w:rPr>
+              <w:t>સિસ્ટમ</w:t>
+            </w:r>
+            <w:r>
+              <w:rPr>
+                <w:rFonts w:cstheme="minorHAnsi"/>
+                <w:sz w:val="28"/>
+                <w:szCs w:val="28"/>
+                <w:cs/>
+              </w:rPr>
+              <w:t xml:space="preserve"> </w:t>
+            </w:r>
+            <w:r>
+              <w:rPr>
+                <w:rFonts w:ascii="Shruti" w:hAnsi="Shruti" w:cs="Shruti" w:hint="cs"/>
+                <w:sz w:val="28"/>
+                <w:szCs w:val="28"/>
+                <w:cs/>
+              </w:rPr>
+              <w:t>ની</w:t>
+            </w:r>
+            <w:r>
+              <w:rPr>
+                <w:rFonts w:cstheme="minorHAnsi"/>
+                <w:sz w:val="28"/>
+                <w:szCs w:val="28"/>
+                <w:cs/>
+              </w:rPr>
+              <w:t xml:space="preserve"> </w:t>
+            </w:r>
+            <w:r>
+              <w:rPr>
+                <w:rFonts w:ascii="Shruti" w:hAnsi="Shruti" w:cs="Shruti" w:hint="cs"/>
+                <w:sz w:val="28"/>
+                <w:szCs w:val="28"/>
+                <w:cs/>
+              </w:rPr>
+              <w:t>મર્યાદા</w:t>
+            </w:r>
+          </w:p>
+        </w:tc>
+        <w:tc>
+          <w:tcPr>
+            <w:tcW w:w="3251" w:type="dxa"/>
+          </w:tcPr>
+          <w:p>
+            <w:pPr>
+              <w:rPr>
+                <w:rFonts w:cs="Shruti"/>
+                <w:sz w:val="28"/>
+                <w:szCs w:val="28"/>
+              </w:rPr>
+            </w:pPr>
+          </w:p>
+        </w:tc>
+      </w:tr>
+      <w:tr>
+        <w:trPr>
+          <w:trHeight w:val="238"/>
+        </w:trPr>
+        <w:tc>
+          <w:tcPr>
+            <w:tcW w:w="1557" w:type="dxa"/>
+          </w:tcPr>
+          <w:p>
+            <w:pPr>
+              <w:rPr>
+                <w:rFonts w:cstheme="minorHAnsi"/>
+                <w:b/>
+                <w:bCs/>
+                <w:sz w:val="28"/>
+                <w:szCs w:val="28"/>
+                <w:cs/>
+              </w:rPr>
+            </w:pPr>
+            <w:r>
+              <w:rPr>
+                <w:rFonts w:cstheme="minorHAnsi"/>
+                <w:b/>
+                <w:bCs/>
+                <w:sz w:val="28"/>
+                <w:szCs w:val="28"/>
+                <w:cs/>
+              </w:rPr>
+              <w:t>4.3</w:t>
+            </w:r>
+          </w:p>
+        </w:tc>
+        <w:tc>
+          <w:tcPr>
+            <w:tcW w:w="4944" w:type="dxa"/>
+          </w:tcPr>
+          <w:p>
+            <w:pPr>
+              <w:rPr>
+                <w:rFonts w:cstheme="minorHAnsi"/>
+                <w:sz w:val="28"/>
+                <w:szCs w:val="28"/>
+                <w:cs/>
+              </w:rPr>
+            </w:pPr>
+            <w:r>
+              <w:rPr>
+                <w:rFonts w:ascii="Shruti" w:hAnsi="Shruti" w:cs="Shruti" w:hint="cs"/>
+                <w:sz w:val="28"/>
+                <w:szCs w:val="28"/>
+                <w:cs/>
+              </w:rPr>
+              <w:t>ભવિષ્યનો</w:t>
+            </w:r>
+            <w:r>
+              <w:rPr>
+                <w:rFonts w:cstheme="minorHAnsi"/>
+                <w:sz w:val="28"/>
+                <w:szCs w:val="28"/>
+                <w:cs/>
+              </w:rPr>
+              <w:t xml:space="preserve"> </w:t>
+            </w:r>
+            <w:r>
+              <w:rPr>
+                <w:rFonts w:ascii="Shruti" w:hAnsi="Shruti" w:cs="Shruti" w:hint="cs"/>
+                <w:sz w:val="28"/>
+                <w:szCs w:val="28"/>
+                <w:cs/>
+              </w:rPr>
+              <w:t>અવકાશ</w:t>
+            </w:r>
+          </w:p>
+        </w:tc>
+        <w:tc>
+          <w:tcPr>
+            <w:tcW w:w="3251" w:type="dxa"/>
+          </w:tcPr>
+          <w:p>
+            <w:pPr>
+              <w:rPr>
+                <w:rFonts w:cs="Shruti"/>
+                <w:sz w:val="28"/>
+                <w:szCs w:val="28"/>
+              </w:rPr>
+            </w:pPr>
+          </w:p>
+        </w:tc>
+      </w:tr>
+      <w:tr>
+        <w:trPr>
+          <w:trHeight w:val="238"/>
+        </w:trPr>
+        <w:tc>
+          <w:tcPr>
+            <w:tcW w:w="1557" w:type="dxa"/>
+          </w:tcPr>
+          <w:p>
+            <w:pPr>
+              <w:rPr>
+                <w:rFonts w:cstheme="minorHAnsi"/>
+                <w:b/>
+                <w:bCs/>
+                <w:sz w:val="28"/>
+                <w:szCs w:val="28"/>
+                <w:cs/>
+              </w:rPr>
+            </w:pPr>
+          </w:p>
+        </w:tc>
+        <w:tc>
+          <w:tcPr>
+            <w:tcW w:w="4944" w:type="dxa"/>
+          </w:tcPr>
+          <w:p>
+            <w:pPr>
+              <w:rPr>
+                <w:rFonts w:ascii="Shruti" w:hAnsi="Shruti" w:cs="Shruti" w:hint="cs"/>
+                <w:b/>
+                <w:bCs/>
+                <w:sz w:val="32"/>
+                <w:szCs w:val="32"/>
+                <w:cs/>
+              </w:rPr>
+            </w:pPr>
+            <w:r>
+              <w:rPr>
+                <w:rFonts w:ascii="Shruti" w:hAnsi="Shruti" w:cs="Shruti"/>
+                <w:b/>
+                <w:bCs/>
+                <w:sz w:val="32"/>
+                <w:szCs w:val="32"/>
+              </w:rPr>
+              <w:t>REFERENCES</w:t>
+            </w:r>
+          </w:p>
+        </w:tc>
+        <w:tc>
+          <w:tcPr>
+            <w:tcW w:w="3251" w:type="dxa"/>
+          </w:tcPr>
+          <w:p>
+            <w:pPr>
+              <w:rPr>
+                <w:rFonts w:cs="Shruti"/>
+                <w:sz w:val="28"/>
+                <w:szCs w:val="28"/>
+              </w:rPr>
+            </w:pPr>
+          </w:p>
+        </w:tc>
+      </w:tr>
+      <w:tr>
+        <w:trPr>
+          <w:trHeight w:val="238"/>
+        </w:trPr>
+        <w:tc>
+          <w:tcPr>
+            <w:tcW w:w="1557" w:type="dxa"/>
+          </w:tcPr>
+          <w:p>
+            <w:pPr>
+              <w:rPr>
+                <w:rFonts w:cstheme="minorHAnsi"/>
+                <w:b/>
+                <w:bCs/>
+                <w:sz w:val="28"/>
+                <w:szCs w:val="28"/>
+                <w:cs/>
+              </w:rPr>
+            </w:pPr>
+          </w:p>
+        </w:tc>
+        <w:tc>
+          <w:tcPr>
+            <w:tcW w:w="4944" w:type="dxa"/>
+          </w:tcPr>
+          <w:p>
+            <w:pPr>
+              <w:rPr>
+                <w:rFonts w:ascii="Shruti" w:hAnsi="Shruti" w:cs="Shruti" w:hint="cs"/>
+                <w:b/>
+                <w:bCs/>
+                <w:sz w:val="28"/>
+                <w:szCs w:val="28"/>
+                <w:cs/>
+              </w:rPr>
+            </w:pPr>
+            <w:r>
+              <w:rPr>
+                <w:rFonts w:ascii="Shruti" w:hAnsi="Shruti" w:cs="Shruti"/>
+                <w:b/>
+                <w:bCs/>
+                <w:sz w:val="32"/>
+                <w:szCs w:val="32"/>
+              </w:rPr>
+              <w:t>GLOSSARY</w:t>
+            </w:r>
+          </w:p>
+        </w:tc>
+        <w:tc>
+          <w:tcPr>
+            <w:tcW w:w="3251" w:type="dxa"/>
+          </w:tcPr>
+          <w:p>
+            <w:pPr>
+              <w:rPr>
+                <w:rFonts w:cs="Shruti"/>
+                <w:sz w:val="28"/>
+                <w:szCs w:val="28"/>
+              </w:rPr>
+            </w:pPr>
+          </w:p>
+        </w:tc>
+      </w:tr>
+      <w:tr>
+        <w:trPr>
+          <w:trHeight w:val="364"/>
+        </w:trPr>
+        <w:tc>
+          <w:tcPr>
+            <w:tcW w:w="1557" w:type="dxa"/>
+          </w:tcPr>
+          <w:p>
+            <w:pPr>
+              <w:rPr>
+                <w:rFonts w:cstheme="minorHAnsi"/>
+                <w:b/>
+                <w:bCs/>
+                <w:sz w:val="28"/>
+                <w:szCs w:val="28"/>
+                <w:cs/>
+              </w:rPr>
+            </w:pPr>
+          </w:p>
+        </w:tc>
+        <w:tc>
+          <w:tcPr>
+            <w:tcW w:w="4944" w:type="dxa"/>
+          </w:tcPr>
+          <w:p>
+            <w:pPr>
+              <w:rPr>
+                <w:rFonts w:ascii="Shruti" w:hAnsi="Shruti" w:cs="Shruti"/>
+                <w:b/>
+                <w:bCs/>
+                <w:sz w:val="32"/>
+                <w:szCs w:val="32"/>
+              </w:rPr>
+            </w:pPr>
+            <w:r>
+              <w:rPr>
+                <w:rFonts w:ascii="Shruti" w:hAnsi="Shruti" w:cs="Shruti"/>
+                <w:b/>
+                <w:bCs/>
+                <w:sz w:val="32"/>
+                <w:szCs w:val="32"/>
+              </w:rPr>
+              <w:t>APPENDIX</w:t>
+            </w:r>
+          </w:p>
+        </w:tc>
+        <w:tc>
+          <w:tcPr>
+            <w:tcW w:w="3251" w:type="dxa"/>
+          </w:tcPr>
+          <w:p>
+            <w:pPr>
+              <w:rPr>
+                <w:rFonts w:cs="Shruti"/>
+                <w:sz w:val="28"/>
+                <w:szCs w:val="28"/>
+              </w:rPr>
+            </w:pPr>
+          </w:p>
+        </w:tc>
+      </w:tr>
+    </w:tbl>
+    <w:p>
+      <w:pPr>
+        <w:rPr>
+          <w:rFonts w:cs="Shruti" w:hint="cs"/>
+          <w:sz w:val="28"/>
+          <w:szCs w:val="28"/>
+          <w:cs/>
+          <w:lang w:val="en-US"/>
+        </w:rPr>
+      </w:pPr>
+    </w:p>
+    <w:p>
+      <w:pPr>
+        <w:rPr>
+          <w:rFonts w:cstheme="minorBidi"/>
+        </w:rPr>
+      </w:pPr>
+    </w:p>
+    <w:p>
+      <w:pPr>
+        <w:rPr>
+          <w:rFonts w:cstheme="minorBidi"/>
+        </w:rPr>
+      </w:pPr>
+    </w:p>
+    <w:p>
+      <w:pPr>
+        <w:rPr>
+          <w:rFonts w:cstheme="minorBidi"/>
+        </w:rPr>
+      </w:pPr>
+    </w:p>
+    <w:p>
+      <w:pPr>
+        <w:rPr>
+          <w:rFonts w:cstheme="minorBidi"/>
+        </w:rPr>
+      </w:pPr>
+    </w:p>
+    <w:p>
+      <w:pPr>
+        <w:rPr>
+          <w:rFonts w:cstheme="minorBidi"/>
+        </w:rPr>
+      </w:pPr>
+    </w:p>
+    <w:p>
+      <w:pPr>
+        <w:rPr>
+          <w:rFonts w:cstheme="minorBidi"/>
+        </w:rPr>
+      </w:pPr>
+    </w:p>
+    <w:p>
+      <w:pPr>
+        <w:rPr>
+          <w:rFonts w:cstheme="minorBidi"/>
+        </w:rPr>
+      </w:pPr>
+    </w:p>
+    <w:p>
+      <w:pPr>
+        <w:rPr>
+          <w:rFonts w:cstheme="minorBidi"/>
+        </w:rPr>
+      </w:pPr>
+    </w:p>
+    <w:p>
+      <w:pPr>
+        <w:rPr>
+          <w:rFonts w:cstheme="minorBidi"/>
         </w:rPr>
       </w:pPr>
     </w:p>
@@ -1521,18 +4325,8 @@
           <w:szCs w:val="32"/>
           <w:cs/>
         </w:rPr>
-        <w:t xml:space="preserve">ગૂજરાત વિદ્યાપીઠનો </w:t>
-      </w:r>
-      <w:r>
-        <w:rPr>
-          <w:rFonts w:ascii="Bahnschrift SemiBold" w:hAnsi="Bahnschrift SemiBold" w:cs="Shruti"/>
-          <w:b/>
-          <w:bCs/>
-          <w:sz w:val="32"/>
-          <w:szCs w:val="32"/>
-          <w:cs/>
-        </w:rPr>
-        <w:t>પરિચય</w:t>
+        <w:lastRenderedPageBreak/>
+        <w:t>ગૂજરાત વિદ્યાપીઠનો પરિચય</w:t>
       </w:r>
     </w:p>
     <w:p>
@@ -2759,6 +5553,20 @@
     </w:p>
     <w:p>
       <w:pPr>
+        <w:rPr>
+          <w:rFonts w:cstheme="minorBidi"/>
+        </w:rPr>
+      </w:pPr>
+    </w:p>
+    <w:p>
+      <w:pPr>
+        <w:rPr>
+          <w:rFonts w:cstheme="minorBidi"/>
+        </w:rPr>
+      </w:pPr>
+    </w:p>
+    <w:p>
+      <w:pPr>
         <w:jc w:val="center"/>
         <w:rPr>
           <w:rFonts w:cstheme="minorBidi"/>
@@ -3857,7 +6665,6 @@
           <w:bCs/>
           <w:sz w:val="28"/>
           <w:szCs w:val="28"/>
-          <w:cs/>
         </w:rPr>
       </w:pPr>
       <w:r>
@@ -4105,7 +6912,7 @@
     <w:p>
       <w:pPr>
         <w:rPr>
-          <w:rFonts w:cs="Shruti" w:hint="cs"/>
+          <w:rFonts w:cs="Shruti"/>
           <w:b/>
           <w:bCs/>
           <w:sz w:val="28"/>
@@ -4116,9 +6923,1127 @@
     <w:p>
       <w:pPr>
         <w:rPr>
+          <w:rFonts w:cs="Shruti"/>
+          <w:b/>
+          <w:bCs/>
+          <w:sz w:val="28"/>
+          <w:szCs w:val="28"/>
+        </w:rPr>
+      </w:pPr>
+      <w:r>
+        <w:rPr>
+          <w:rFonts w:cs="Shruti"/>
+          <w:b/>
+          <w:bCs/>
+          <w:sz w:val="28"/>
+          <w:szCs w:val="28"/>
+        </w:rPr>
+        <w:br w:type="page"/>
+      </w:r>
+    </w:p>
+    <w:p>
+      <w:pPr>
+        <w:rPr>
+          <w:rFonts w:cstheme="minorBidi" w:hint="cs"/>
+          <w:sz w:val="28"/>
+          <w:szCs w:val="28"/>
+          <w:cs/>
+        </w:rPr>
+      </w:pPr>
+      <w:r>
+        <w:rPr>
           <w:rFonts w:cstheme="minorBidi"/>
+          <w:sz w:val="28"/>
+          <w:szCs w:val="28"/>
+        </w:rPr>
+        <w:lastRenderedPageBreak/>
+        <w:t>1.5</w:t>
+      </w:r>
+      <w:r>
+        <w:rPr>
+          <w:rFonts w:cs="Shruti"/>
+          <w:sz w:val="28"/>
+          <w:szCs w:val="28"/>
+          <w:cs/>
+        </w:rPr>
+        <w:t xml:space="preserve"> અહવા</w:t>
+      </w:r>
+      <w:r>
+        <w:rPr>
+          <w:rFonts w:cs="Shruti" w:hint="cs"/>
+          <w:sz w:val="28"/>
+          <w:szCs w:val="28"/>
+          <w:cs/>
+        </w:rPr>
+        <w:t>લનું સંગઠન</w:t>
+      </w:r>
+    </w:p>
+    <w:p>
+      <w:pPr>
+        <w:rPr>
+          <w:rFonts w:cstheme="minorBidi"/>
+          <w:sz w:val="28"/>
+          <w:szCs w:val="28"/>
         </w:rPr>
       </w:pPr>
+    </w:p>
+    <w:p>
+      <w:pPr>
+        <w:rPr>
+          <w:rFonts w:cstheme="minorBidi"/>
+          <w:sz w:val="28"/>
+          <w:szCs w:val="28"/>
+        </w:rPr>
+      </w:pPr>
+      <w:r>
+        <w:rPr>
+          <w:rFonts w:cstheme="minorBidi"/>
+          <w:sz w:val="28"/>
+          <w:szCs w:val="28"/>
+        </w:rPr>
+        <w:t>● Chapter - 2</w:t>
+      </w:r>
+      <w:r>
+        <w:rPr>
+          <w:rFonts w:cs="Shruti"/>
+          <w:sz w:val="28"/>
+          <w:szCs w:val="28"/>
+          <w:cs/>
+        </w:rPr>
+        <w:t xml:space="preserve"> </w:t>
+      </w:r>
+      <w:r>
+        <w:rPr>
+          <w:rFonts w:cs="Shruti" w:hint="cs"/>
+          <w:sz w:val="28"/>
+          <w:szCs w:val="28"/>
+          <w:cs/>
+        </w:rPr>
+        <w:t xml:space="preserve">માં </w:t>
+      </w:r>
+      <w:r>
+        <w:rPr>
+          <w:rFonts w:cs="Shruti"/>
+          <w:sz w:val="28"/>
+          <w:szCs w:val="28"/>
+          <w:cs/>
+        </w:rPr>
+        <w:t xml:space="preserve">હાલની </w:t>
+      </w:r>
+      <w:r>
+        <w:rPr>
+          <w:rFonts w:cs="Shruti" w:hint="cs"/>
+          <w:sz w:val="28"/>
+          <w:szCs w:val="28"/>
+          <w:cs/>
+        </w:rPr>
+        <w:t>સિસ્ટમ</w:t>
+      </w:r>
+      <w:r>
+        <w:rPr>
+          <w:rFonts w:cs="Shruti"/>
+          <w:sz w:val="28"/>
+          <w:szCs w:val="28"/>
+          <w:cs/>
+        </w:rPr>
+        <w:t xml:space="preserve"> </w:t>
+      </w:r>
+      <w:r>
+        <w:rPr>
+          <w:rFonts w:cs="Shruti" w:hint="cs"/>
+          <w:sz w:val="28"/>
+          <w:szCs w:val="28"/>
+          <w:cs/>
+        </w:rPr>
+        <w:t>વિશે વિ</w:t>
+      </w:r>
+      <w:r>
+        <w:rPr>
+          <w:rFonts w:cs="Shruti"/>
+          <w:sz w:val="28"/>
+          <w:szCs w:val="28"/>
+          <w:cs/>
+        </w:rPr>
+        <w:t xml:space="preserve">ગતવાર </w:t>
+      </w:r>
+      <w:r>
+        <w:rPr>
+          <w:rFonts w:cs="Shruti" w:hint="cs"/>
+          <w:sz w:val="28"/>
+          <w:szCs w:val="28"/>
+          <w:cs/>
+        </w:rPr>
+        <w:t>વર્ણન</w:t>
+      </w:r>
+      <w:r>
+        <w:rPr>
+          <w:rFonts w:cs="Shruti"/>
+          <w:sz w:val="28"/>
+          <w:szCs w:val="28"/>
+          <w:cs/>
+        </w:rPr>
+        <w:t xml:space="preserve"> ક</w:t>
+      </w:r>
+      <w:r>
+        <w:rPr>
+          <w:rFonts w:cs="Shruti" w:hint="cs"/>
+          <w:sz w:val="28"/>
+          <w:szCs w:val="28"/>
+          <w:cs/>
+        </w:rPr>
+        <w:t>રીશું</w:t>
+      </w:r>
+      <w:r>
+        <w:rPr>
+          <w:rFonts w:cstheme="minorBidi"/>
+          <w:sz w:val="28"/>
+          <w:szCs w:val="28"/>
+        </w:rPr>
+        <w:t xml:space="preserve">. </w:t>
+      </w:r>
+      <w:r>
+        <w:rPr>
+          <w:rFonts w:cs="Shruti" w:hint="cs"/>
+          <w:sz w:val="28"/>
+          <w:szCs w:val="28"/>
+          <w:cs/>
+        </w:rPr>
+        <w:t>અહી</w:t>
+      </w:r>
+      <w:r>
+        <w:rPr>
+          <w:rFonts w:cs="Shruti"/>
+          <w:sz w:val="28"/>
+          <w:szCs w:val="28"/>
+          <w:cs/>
+        </w:rPr>
+        <w:t xml:space="preserve"> </w:t>
+      </w:r>
+      <w:r>
+        <w:rPr>
+          <w:rFonts w:cs="Shruti" w:hint="cs"/>
+          <w:sz w:val="28"/>
+          <w:szCs w:val="28"/>
+          <w:cs/>
+        </w:rPr>
+        <w:t>સિસ્ટમ</w:t>
+      </w:r>
+      <w:r>
+        <w:rPr>
+          <w:rFonts w:cs="Shruti"/>
+          <w:sz w:val="28"/>
+          <w:szCs w:val="28"/>
+          <w:cs/>
+        </w:rPr>
+        <w:t>નેબનાવવા માટેના</w:t>
+      </w:r>
+      <w:r>
+        <w:rPr>
+          <w:rFonts w:cstheme="minorBidi" w:hint="cs"/>
+          <w:sz w:val="28"/>
+          <w:szCs w:val="28"/>
+          <w:cs/>
+        </w:rPr>
+        <w:t xml:space="preserve"> </w:t>
+      </w:r>
+      <w:r>
+        <w:rPr>
+          <w:rFonts w:cs="Shruti"/>
+          <w:sz w:val="28"/>
+          <w:szCs w:val="28"/>
+          <w:cs/>
+        </w:rPr>
+        <w:t>આયોજન પ</w:t>
+      </w:r>
+      <w:r>
+        <w:rPr>
+          <w:rFonts w:cs="Shruti" w:hint="cs"/>
+          <w:sz w:val="28"/>
+          <w:szCs w:val="28"/>
+          <w:cs/>
+        </w:rPr>
+        <w:t>ત્રક</w:t>
+      </w:r>
+      <w:r>
+        <w:rPr>
+          <w:rFonts w:cs="Shruti"/>
+          <w:sz w:val="28"/>
+          <w:szCs w:val="28"/>
+          <w:cs/>
+        </w:rPr>
+        <w:t xml:space="preserve"> તેમજ સમય</w:t>
+      </w:r>
+      <w:r>
+        <w:rPr>
+          <w:rFonts w:cs="Shruti" w:hint="cs"/>
+          <w:sz w:val="28"/>
+          <w:szCs w:val="28"/>
+          <w:cs/>
+        </w:rPr>
+        <w:t>પત્રક</w:t>
+      </w:r>
+      <w:r>
+        <w:rPr>
+          <w:rFonts w:cs="Shruti"/>
+          <w:sz w:val="28"/>
+          <w:szCs w:val="28"/>
+          <w:cs/>
+        </w:rPr>
+        <w:t xml:space="preserve"> ની પણ</w:t>
+      </w:r>
+      <w:r>
+        <w:rPr>
+          <w:rFonts w:cs="Shruti" w:hint="cs"/>
+          <w:sz w:val="28"/>
+          <w:szCs w:val="28"/>
+          <w:cs/>
+        </w:rPr>
+        <w:t xml:space="preserve"> ચર્ચા</w:t>
+      </w:r>
+      <w:r>
+        <w:rPr>
+          <w:rFonts w:cs="Shruti"/>
+          <w:sz w:val="28"/>
+          <w:szCs w:val="28"/>
+          <w:cs/>
+        </w:rPr>
+        <w:t xml:space="preserve"> કરી</w:t>
+      </w:r>
+      <w:r>
+        <w:rPr>
+          <w:rFonts w:cstheme="minorBidi" w:hint="cs"/>
+          <w:sz w:val="28"/>
+          <w:szCs w:val="28"/>
+          <w:cs/>
+        </w:rPr>
+        <w:t>શું</w:t>
+      </w:r>
+      <w:r>
+        <w:rPr>
+          <w:rFonts w:cstheme="minorBidi"/>
+          <w:sz w:val="28"/>
+          <w:szCs w:val="28"/>
+        </w:rPr>
+        <w:t xml:space="preserve"> . </w:t>
+      </w:r>
+      <w:r>
+        <w:rPr>
+          <w:rFonts w:cs="Shruti"/>
+          <w:sz w:val="28"/>
+          <w:szCs w:val="28"/>
+          <w:cs/>
+        </w:rPr>
+        <w:t xml:space="preserve">વળી </w:t>
+      </w:r>
+      <w:r>
+        <w:rPr>
+          <w:rFonts w:cs="Shruti" w:hint="cs"/>
+          <w:sz w:val="28"/>
+          <w:szCs w:val="28"/>
+          <w:cs/>
+        </w:rPr>
+        <w:t>સિસ્ટમ</w:t>
+      </w:r>
+      <w:r>
+        <w:rPr>
+          <w:rFonts w:cs="Shruti"/>
+          <w:sz w:val="28"/>
+          <w:szCs w:val="28"/>
+          <w:cs/>
+        </w:rPr>
+        <w:t xml:space="preserve"> બનાવતી વખતે</w:t>
+      </w:r>
+      <w:r>
+        <w:rPr>
+          <w:rFonts w:cs="Shruti" w:hint="cs"/>
+          <w:sz w:val="28"/>
+          <w:szCs w:val="28"/>
+          <w:cs/>
+        </w:rPr>
+        <w:t xml:space="preserve"> </w:t>
+      </w:r>
+      <w:r>
+        <w:rPr>
+          <w:rFonts w:cs="Shruti"/>
+          <w:sz w:val="28"/>
+          <w:szCs w:val="28"/>
+          <w:cs/>
+        </w:rPr>
+        <w:t>કેવા</w:t>
+      </w:r>
+      <w:r>
+        <w:rPr>
+          <w:rFonts w:cstheme="minorBidi" w:hint="cs"/>
+          <w:sz w:val="28"/>
+          <w:szCs w:val="28"/>
+          <w:cs/>
+        </w:rPr>
+        <w:t xml:space="preserve"> </w:t>
+      </w:r>
+      <w:r>
+        <w:rPr>
+          <w:rFonts w:cs="Shruti" w:hint="cs"/>
+          <w:sz w:val="28"/>
+          <w:szCs w:val="28"/>
+          <w:cs/>
+        </w:rPr>
+        <w:t>સોફ્ટવેર</w:t>
+      </w:r>
+      <w:r>
+        <w:rPr>
+          <w:rFonts w:cs="Shruti"/>
+          <w:sz w:val="28"/>
+          <w:szCs w:val="28"/>
+          <w:cs/>
+        </w:rPr>
+        <w:t xml:space="preserve"> અને</w:t>
+      </w:r>
+      <w:r>
+        <w:rPr>
+          <w:rFonts w:cs="Shruti" w:hint="cs"/>
+          <w:sz w:val="28"/>
+          <w:szCs w:val="28"/>
+          <w:cs/>
+        </w:rPr>
+        <w:t xml:space="preserve"> હાર્ડવેર</w:t>
+      </w:r>
+      <w:r>
+        <w:rPr>
+          <w:rFonts w:cs="Shruti"/>
+          <w:sz w:val="28"/>
+          <w:szCs w:val="28"/>
+          <w:cs/>
+        </w:rPr>
+        <w:t>ની જ</w:t>
+      </w:r>
+      <w:r>
+        <w:rPr>
+          <w:rFonts w:cs="Shruti" w:hint="cs"/>
+          <w:sz w:val="28"/>
+          <w:szCs w:val="28"/>
+          <w:cs/>
+        </w:rPr>
+        <w:t>રૂરી</w:t>
+      </w:r>
+      <w:r>
+        <w:rPr>
+          <w:rFonts w:cs="Shruti"/>
+          <w:sz w:val="28"/>
+          <w:szCs w:val="28"/>
+          <w:cs/>
+        </w:rPr>
+        <w:t>યાત છે</w:t>
+      </w:r>
+      <w:r>
+        <w:rPr>
+          <w:rFonts w:cstheme="minorBidi"/>
+          <w:sz w:val="28"/>
+          <w:szCs w:val="28"/>
+        </w:rPr>
+        <w:t xml:space="preserve">, </w:t>
+      </w:r>
+      <w:r>
+        <w:rPr>
+          <w:rFonts w:cs="Shruti"/>
+          <w:sz w:val="28"/>
+          <w:szCs w:val="28"/>
+          <w:cs/>
+        </w:rPr>
+        <w:t>તે</w:t>
+      </w:r>
+      <w:r>
+        <w:rPr>
+          <w:rFonts w:cs="Shruti" w:hint="cs"/>
+          <w:sz w:val="28"/>
+          <w:szCs w:val="28"/>
+          <w:cs/>
+        </w:rPr>
+        <w:t>માં ડેવલોપમેન્ટ</w:t>
+      </w:r>
+      <w:r>
+        <w:rPr>
+          <w:rFonts w:cs="Shruti"/>
+          <w:sz w:val="28"/>
+          <w:szCs w:val="28"/>
+          <w:cs/>
+        </w:rPr>
+        <w:t xml:space="preserve"> એ્વાયરમે્ટ </w:t>
+      </w:r>
+      <w:r>
+        <w:rPr>
+          <w:rFonts w:cs="Shruti" w:hint="cs"/>
+          <w:sz w:val="28"/>
+          <w:szCs w:val="28"/>
+          <w:cs/>
+        </w:rPr>
+        <w:t xml:space="preserve">ઈમ્પ્લેમેનટેશન </w:t>
+      </w:r>
+      <w:r>
+        <w:rPr>
+          <w:rFonts w:cs="Shruti"/>
+          <w:sz w:val="28"/>
+          <w:szCs w:val="28"/>
+          <w:cs/>
+        </w:rPr>
+        <w:t>વગેરે</w:t>
+      </w:r>
+      <w:r>
+        <w:rPr>
+          <w:rFonts w:cs="Shruti" w:hint="cs"/>
+          <w:sz w:val="28"/>
+          <w:szCs w:val="28"/>
+          <w:cs/>
+        </w:rPr>
+        <w:t xml:space="preserve"> જે</w:t>
+      </w:r>
+      <w:r>
+        <w:rPr>
+          <w:rFonts w:cs="Shruti"/>
+          <w:sz w:val="28"/>
+          <w:szCs w:val="28"/>
+          <w:cs/>
+        </w:rPr>
+        <w:t xml:space="preserve">વી </w:t>
+      </w:r>
+      <w:r>
+        <w:rPr>
+          <w:rFonts w:cs="Shruti" w:hint="cs"/>
+          <w:sz w:val="28"/>
+          <w:szCs w:val="28"/>
+          <w:cs/>
+        </w:rPr>
+        <w:t>માહિતીનો</w:t>
+      </w:r>
+      <w:r>
+        <w:rPr>
+          <w:rFonts w:cs="Shruti"/>
+          <w:sz w:val="28"/>
+          <w:szCs w:val="28"/>
+          <w:cs/>
+        </w:rPr>
+        <w:t xml:space="preserve"> સમાવેશ થાય છે.આ </w:t>
+      </w:r>
+      <w:r>
+        <w:rPr>
+          <w:rFonts w:cs="Shruti" w:hint="cs"/>
+          <w:sz w:val="28"/>
+          <w:szCs w:val="28"/>
+          <w:cs/>
+        </w:rPr>
+        <w:t>ઉપરાંત</w:t>
+      </w:r>
+      <w:r>
+        <w:rPr>
+          <w:rFonts w:cs="Shruti"/>
+          <w:sz w:val="28"/>
+          <w:szCs w:val="28"/>
+          <w:cs/>
+        </w:rPr>
+        <w:t xml:space="preserve"> </w:t>
+      </w:r>
+      <w:r>
+        <w:rPr>
+          <w:rFonts w:cs="Shruti" w:hint="cs"/>
+          <w:sz w:val="28"/>
+          <w:szCs w:val="28"/>
+          <w:cs/>
+        </w:rPr>
+        <w:t>સિસ્ટમ</w:t>
+      </w:r>
+      <w:r>
+        <w:rPr>
+          <w:rFonts w:cs="Shruti"/>
+          <w:sz w:val="28"/>
+          <w:szCs w:val="28"/>
+          <w:cs/>
+        </w:rPr>
+        <w:t>ના</w:t>
+      </w:r>
+      <w:r>
+        <w:rPr>
+          <w:rFonts w:cs="Shruti" w:hint="cs"/>
+          <w:sz w:val="28"/>
+          <w:szCs w:val="28"/>
+          <w:cs/>
+        </w:rPr>
+        <w:t xml:space="preserve"> કલ્પનાત્મક નમૂના વિશે પણ ચર્ચા </w:t>
+      </w:r>
+      <w:r>
+        <w:rPr>
+          <w:rFonts w:cs="Shruti"/>
+          <w:sz w:val="28"/>
+          <w:szCs w:val="28"/>
+          <w:cs/>
+        </w:rPr>
+        <w:t>કરી</w:t>
+      </w:r>
+      <w:r>
+        <w:rPr>
+          <w:rFonts w:cstheme="minorBidi" w:hint="cs"/>
+          <w:sz w:val="28"/>
+          <w:szCs w:val="28"/>
+          <w:cs/>
+        </w:rPr>
+        <w:t xml:space="preserve">શું </w:t>
+      </w:r>
+      <w:r>
+        <w:rPr>
+          <w:rFonts w:cstheme="minorBidi"/>
+          <w:sz w:val="28"/>
+          <w:szCs w:val="28"/>
+        </w:rPr>
+        <w:t xml:space="preserve"> </w:t>
+      </w:r>
+      <w:r>
+        <w:rPr>
+          <w:rFonts w:cs="Shruti" w:hint="cs"/>
+          <w:sz w:val="28"/>
+          <w:szCs w:val="28"/>
+          <w:cs/>
+        </w:rPr>
+        <w:t>જેમાં સિસ્ટમ</w:t>
+      </w:r>
+      <w:r>
+        <w:rPr>
+          <w:rFonts w:cs="Shruti"/>
+          <w:sz w:val="28"/>
+          <w:szCs w:val="28"/>
+          <w:cs/>
+        </w:rPr>
+        <w:t xml:space="preserve"> </w:t>
+      </w:r>
+      <w:r>
+        <w:rPr>
+          <w:rFonts w:cs="Shruti" w:hint="cs"/>
+          <w:sz w:val="28"/>
+          <w:szCs w:val="28"/>
+          <w:cs/>
+        </w:rPr>
+        <w:t>ફ્લોચાર્ટ</w:t>
+      </w:r>
+      <w:r>
+        <w:rPr>
+          <w:rFonts w:cstheme="minorBidi"/>
+          <w:sz w:val="28"/>
+          <w:szCs w:val="28"/>
+        </w:rPr>
+        <w:t>,</w:t>
+      </w:r>
+      <w:r>
+        <w:rPr>
+          <w:rFonts w:cs="Shruti"/>
+          <w:sz w:val="28"/>
+          <w:szCs w:val="28"/>
+          <w:cs/>
+        </w:rPr>
+        <w:t xml:space="preserve"> </w:t>
+      </w:r>
+      <w:r>
+        <w:rPr>
+          <w:rFonts w:cs="Shruti" w:hint="cs"/>
+          <w:sz w:val="28"/>
+          <w:szCs w:val="28"/>
+          <w:cs/>
+        </w:rPr>
+        <w:t>ડેટા</w:t>
+      </w:r>
+      <w:r>
+        <w:rPr>
+          <w:rFonts w:cs="Shruti"/>
+          <w:sz w:val="28"/>
+          <w:szCs w:val="28"/>
+          <w:cs/>
+        </w:rPr>
+        <w:t xml:space="preserve"> </w:t>
+      </w:r>
+      <w:r>
+        <w:rPr>
+          <w:rFonts w:cs="Shruti" w:hint="cs"/>
+          <w:sz w:val="28"/>
+          <w:szCs w:val="28"/>
+          <w:cs/>
+        </w:rPr>
+        <w:t>ફલોડાયાગ્રામ</w:t>
+      </w:r>
+      <w:r>
+        <w:rPr>
+          <w:rFonts w:cs="Shruti"/>
+          <w:sz w:val="28"/>
+          <w:szCs w:val="28"/>
+          <w:cs/>
+        </w:rPr>
+        <w:t xml:space="preserve"> વગેરેનો સમાવેશ કરવા</w:t>
+      </w:r>
+      <w:r>
+        <w:rPr>
+          <w:rFonts w:cs="Shruti" w:hint="cs"/>
+          <w:sz w:val="28"/>
+          <w:szCs w:val="28"/>
+          <w:cs/>
+        </w:rPr>
+        <w:t xml:space="preserve">માં </w:t>
+      </w:r>
+      <w:r>
+        <w:rPr>
+          <w:rFonts w:cs="Shruti"/>
+          <w:sz w:val="28"/>
+          <w:szCs w:val="28"/>
+          <w:cs/>
+        </w:rPr>
+        <w:t>આવેછે .</w:t>
+      </w:r>
+    </w:p>
+    <w:p>
+      <w:pPr>
+        <w:rPr>
+          <w:rFonts w:cs="Shruti"/>
+          <w:sz w:val="28"/>
+          <w:szCs w:val="28"/>
+        </w:rPr>
+      </w:pPr>
+      <w:r>
+        <w:rPr>
+          <w:rFonts w:cstheme="minorBidi"/>
+          <w:sz w:val="28"/>
+          <w:szCs w:val="28"/>
+        </w:rPr>
+        <w:t xml:space="preserve">● Chapter - </w:t>
+      </w:r>
+      <w:r>
+        <w:rPr>
+          <w:rFonts w:cs="Shruti"/>
+          <w:sz w:val="28"/>
+          <w:szCs w:val="28"/>
+          <w:cs/>
+        </w:rPr>
+        <w:t>૩ મા</w:t>
+      </w:r>
+      <w:r>
+        <w:rPr>
+          <w:rFonts w:cs="Shruti" w:hint="cs"/>
+          <w:sz w:val="28"/>
+          <w:szCs w:val="28"/>
+          <w:cs/>
+        </w:rPr>
+        <w:t xml:space="preserve"> ડેટાડીઝાઇન વિશે ચર્ચા ક</w:t>
+      </w:r>
+      <w:r>
+        <w:rPr>
+          <w:rFonts w:cs="Shruti"/>
+          <w:sz w:val="28"/>
+          <w:szCs w:val="28"/>
+          <w:cs/>
+        </w:rPr>
+        <w:t>રી</w:t>
+      </w:r>
+      <w:r>
+        <w:rPr>
+          <w:rFonts w:cstheme="minorBidi" w:hint="cs"/>
+          <w:sz w:val="28"/>
+          <w:szCs w:val="28"/>
+          <w:cs/>
+        </w:rPr>
+        <w:t xml:space="preserve">શું જેમાં સ્ક્રીન ડીઝાઇન તેમજ ડેટા </w:t>
+      </w:r>
+      <w:proofErr w:type="gramStart"/>
+      <w:r>
+        <w:rPr>
+          <w:rFonts w:cstheme="minorBidi" w:hint="cs"/>
+          <w:sz w:val="28"/>
+          <w:szCs w:val="28"/>
+          <w:cs/>
+        </w:rPr>
+        <w:t>ઈંટીગ્રી</w:t>
+      </w:r>
+      <w:r>
+        <w:rPr>
+          <w:rFonts w:cs="Shruti"/>
+          <w:sz w:val="28"/>
+          <w:szCs w:val="28"/>
+          <w:cs/>
+        </w:rPr>
+        <w:t>ટી</w:t>
+      </w:r>
+      <w:r>
+        <w:rPr>
+          <w:rFonts w:cstheme="minorBidi" w:hint="cs"/>
+          <w:sz w:val="28"/>
+          <w:szCs w:val="28"/>
+          <w:cs/>
+        </w:rPr>
+        <w:t xml:space="preserve">  અને</w:t>
+      </w:r>
+      <w:proofErr w:type="gramEnd"/>
+      <w:r>
+        <w:rPr>
+          <w:rFonts w:cstheme="minorBidi" w:hint="cs"/>
+          <w:sz w:val="28"/>
+          <w:szCs w:val="28"/>
+          <w:cs/>
+        </w:rPr>
+        <w:t xml:space="preserve"> કન્ટેઈ</w:t>
+      </w:r>
+      <w:r>
+        <w:rPr>
+          <w:rFonts w:cs="Shruti"/>
+          <w:sz w:val="28"/>
+          <w:szCs w:val="28"/>
+          <w:cs/>
+        </w:rPr>
+        <w:t>ન</w:t>
+      </w:r>
+      <w:r>
+        <w:rPr>
+          <w:rFonts w:cs="Shruti" w:hint="cs"/>
+          <w:sz w:val="28"/>
+          <w:szCs w:val="28"/>
+          <w:cs/>
+        </w:rPr>
+        <w:t>નો</w:t>
+      </w:r>
+      <w:r>
+        <w:rPr>
+          <w:rFonts w:cs="Shruti"/>
+          <w:sz w:val="28"/>
+          <w:szCs w:val="28"/>
+          <w:cs/>
+        </w:rPr>
+        <w:t xml:space="preserve"> સમાવેશ કરવા</w:t>
+      </w:r>
+      <w:r>
+        <w:rPr>
+          <w:rFonts w:cs="Shruti" w:hint="cs"/>
+          <w:sz w:val="28"/>
+          <w:szCs w:val="28"/>
+          <w:cs/>
+        </w:rPr>
+        <w:t xml:space="preserve">માં </w:t>
+      </w:r>
+      <w:r>
+        <w:rPr>
+          <w:rFonts w:cs="Shruti"/>
+          <w:sz w:val="28"/>
+          <w:szCs w:val="28"/>
+          <w:cs/>
+        </w:rPr>
+        <w:t>આવે</w:t>
+      </w:r>
+      <w:r>
+        <w:rPr>
+          <w:rFonts w:cs="Shruti" w:hint="cs"/>
+          <w:sz w:val="28"/>
+          <w:szCs w:val="28"/>
+          <w:cs/>
+        </w:rPr>
+        <w:t xml:space="preserve"> </w:t>
+      </w:r>
+      <w:r>
+        <w:rPr>
+          <w:rFonts w:cs="Shruti"/>
+          <w:sz w:val="28"/>
+          <w:szCs w:val="28"/>
+          <w:cs/>
+        </w:rPr>
+        <w:t>છે</w:t>
+      </w:r>
+      <w:r>
+        <w:rPr>
+          <w:rFonts w:cs="Shruti" w:hint="cs"/>
+          <w:sz w:val="28"/>
+          <w:szCs w:val="28"/>
+          <w:cs/>
+        </w:rPr>
+        <w:t>. તેમ</w:t>
+      </w:r>
+      <w:r>
+        <w:rPr>
+          <w:rFonts w:cs="Shruti"/>
+          <w:sz w:val="28"/>
+          <w:szCs w:val="28"/>
+          <w:cs/>
+        </w:rPr>
+        <w:t>જ આપણે</w:t>
+      </w:r>
+      <w:r>
+        <w:rPr>
+          <w:rFonts w:cs="Shruti" w:hint="cs"/>
+          <w:sz w:val="28"/>
+          <w:szCs w:val="28"/>
+          <w:cs/>
+        </w:rPr>
+        <w:t xml:space="preserve"> </w:t>
+      </w:r>
+      <w:r>
+        <w:rPr>
+          <w:rFonts w:cs="Shruti"/>
+          <w:sz w:val="28"/>
+          <w:szCs w:val="28"/>
+          <w:cs/>
+        </w:rPr>
+        <w:t>પેજ લેઆયટ અને</w:t>
+      </w:r>
+      <w:r>
+        <w:rPr>
+          <w:rFonts w:cs="Shruti" w:hint="cs"/>
+          <w:sz w:val="28"/>
+          <w:szCs w:val="28"/>
+          <w:cs/>
+        </w:rPr>
+        <w:t xml:space="preserve"> </w:t>
+      </w:r>
+      <w:r>
+        <w:rPr>
+          <w:rFonts w:cs="Shruti"/>
+          <w:sz w:val="28"/>
+          <w:szCs w:val="28"/>
+          <w:cs/>
+        </w:rPr>
+        <w:t>તે</w:t>
+      </w:r>
+      <w:r>
+        <w:rPr>
+          <w:rFonts w:cstheme="minorBidi" w:hint="cs"/>
+          <w:sz w:val="28"/>
+          <w:szCs w:val="28"/>
+          <w:cs/>
+        </w:rPr>
+        <w:t>નું</w:t>
+      </w:r>
+      <w:r>
+        <w:rPr>
+          <w:rFonts w:cstheme="minorBidi"/>
+          <w:sz w:val="28"/>
+          <w:szCs w:val="28"/>
+        </w:rPr>
+        <w:t xml:space="preserve"> </w:t>
+      </w:r>
+      <w:r>
+        <w:rPr>
+          <w:rFonts w:cstheme="minorBidi" w:hint="cs"/>
+          <w:sz w:val="28"/>
+          <w:szCs w:val="28"/>
+          <w:cs/>
+        </w:rPr>
+        <w:t>વિવરણ</w:t>
+      </w:r>
+      <w:r>
+        <w:rPr>
+          <w:rFonts w:cstheme="minorBidi"/>
+          <w:sz w:val="28"/>
+          <w:szCs w:val="28"/>
+        </w:rPr>
+        <w:t xml:space="preserve">, </w:t>
+      </w:r>
+      <w:r>
+        <w:rPr>
+          <w:rFonts w:cstheme="minorBidi" w:hint="cs"/>
+          <w:sz w:val="28"/>
+          <w:szCs w:val="28"/>
+          <w:cs/>
+        </w:rPr>
+        <w:t xml:space="preserve">સિક્યોરીટી મુશ્કેલી,ટેસ્ટ કેસ ડીઝાઇન </w:t>
+      </w:r>
+      <w:r>
+        <w:rPr>
+          <w:rFonts w:cs="Shruti"/>
+          <w:sz w:val="28"/>
+          <w:szCs w:val="28"/>
+          <w:cs/>
+        </w:rPr>
+        <w:t>અને</w:t>
+      </w:r>
+      <w:r>
+        <w:rPr>
+          <w:rFonts w:cs="Shruti" w:hint="cs"/>
+          <w:sz w:val="28"/>
+          <w:szCs w:val="28"/>
+          <w:cs/>
+        </w:rPr>
+        <w:t xml:space="preserve"> રીપોર્ટ વગેરેનો </w:t>
+      </w:r>
+      <w:r>
+        <w:rPr>
+          <w:rFonts w:cs="Shruti"/>
+          <w:sz w:val="28"/>
+          <w:szCs w:val="28"/>
+          <w:cs/>
+        </w:rPr>
+        <w:t xml:space="preserve">પણ </w:t>
+      </w:r>
+      <w:r>
+        <w:rPr>
+          <w:rFonts w:cs="Shruti" w:hint="cs"/>
+          <w:sz w:val="28"/>
+          <w:szCs w:val="28"/>
+          <w:cs/>
+        </w:rPr>
+        <w:t xml:space="preserve">અભ્યાસ કરીશું. </w:t>
+      </w:r>
+    </w:p>
+    <w:p>
+      <w:pPr>
+        <w:rPr>
+          <w:rFonts w:cstheme="minorBidi"/>
+          <w:sz w:val="28"/>
+          <w:szCs w:val="28"/>
+          <w:cs/>
+        </w:rPr>
+      </w:pPr>
+      <w:r>
+        <w:rPr>
+          <w:rFonts w:cstheme="minorBidi"/>
+          <w:sz w:val="28"/>
+          <w:szCs w:val="28"/>
+        </w:rPr>
+        <w:t>● Chapter -4</w:t>
+      </w:r>
+      <w:r>
+        <w:rPr>
+          <w:rFonts w:cs="Shruti"/>
+          <w:sz w:val="28"/>
+          <w:szCs w:val="28"/>
+          <w:cs/>
+        </w:rPr>
+        <w:t xml:space="preserve"> </w:t>
+      </w:r>
+      <w:r>
+        <w:rPr>
+          <w:rFonts w:cs="Shruti" w:hint="cs"/>
+          <w:sz w:val="28"/>
+          <w:szCs w:val="28"/>
+          <w:cs/>
+        </w:rPr>
+        <w:t xml:space="preserve">માં </w:t>
+      </w:r>
+      <w:r>
+        <w:rPr>
+          <w:rFonts w:cs="Shruti"/>
+          <w:sz w:val="28"/>
+          <w:szCs w:val="28"/>
+          <w:cs/>
+        </w:rPr>
+        <w:t>આપણે</w:t>
+      </w:r>
+      <w:r>
+        <w:rPr>
+          <w:rFonts w:cs="Shruti" w:hint="cs"/>
+          <w:sz w:val="28"/>
+          <w:szCs w:val="28"/>
+          <w:cs/>
+        </w:rPr>
+        <w:t xml:space="preserve"> પ્રોજેક્ટ</w:t>
+      </w:r>
+      <w:r>
+        <w:rPr>
+          <w:rFonts w:cs="Shruti"/>
+          <w:sz w:val="28"/>
+          <w:szCs w:val="28"/>
+          <w:cs/>
+        </w:rPr>
+        <w:t xml:space="preserve">નો </w:t>
+      </w:r>
+      <w:proofErr w:type="gramStart"/>
+      <w:r>
+        <w:rPr>
+          <w:rFonts w:cs="Shruti" w:hint="cs"/>
+          <w:sz w:val="28"/>
+          <w:szCs w:val="28"/>
+          <w:cs/>
+        </w:rPr>
+        <w:t>સારાંશ</w:t>
+      </w:r>
+      <w:r>
+        <w:rPr>
+          <w:rFonts w:cs="Shruti"/>
+          <w:sz w:val="28"/>
+          <w:szCs w:val="28"/>
+          <w:cs/>
+        </w:rPr>
+        <w:t xml:space="preserve"> </w:t>
+      </w:r>
+      <w:r>
+        <w:rPr>
+          <w:rFonts w:cstheme="minorBidi"/>
+          <w:sz w:val="28"/>
+          <w:szCs w:val="28"/>
+        </w:rPr>
+        <w:t>,</w:t>
+      </w:r>
+      <w:proofErr w:type="gramEnd"/>
+      <w:r>
+        <w:rPr>
+          <w:rFonts w:cstheme="minorBidi"/>
+          <w:sz w:val="28"/>
+          <w:szCs w:val="28"/>
+        </w:rPr>
+        <w:t xml:space="preserve"> </w:t>
+      </w:r>
+      <w:r>
+        <w:rPr>
+          <w:rFonts w:cs="Shruti" w:hint="cs"/>
+          <w:sz w:val="28"/>
+          <w:szCs w:val="28"/>
+          <w:cs/>
+        </w:rPr>
+        <w:t xml:space="preserve">સિસ્ટમની મર્યાદા અને ભવિષ્યના સ્કોપ વિશે ચર્ચા </w:t>
+      </w:r>
+      <w:r>
+        <w:rPr>
+          <w:rFonts w:cs="Shruti"/>
+          <w:sz w:val="28"/>
+          <w:szCs w:val="28"/>
+          <w:cs/>
+        </w:rPr>
+        <w:t>કરી</w:t>
+      </w:r>
+      <w:r>
+        <w:rPr>
+          <w:rFonts w:cstheme="minorBidi" w:hint="cs"/>
+          <w:sz w:val="28"/>
+          <w:szCs w:val="28"/>
+          <w:cs/>
+        </w:rPr>
+        <w:t>શું.</w:t>
+      </w:r>
+    </w:p>
+    <w:p>
+      <w:pPr>
+        <w:rPr>
+          <w:rFonts w:cstheme="minorBidi"/>
+          <w:sz w:val="28"/>
+          <w:szCs w:val="28"/>
+          <w:cs/>
+        </w:rPr>
+      </w:pPr>
+      <w:r>
+        <w:rPr>
+          <w:rFonts w:cstheme="minorBidi"/>
+          <w:sz w:val="28"/>
+          <w:szCs w:val="28"/>
+          <w:cs/>
+        </w:rPr>
+        <w:br w:type="page"/>
+      </w:r>
+    </w:p>
+    <w:p>
+      <w:pPr>
+        <w:rPr>
+          <w:rFonts w:cstheme="minorBidi"/>
+          <w:sz w:val="28"/>
+          <w:szCs w:val="28"/>
+        </w:rPr>
+      </w:pPr>
+      <w:bookmarkStart w:id="0" w:name="_GoBack"/>
+      <w:bookmarkEnd w:id="0"/>
+      <w:r>
+        <w:rPr>
+          <w:rFonts w:cs="Shruti"/>
+          <w:sz w:val="28"/>
+          <w:szCs w:val="28"/>
+        </w:rPr>
+        <w:lastRenderedPageBreak/>
+        <w:t xml:space="preserve"> </w:t>
+      </w:r>
     </w:p>
     <w:sectPr>
       <w:pgSz w:w="11906" w:h="16838"/>
@@ -4178,6 +8103,136 @@
     </w:p>
   </w:footnote>
 </w:footnotes>
+</file>
+
+<file path=word/numbering.xml><?xml version="1.0" encoding="utf-8"?>
+<w:numbering xmlns:wpc="http://schemas.microsoft.com/office/word/2010/wordprocessingCanvas" xmlns:cx="http://schemas.microsoft.com/office/drawing/2014/chartex" xmlns:cx1="http://schemas.microsoft.com/office/drawing/2015/9/8/chartex" xmlns:cx2="http://schemas.microsoft.com/office/drawing/2015/10/21/chartex" xmlns:cx3="http://schemas.microsoft.com/office/drawing/2016/5/9/chartex" xmlns:cx4="http://schemas.microsoft.com/office/drawing/2016/5/10/chartex" xmlns:cx5="http://schemas.microsoft.com/office/drawing/2016/5/11/chartex" xmlns:cx6="http://schemas.microsoft.com/office/drawing/2016/5/12/chartex" xmlns:cx7="http://schemas.microsoft.com/office/drawing/2016/5/13/chartex" xmlns:cx8="http://schemas.microsoft.com/office/drawing/2016/5/14/chartex" xmlns:mc="http://schemas.openxmlformats.org/markup-compatibility/2006" xmlns:aink="http://schemas.microsoft.com/office/drawing/2016/ink" xmlns:am3d="http://schemas.microsoft.com/office/drawing/2017/model3d" xmlns:o="urn:schemas-microsoft-com:office:office" xmlns:r="http://schemas.openxmlformats.org/officeDocument/2006/relationships" xmlns:m="http://schemas.openxmlformats.org/officeDocument/2006/math" xmlns:v="urn:schemas-microsoft-com:vml" xmlns:wp14="http://schemas.microsoft.com/office/word/2010/wordprocessingDrawing" xmlns:wp="http://schemas.openxmlformats.org/drawingml/2006/wordprocessingDrawing" xmlns:w10="urn:schemas-microsoft-com:office:word" xmlns:w="http://schemas.openxmlformats.org/wordprocessingml/2006/main" xmlns:w14="http://schemas.microsoft.com/office/word/2010/wordml" xmlns:w15="http://schemas.microsoft.com/office/word/2012/wordml" xmlns:w16cid="http://schemas.microsoft.com/office/word/2016/wordml/cid" xmlns:w16se="http://schemas.microsoft.com/office/word/2015/wordml/symex" xmlns:wpg="http://schemas.microsoft.com/office/word/2010/wordprocessingGroup" xmlns:wpi="http://schemas.microsoft.com/office/word/2010/wordprocessingInk" xmlns:wne="http://schemas.microsoft.com/office/word/2006/wordml" xmlns:wps="http://schemas.microsoft.com/office/word/2010/wordprocessingShape" mc:Ignorable="w14 w15 w16se w16cid wp14">
+  <w:abstractNum w:abstractNumId="0" w15:restartNumberingAfterBreak="0">
+    <w:nsid w:val="09721E7E"/>
+    <w:multiLevelType w:val="multilevel"/>
+    <w:tmpl w:val="F3B06DD0"/>
+    <w:lvl w:ilvl="0">
+      <w:start w:val="1"/>
+      <w:numFmt w:val="decimal"/>
+      <w:lvlText w:val="%1"/>
+      <w:lvlJc w:val="left"/>
+      <w:pPr>
+        <w:ind w:left="465" w:hanging="465"/>
+      </w:pPr>
+      <w:rPr>
+        <w:rFonts w:asciiTheme="minorHAnsi" w:hAnsiTheme="minorHAnsi" w:cstheme="minorHAnsi" w:hint="default"/>
+        <w:b/>
+      </w:rPr>
+    </w:lvl>
+    <w:lvl w:ilvl="1">
+      <w:start w:val="1"/>
+      <w:numFmt w:val="decimal"/>
+      <w:lvlText w:val="%1.%2"/>
+      <w:lvlJc w:val="left"/>
+      <w:pPr>
+        <w:ind w:left="465" w:hanging="465"/>
+      </w:pPr>
+      <w:rPr>
+        <w:rFonts w:asciiTheme="minorHAnsi" w:hAnsiTheme="minorHAnsi" w:cstheme="minorHAnsi" w:hint="default"/>
+        <w:b/>
+      </w:rPr>
+    </w:lvl>
+    <w:lvl w:ilvl="2">
+      <w:start w:val="1"/>
+      <w:numFmt w:val="decimal"/>
+      <w:lvlText w:val="%1.%2.%3"/>
+      <w:lvlJc w:val="left"/>
+      <w:pPr>
+        <w:ind w:left="720" w:hanging="720"/>
+      </w:pPr>
+      <w:rPr>
+        <w:rFonts w:asciiTheme="minorHAnsi" w:hAnsiTheme="minorHAnsi" w:cstheme="minorHAnsi" w:hint="default"/>
+        <w:b/>
+      </w:rPr>
+    </w:lvl>
+    <w:lvl w:ilvl="3">
+      <w:start w:val="1"/>
+      <w:numFmt w:val="decimal"/>
+      <w:lvlText w:val="%1.%2.%3.%4"/>
+      <w:lvlJc w:val="left"/>
+      <w:pPr>
+        <w:ind w:left="1080" w:hanging="1080"/>
+      </w:pPr>
+      <w:rPr>
+        <w:rFonts w:asciiTheme="minorHAnsi" w:hAnsiTheme="minorHAnsi" w:cstheme="minorHAnsi" w:hint="default"/>
+        <w:b/>
+      </w:rPr>
+    </w:lvl>
+    <w:lvl w:ilvl="4">
+      <w:start w:val="1"/>
+      <w:numFmt w:val="decimal"/>
+      <w:lvlText w:val="%1.%2.%3.%4.%5"/>
+      <w:lvlJc w:val="left"/>
+      <w:pPr>
+        <w:ind w:left="1080" w:hanging="1080"/>
+      </w:pPr>
+      <w:rPr>
+        <w:rFonts w:asciiTheme="minorHAnsi" w:hAnsiTheme="minorHAnsi" w:cstheme="minorHAnsi" w:hint="default"/>
+        <w:b/>
+      </w:rPr>
+    </w:lvl>
+    <w:lvl w:ilvl="5">
+      <w:start w:val="1"/>
+      <w:numFmt w:val="decimal"/>
+      <w:lvlText w:val="%1.%2.%3.%4.%5.%6"/>
+      <w:lvlJc w:val="left"/>
+      <w:pPr>
+        <w:ind w:left="1440" w:hanging="1440"/>
+      </w:pPr>
+      <w:rPr>
+        <w:rFonts w:asciiTheme="minorHAnsi" w:hAnsiTheme="minorHAnsi" w:cstheme="minorHAnsi" w:hint="default"/>
+        <w:b/>
+      </w:rPr>
+    </w:lvl>
+    <w:lvl w:ilvl="6">
+      <w:start w:val="1"/>
+      <w:numFmt w:val="decimal"/>
+      <w:lvlText w:val="%1.%2.%3.%4.%5.%6.%7"/>
+      <w:lvlJc w:val="left"/>
+      <w:pPr>
+        <w:ind w:left="1440" w:hanging="1440"/>
+      </w:pPr>
+      <w:rPr>
+        <w:rFonts w:asciiTheme="minorHAnsi" w:hAnsiTheme="minorHAnsi" w:cstheme="minorHAnsi" w:hint="default"/>
+        <w:b/>
+      </w:rPr>
+    </w:lvl>
+    <w:lvl w:ilvl="7">
+      <w:start w:val="1"/>
+      <w:numFmt w:val="decimal"/>
+      <w:lvlText w:val="%1.%2.%3.%4.%5.%6.%7.%8"/>
+      <w:lvlJc w:val="left"/>
+      <w:pPr>
+        <w:ind w:left="1800" w:hanging="1800"/>
+      </w:pPr>
+      <w:rPr>
+        <w:rFonts w:asciiTheme="minorHAnsi" w:hAnsiTheme="minorHAnsi" w:cstheme="minorHAnsi" w:hint="default"/>
+        <w:b/>
+      </w:rPr>
+    </w:lvl>
+    <w:lvl w:ilvl="8">
+      <w:start w:val="1"/>
+      <w:numFmt w:val="decimal"/>
+      <w:lvlText w:val="%1.%2.%3.%4.%5.%6.%7.%8.%9"/>
+      <w:lvlJc w:val="left"/>
+      <w:pPr>
+        <w:ind w:left="2160" w:hanging="2160"/>
+      </w:pPr>
+      <w:rPr>
+        <w:rFonts w:asciiTheme="minorHAnsi" w:hAnsiTheme="minorHAnsi" w:cstheme="minorHAnsi" w:hint="default"/>
+        <w:b/>
+      </w:rPr>
+    </w:lvl>
+  </w:abstractNum>
+  <w:num w:numId="1">
+    <w:abstractNumId w:val="0"/>
+  </w:num>
+</w:numbering>
 </file>
 
 <file path=word/styles.xml><?xml version="1.0" encoding="utf-8"?>
@@ -4744,6 +8799,36 @@
     <w:basedOn w:val="DefaultParagraphFont"/>
     <w:rsid w:val="00F87DFF"/>
   </w:style>
+  <w:style w:type="table" w:styleId="TableGrid">
+    <w:name w:val="Table Grid"/>
+    <w:basedOn w:val="TableNormal"/>
+    <w:uiPriority w:val="39"/>
+    <w:rsid w:val="00DA31C0"/>
+    <w:pPr>
+      <w:spacing w:after="0" w:line="240" w:lineRule="auto"/>
+    </w:pPr>
+    <w:tblPr>
+      <w:tblBorders>
+        <w:top w:val="single" w:sz="4" w:space="0" w:color="auto"/>
+        <w:left w:val="single" w:sz="4" w:space="0" w:color="auto"/>
+        <w:bottom w:val="single" w:sz="4" w:space="0" w:color="auto"/>
+        <w:right w:val="single" w:sz="4" w:space="0" w:color="auto"/>
+        <w:insideH w:val="single" w:sz="4" w:space="0" w:color="auto"/>
+        <w:insideV w:val="single" w:sz="4" w:space="0" w:color="auto"/>
+      </w:tblBorders>
+    </w:tblPr>
+  </w:style>
+  <w:style w:type="paragraph" w:styleId="ListParagraph">
+    <w:name w:val="List Paragraph"/>
+    <w:basedOn w:val="Normal"/>
+    <w:uiPriority w:val="34"/>
+    <w:qFormat/>
+    <w:rsid w:val="00DA31C0"/>
+    <w:pPr>
+      <w:ind w:left="720"/>
+      <w:contextualSpacing/>
+    </w:pPr>
+  </w:style>
 </w:styles>
 </file>
 
@@ -5047,7 +9132,7 @@
 </file>
 
 <file path=customXml/itemProps1.xml><?xml version="1.0" encoding="utf-8"?>
-<ds:datastoreItem xmlns:ds="http://schemas.openxmlformats.org/officeDocument/2006/customXml" ds:itemID="{0C4F337C-B6FF-4A18-8D02-44D11532503D}">
+<ds:datastoreItem xmlns:ds="http://schemas.openxmlformats.org/officeDocument/2006/customXml" ds:itemID="{D9714181-8A41-4C76-936F-94CC1196C257}">
   <ds:schemaRefs>
     <ds:schemaRef ds:uri="http://schemas.openxmlformats.org/officeDocument/2006/bibliography"/>
   </ds:schemaRefs>

</xml_diff>

<commit_message>
[ADD] add more content in project report
</commit_message>
<xml_diff>
--- a/project_report/ગૂજરાત વિદ્યાપીઠનો પરીચાય.docx
+++ b/project_report/ગૂજરાત વિદ્યાપીઠનો પરીચાય.docx
@@ -7462,7 +7462,7 @@
       <w:pPr>
         <w:jc w:val="center"/>
         <w:rPr>
-          <w:rFonts w:cs="Shruti" w:hint="cs"/>
+          <w:rFonts w:cs="Shruti"/>
           <w:b/>
           <w:bCs/>
           <w:sz w:val="144"/>
@@ -8197,7 +8197,7 @@
     <w:p>
       <w:pPr>
         <w:rPr>
-          <w:rFonts w:cstheme="minorBidi" w:hint="cs"/>
+          <w:rFonts w:cstheme="minorBidi"/>
           <w:sz w:val="32"/>
           <w:szCs w:val="32"/>
         </w:rPr>
@@ -8319,7 +8319,7 @@
     <w:p>
       <w:pPr>
         <w:rPr>
-          <w:rFonts w:cstheme="minorBidi" w:hint="cs"/>
+          <w:rFonts w:cstheme="minorBidi"/>
           <w:b/>
           <w:bCs/>
           <w:sz w:val="36"/>
@@ -9178,7 +9178,7 @@
     <w:p>
       <w:pPr>
         <w:rPr>
-          <w:rFonts w:cstheme="minorBidi" w:hint="cs"/>
+          <w:rFonts w:cstheme="minorBidi"/>
           <w:b/>
           <w:bCs/>
           <w:sz w:val="32"/>
@@ -11616,7 +11616,7 @@
       <w:pPr>
         <w:jc w:val="both"/>
         <w:rPr>
-          <w:rFonts w:cstheme="minorBidi" w:hint="cs"/>
+          <w:rFonts w:cstheme="minorBidi"/>
           <w:sz w:val="32"/>
           <w:szCs w:val="32"/>
           <w:cs/>
@@ -11788,8 +11788,8 @@
           <w:rFonts w:cstheme="minorBidi"/>
           <w:b/>
           <w:bCs/>
-          <w:sz w:val="28"/>
-          <w:szCs w:val="28"/>
+          <w:sz w:val="32"/>
+          <w:szCs w:val="32"/>
         </w:rPr>
       </w:pPr>
       <w:r>
@@ -11797,8 +11797,8 @@
           <w:rFonts w:cstheme="minorBidi" w:hint="cs"/>
           <w:b/>
           <w:bCs/>
-          <w:sz w:val="28"/>
-          <w:szCs w:val="28"/>
+          <w:sz w:val="32"/>
+          <w:szCs w:val="32"/>
           <w:cs/>
         </w:rPr>
         <w:lastRenderedPageBreak/>
@@ -11855,8 +11855,8 @@
           <w:rFonts w:cstheme="minorBidi"/>
           <w:b/>
           <w:bCs/>
-          <w:sz w:val="28"/>
-          <w:szCs w:val="28"/>
+          <w:sz w:val="32"/>
+          <w:szCs w:val="32"/>
         </w:rPr>
       </w:pPr>
       <w:r>
@@ -11864,8 +11864,8 @@
           <w:rFonts w:cstheme="minorBidi" w:hint="cs"/>
           <w:b/>
           <w:bCs/>
-          <w:sz w:val="28"/>
-          <w:szCs w:val="28"/>
+          <w:sz w:val="32"/>
+          <w:szCs w:val="32"/>
           <w:cs/>
         </w:rPr>
         <w:t>2.2 જરૂરીયાતોનું સ્પષ્ટીકરણ :</w:t>
@@ -11940,71 +11940,3252 @@
     <w:p>
       <w:pPr>
         <w:rPr>
-          <w:rFonts w:cstheme="minorBidi" w:hint="cs"/>
-          <w:b/>
-          <w:bCs/>
-          <w:sz w:val="28"/>
-          <w:szCs w:val="28"/>
-        </w:rPr>
-      </w:pPr>
-      <w:r>
-        <w:rPr>
-          <w:rFonts w:cstheme="minorBidi" w:hint="cs"/>
-          <w:b/>
-          <w:bCs/>
-          <w:sz w:val="28"/>
-          <w:szCs w:val="28"/>
-          <w:cs/>
-        </w:rPr>
-        <w:t xml:space="preserve">2.3 </w:t>
-      </w:r>
-      <w:r>
-        <w:rPr>
           <w:rFonts w:cs="Shruti"/>
           <w:sz w:val="28"/>
           <w:szCs w:val="28"/>
-          <w:cs/>
-        </w:rPr>
-        <w:t>આયોજન અને</w:t>
+        </w:rPr>
+      </w:pPr>
+    </w:p>
+    <w:p>
+      <w:pPr>
+        <w:rPr>
+          <w:rFonts w:cs="Shruti"/>
+          <w:sz w:val="28"/>
+          <w:szCs w:val="28"/>
+        </w:rPr>
+      </w:pPr>
+    </w:p>
+    <w:p>
+      <w:pPr>
+        <w:rPr>
+          <w:rFonts w:cs="Shruti"/>
+          <w:sz w:val="28"/>
+          <w:szCs w:val="28"/>
+        </w:rPr>
+      </w:pPr>
+    </w:p>
+    <w:p>
+      <w:pPr>
+        <w:rPr>
+          <w:rFonts w:cs="Shruti"/>
+          <w:sz w:val="28"/>
+          <w:szCs w:val="28"/>
+        </w:rPr>
+      </w:pPr>
+    </w:p>
+    <w:p>
+      <w:pPr>
+        <w:rPr>
+          <w:rFonts w:cs="Shruti"/>
+          <w:b/>
+          <w:bCs/>
+          <w:sz w:val="32"/>
+          <w:szCs w:val="32"/>
+        </w:rPr>
+      </w:pPr>
+      <w:r>
+        <w:rPr>
+          <w:rFonts w:cs="Shruti"/>
+          <w:b/>
+          <w:bCs/>
+          <w:sz w:val="32"/>
+          <w:szCs w:val="32"/>
+        </w:rPr>
+        <w:t>2.3</w:t>
+      </w:r>
+      <w:r>
+        <w:rPr>
+          <w:rFonts w:cs="Shruti"/>
+          <w:b/>
+          <w:bCs/>
+          <w:sz w:val="32"/>
+          <w:szCs w:val="32"/>
+          <w:cs/>
+        </w:rPr>
+        <w:t xml:space="preserve"> આયોજન અને</w:t>
+      </w:r>
+      <w:r>
+        <w:rPr>
+          <w:rFonts w:cs="Shruti"/>
+          <w:b/>
+          <w:bCs/>
+          <w:sz w:val="32"/>
+          <w:szCs w:val="32"/>
+        </w:rPr>
+        <w:t xml:space="preserve"> </w:t>
       </w:r>
       <w:r>
         <w:rPr>
           <w:rFonts w:cs="Shruti" w:hint="cs"/>
-          <w:sz w:val="28"/>
-          <w:szCs w:val="28"/>
-          <w:cs/>
-        </w:rPr>
-        <w:t xml:space="preserve"> </w:t>
+          <w:b/>
+          <w:bCs/>
+          <w:sz w:val="32"/>
+          <w:szCs w:val="32"/>
+          <w:cs/>
+        </w:rPr>
+        <w:t>સમ</w:t>
       </w:r>
       <w:r>
         <w:rPr>
           <w:rFonts w:cs="Shruti"/>
-          <w:sz w:val="28"/>
-          <w:szCs w:val="28"/>
-          <w:cs/>
-        </w:rPr>
-        <w:t>સમયપ</w:t>
+          <w:b/>
+          <w:bCs/>
+          <w:sz w:val="32"/>
+          <w:szCs w:val="32"/>
+          <w:cs/>
+        </w:rPr>
+        <w:t>યપ</w:t>
       </w:r>
       <w:r>
         <w:rPr>
           <w:rFonts w:cs="Shruti" w:hint="cs"/>
-          <w:sz w:val="28"/>
-          <w:szCs w:val="28"/>
-          <w:cs/>
-        </w:rPr>
-        <w:t>ત્ર</w:t>
-      </w:r>
-      <w:r>
+          <w:b/>
+          <w:bCs/>
+          <w:sz w:val="32"/>
+          <w:szCs w:val="32"/>
+          <w:cs/>
+        </w:rPr>
+        <w:t>ત્રક</w:t>
+      </w:r>
+    </w:p>
+    <w:p>
+      <w:pPr>
         <w:rPr>
           <w:rFonts w:cs="Shruti"/>
           <w:sz w:val="28"/>
           <w:szCs w:val="28"/>
-          <w:cs/>
-        </w:rPr>
-        <w:t>ક</w:t>
-      </w:r>
+        </w:rPr>
+      </w:pPr>
+    </w:p>
+    <w:tbl>
+      <w:tblPr>
+        <w:tblStyle w:val="TableGrid"/>
+        <w:tblW w:w="0" w:type="auto"/>
+        <w:tblLook w:val="04A0" w:firstRow="1" w:lastRow="0" w:firstColumn="1" w:lastColumn="0" w:noHBand="0" w:noVBand="1"/>
+      </w:tblPr>
+      <w:tblGrid>
+        <w:gridCol w:w="2052"/>
+        <w:gridCol w:w="511"/>
+        <w:gridCol w:w="512"/>
+        <w:gridCol w:w="512"/>
+        <w:gridCol w:w="513"/>
+        <w:gridCol w:w="512"/>
+        <w:gridCol w:w="512"/>
+        <w:gridCol w:w="512"/>
+        <w:gridCol w:w="513"/>
+        <w:gridCol w:w="512"/>
+        <w:gridCol w:w="512"/>
+        <w:gridCol w:w="512"/>
+        <w:gridCol w:w="513"/>
+        <w:gridCol w:w="512"/>
+        <w:gridCol w:w="512"/>
+        <w:gridCol w:w="514"/>
+      </w:tblGrid>
+      <w:tr>
+        <w:tc>
+          <w:tcPr>
+            <w:tcW w:w="2052" w:type="dxa"/>
+          </w:tcPr>
+          <w:p>
+            <w:pPr>
+              <w:jc w:val="center"/>
+              <w:rPr>
+                <w:rFonts w:cs="Shruti" w:hint="cs"/>
+                <w:sz w:val="28"/>
+                <w:szCs w:val="28"/>
+              </w:rPr>
+            </w:pPr>
+            <w:r>
+              <w:rPr>
+                <w:rFonts w:cs="Shruti" w:hint="cs"/>
+                <w:sz w:val="28"/>
+                <w:szCs w:val="28"/>
+              </w:rPr>
+              <w:t>Activity</w:t>
+            </w:r>
+          </w:p>
+        </w:tc>
+        <w:tc>
+          <w:tcPr>
+            <w:tcW w:w="7684" w:type="dxa"/>
+            <w:gridSpan w:val="15"/>
+          </w:tcPr>
+          <w:p>
+            <w:pPr>
+              <w:jc w:val="center"/>
+              <w:rPr>
+                <w:rFonts w:cs="Shruti"/>
+                <w:sz w:val="28"/>
+                <w:szCs w:val="28"/>
+              </w:rPr>
+            </w:pPr>
+            <w:r>
+              <w:rPr>
+                <w:rFonts w:cs="Shruti" w:hint="cs"/>
+                <w:sz w:val="28"/>
+                <w:szCs w:val="28"/>
+              </w:rPr>
+              <w:t>Date</w:t>
+            </w:r>
+          </w:p>
+          <w:p>
+            <w:pPr>
+              <w:rPr>
+                <w:rFonts w:cs="Shruti" w:hint="cs"/>
+                <w:sz w:val="28"/>
+                <w:szCs w:val="28"/>
+              </w:rPr>
+            </w:pPr>
+          </w:p>
+        </w:tc>
+      </w:tr>
+      <w:tr>
+        <w:tc>
+          <w:tcPr>
+            <w:tcW w:w="2052" w:type="dxa"/>
+          </w:tcPr>
+          <w:p>
+            <w:pPr>
+              <w:rPr>
+                <w:rFonts w:cs="Shruti" w:hint="cs"/>
+                <w:sz w:val="28"/>
+                <w:szCs w:val="28"/>
+              </w:rPr>
+            </w:pPr>
+          </w:p>
+        </w:tc>
+        <w:tc>
+          <w:tcPr>
+            <w:tcW w:w="1535" w:type="dxa"/>
+            <w:gridSpan w:val="3"/>
+          </w:tcPr>
+          <w:p>
+            <w:pPr>
+              <w:rPr>
+                <w:rFonts w:cs="Shruti"/>
+                <w:sz w:val="28"/>
+                <w:szCs w:val="28"/>
+              </w:rPr>
+            </w:pPr>
+            <w:r>
+              <w:rPr>
+                <w:rFonts w:cs="Shruti"/>
+                <w:sz w:val="28"/>
+                <w:szCs w:val="28"/>
+              </w:rPr>
+              <w:t>15-01-2023</w:t>
+            </w:r>
+          </w:p>
+        </w:tc>
+        <w:tc>
+          <w:tcPr>
+            <w:tcW w:w="1537" w:type="dxa"/>
+            <w:gridSpan w:val="3"/>
+          </w:tcPr>
+          <w:p>
+            <w:pPr>
+              <w:rPr>
+                <w:rFonts w:cs="Shruti" w:hint="cs"/>
+                <w:sz w:val="28"/>
+                <w:szCs w:val="28"/>
+              </w:rPr>
+            </w:pPr>
+            <w:r>
+              <w:rPr>
+                <w:rFonts w:cs="Shruti"/>
+                <w:sz w:val="28"/>
+                <w:szCs w:val="28"/>
+              </w:rPr>
+              <w:t>01-02-2023</w:t>
+            </w:r>
+          </w:p>
+        </w:tc>
+        <w:tc>
+          <w:tcPr>
+            <w:tcW w:w="1537" w:type="dxa"/>
+            <w:gridSpan w:val="3"/>
+          </w:tcPr>
+          <w:p>
+            <w:pPr>
+              <w:rPr>
+                <w:rFonts w:cs="Shruti" w:hint="cs"/>
+                <w:sz w:val="28"/>
+                <w:szCs w:val="28"/>
+              </w:rPr>
+            </w:pPr>
+            <w:r>
+              <w:rPr>
+                <w:rFonts w:cs="Shruti"/>
+                <w:sz w:val="28"/>
+                <w:szCs w:val="28"/>
+              </w:rPr>
+              <w:t>01-03-2023</w:t>
+            </w:r>
+          </w:p>
+        </w:tc>
+        <w:tc>
+          <w:tcPr>
+            <w:tcW w:w="1537" w:type="dxa"/>
+            <w:gridSpan w:val="3"/>
+          </w:tcPr>
+          <w:p>
+            <w:pPr>
+              <w:rPr>
+                <w:rFonts w:cs="Shruti" w:hint="cs"/>
+                <w:sz w:val="28"/>
+                <w:szCs w:val="28"/>
+              </w:rPr>
+            </w:pPr>
+            <w:r>
+              <w:rPr>
+                <w:rFonts w:cs="Shruti"/>
+                <w:sz w:val="28"/>
+                <w:szCs w:val="28"/>
+              </w:rPr>
+              <w:t>10-04-2023</w:t>
+            </w:r>
+          </w:p>
+        </w:tc>
+        <w:tc>
+          <w:tcPr>
+            <w:tcW w:w="1538" w:type="dxa"/>
+            <w:gridSpan w:val="3"/>
+          </w:tcPr>
+          <w:p>
+            <w:pPr>
+              <w:rPr>
+                <w:rFonts w:cs="Shruti"/>
+                <w:sz w:val="28"/>
+                <w:szCs w:val="28"/>
+              </w:rPr>
+            </w:pPr>
+            <w:r>
+              <w:rPr>
+                <w:rFonts w:cs="Shruti"/>
+                <w:sz w:val="28"/>
+                <w:szCs w:val="28"/>
+              </w:rPr>
+              <w:t>22-05-2023</w:t>
+            </w:r>
+          </w:p>
+          <w:p>
+            <w:pPr>
+              <w:rPr>
+                <w:rFonts w:cs="Shruti" w:hint="cs"/>
+                <w:sz w:val="28"/>
+                <w:szCs w:val="28"/>
+              </w:rPr>
+            </w:pPr>
+          </w:p>
+        </w:tc>
+      </w:tr>
+      <w:tr>
+        <w:tc>
+          <w:tcPr>
+            <w:tcW w:w="2052" w:type="dxa"/>
+          </w:tcPr>
+          <w:p>
+            <w:pPr>
+              <w:rPr>
+                <w:rFonts w:cs="Shruti"/>
+                <w:sz w:val="28"/>
+                <w:szCs w:val="28"/>
+              </w:rPr>
+            </w:pPr>
+            <w:r>
+              <w:rPr>
+                <w:rFonts w:cs="Shruti"/>
+                <w:sz w:val="28"/>
+                <w:szCs w:val="28"/>
+              </w:rPr>
+              <w:t>Analysis</w:t>
+            </w:r>
+          </w:p>
+        </w:tc>
+        <w:tc>
+          <w:tcPr>
+            <w:tcW w:w="511" w:type="dxa"/>
+            <w:shd w:val="clear" w:color="auto" w:fill="8EAADB" w:themeFill="accent1" w:themeFillTint="99"/>
+          </w:tcPr>
+          <w:p>
+            <w:pPr>
+              <w:rPr>
+                <w:rFonts w:cs="Shruti"/>
+                <w:sz w:val="28"/>
+                <w:szCs w:val="28"/>
+              </w:rPr>
+            </w:pPr>
+          </w:p>
+        </w:tc>
+        <w:tc>
+          <w:tcPr>
+            <w:tcW w:w="512" w:type="dxa"/>
+            <w:shd w:val="clear" w:color="auto" w:fill="8EAADB" w:themeFill="accent1" w:themeFillTint="99"/>
+          </w:tcPr>
+          <w:p>
+            <w:pPr>
+              <w:rPr>
+                <w:rFonts w:cs="Shruti"/>
+                <w:sz w:val="28"/>
+                <w:szCs w:val="28"/>
+              </w:rPr>
+            </w:pPr>
+          </w:p>
+        </w:tc>
+        <w:tc>
+          <w:tcPr>
+            <w:tcW w:w="512" w:type="dxa"/>
+            <w:shd w:val="clear" w:color="auto" w:fill="8EAADB" w:themeFill="accent1" w:themeFillTint="99"/>
+          </w:tcPr>
+          <w:p>
+            <w:pPr>
+              <w:rPr>
+                <w:rFonts w:cs="Shruti"/>
+                <w:sz w:val="28"/>
+                <w:szCs w:val="28"/>
+              </w:rPr>
+            </w:pPr>
+          </w:p>
+        </w:tc>
+        <w:tc>
+          <w:tcPr>
+            <w:tcW w:w="513" w:type="dxa"/>
+            <w:shd w:val="clear" w:color="auto" w:fill="8EAADB" w:themeFill="accent1" w:themeFillTint="99"/>
+          </w:tcPr>
+          <w:p>
+            <w:pPr>
+              <w:rPr>
+                <w:rFonts w:cs="Shruti"/>
+                <w:sz w:val="28"/>
+                <w:szCs w:val="28"/>
+              </w:rPr>
+            </w:pPr>
+          </w:p>
+        </w:tc>
+        <w:tc>
+          <w:tcPr>
+            <w:tcW w:w="512" w:type="dxa"/>
+            <w:shd w:val="clear" w:color="auto" w:fill="8EAADB" w:themeFill="accent1" w:themeFillTint="99"/>
+          </w:tcPr>
+          <w:p>
+            <w:pPr>
+              <w:rPr>
+                <w:rFonts w:cs="Shruti"/>
+                <w:sz w:val="28"/>
+                <w:szCs w:val="28"/>
+              </w:rPr>
+            </w:pPr>
+          </w:p>
+        </w:tc>
+        <w:tc>
+          <w:tcPr>
+            <w:tcW w:w="512" w:type="dxa"/>
+            <w:shd w:val="clear" w:color="auto" w:fill="8EAADB" w:themeFill="accent1" w:themeFillTint="99"/>
+          </w:tcPr>
+          <w:p>
+            <w:pPr>
+              <w:rPr>
+                <w:rFonts w:cs="Shruti"/>
+                <w:sz w:val="28"/>
+                <w:szCs w:val="28"/>
+              </w:rPr>
+            </w:pPr>
+          </w:p>
+        </w:tc>
+        <w:tc>
+          <w:tcPr>
+            <w:tcW w:w="512" w:type="dxa"/>
+          </w:tcPr>
+          <w:p>
+            <w:pPr>
+              <w:rPr>
+                <w:rFonts w:cs="Shruti"/>
+                <w:sz w:val="28"/>
+                <w:szCs w:val="28"/>
+              </w:rPr>
+            </w:pPr>
+          </w:p>
+        </w:tc>
+        <w:tc>
+          <w:tcPr>
+            <w:tcW w:w="513" w:type="dxa"/>
+          </w:tcPr>
+          <w:p>
+            <w:pPr>
+              <w:rPr>
+                <w:rFonts w:cs="Shruti"/>
+                <w:sz w:val="28"/>
+                <w:szCs w:val="28"/>
+              </w:rPr>
+            </w:pPr>
+          </w:p>
+        </w:tc>
+        <w:tc>
+          <w:tcPr>
+            <w:tcW w:w="512" w:type="dxa"/>
+          </w:tcPr>
+          <w:p>
+            <w:pPr>
+              <w:rPr>
+                <w:rFonts w:cs="Shruti"/>
+                <w:sz w:val="28"/>
+                <w:szCs w:val="28"/>
+              </w:rPr>
+            </w:pPr>
+          </w:p>
+        </w:tc>
+        <w:tc>
+          <w:tcPr>
+            <w:tcW w:w="512" w:type="dxa"/>
+          </w:tcPr>
+          <w:p>
+            <w:pPr>
+              <w:rPr>
+                <w:rFonts w:cs="Shruti"/>
+                <w:sz w:val="28"/>
+                <w:szCs w:val="28"/>
+              </w:rPr>
+            </w:pPr>
+          </w:p>
+        </w:tc>
+        <w:tc>
+          <w:tcPr>
+            <w:tcW w:w="512" w:type="dxa"/>
+          </w:tcPr>
+          <w:p>
+            <w:pPr>
+              <w:rPr>
+                <w:rFonts w:cs="Shruti"/>
+                <w:sz w:val="28"/>
+                <w:szCs w:val="28"/>
+              </w:rPr>
+            </w:pPr>
+          </w:p>
+        </w:tc>
+        <w:tc>
+          <w:tcPr>
+            <w:tcW w:w="513" w:type="dxa"/>
+          </w:tcPr>
+          <w:p>
+            <w:pPr>
+              <w:rPr>
+                <w:rFonts w:cs="Shruti"/>
+                <w:sz w:val="28"/>
+                <w:szCs w:val="28"/>
+              </w:rPr>
+            </w:pPr>
+          </w:p>
+        </w:tc>
+        <w:tc>
+          <w:tcPr>
+            <w:tcW w:w="512" w:type="dxa"/>
+          </w:tcPr>
+          <w:p>
+            <w:pPr>
+              <w:rPr>
+                <w:rFonts w:cs="Shruti"/>
+                <w:sz w:val="28"/>
+                <w:szCs w:val="28"/>
+              </w:rPr>
+            </w:pPr>
+          </w:p>
+        </w:tc>
+        <w:tc>
+          <w:tcPr>
+            <w:tcW w:w="512" w:type="dxa"/>
+          </w:tcPr>
+          <w:p>
+            <w:pPr>
+              <w:rPr>
+                <w:rFonts w:cs="Shruti"/>
+                <w:sz w:val="28"/>
+                <w:szCs w:val="28"/>
+              </w:rPr>
+            </w:pPr>
+          </w:p>
+        </w:tc>
+        <w:tc>
+          <w:tcPr>
+            <w:tcW w:w="514" w:type="dxa"/>
+          </w:tcPr>
+          <w:p>
+            <w:pPr>
+              <w:rPr>
+                <w:rFonts w:cs="Shruti"/>
+                <w:sz w:val="28"/>
+                <w:szCs w:val="28"/>
+              </w:rPr>
+            </w:pPr>
+          </w:p>
+        </w:tc>
+      </w:tr>
+      <w:tr>
+        <w:tc>
+          <w:tcPr>
+            <w:tcW w:w="2052" w:type="dxa"/>
+          </w:tcPr>
+          <w:p>
+            <w:pPr>
+              <w:rPr>
+                <w:rFonts w:cs="Shruti"/>
+                <w:sz w:val="28"/>
+                <w:szCs w:val="28"/>
+              </w:rPr>
+            </w:pPr>
+            <w:r>
+              <w:rPr>
+                <w:rFonts w:cs="Shruti"/>
+                <w:sz w:val="28"/>
+                <w:szCs w:val="28"/>
+              </w:rPr>
+              <w:t>Design</w:t>
+            </w:r>
+          </w:p>
+        </w:tc>
+        <w:tc>
+          <w:tcPr>
+            <w:tcW w:w="511" w:type="dxa"/>
+          </w:tcPr>
+          <w:p>
+            <w:pPr>
+              <w:rPr>
+                <w:rFonts w:cs="Shruti"/>
+                <w:sz w:val="28"/>
+                <w:szCs w:val="28"/>
+              </w:rPr>
+            </w:pPr>
+          </w:p>
+        </w:tc>
+        <w:tc>
+          <w:tcPr>
+            <w:tcW w:w="512" w:type="dxa"/>
+          </w:tcPr>
+          <w:p>
+            <w:pPr>
+              <w:rPr>
+                <w:rFonts w:cs="Shruti"/>
+                <w:sz w:val="28"/>
+                <w:szCs w:val="28"/>
+              </w:rPr>
+            </w:pPr>
+          </w:p>
+        </w:tc>
+        <w:tc>
+          <w:tcPr>
+            <w:tcW w:w="512" w:type="dxa"/>
+          </w:tcPr>
+          <w:p>
+            <w:pPr>
+              <w:rPr>
+                <w:rFonts w:cs="Shruti"/>
+                <w:sz w:val="28"/>
+                <w:szCs w:val="28"/>
+              </w:rPr>
+            </w:pPr>
+          </w:p>
+        </w:tc>
+        <w:tc>
+          <w:tcPr>
+            <w:tcW w:w="513" w:type="dxa"/>
+            <w:shd w:val="clear" w:color="auto" w:fill="F4B083" w:themeFill="accent2" w:themeFillTint="99"/>
+          </w:tcPr>
+          <w:p>
+            <w:pPr>
+              <w:rPr>
+                <w:rFonts w:cs="Shruti"/>
+                <w:sz w:val="28"/>
+                <w:szCs w:val="28"/>
+              </w:rPr>
+            </w:pPr>
+          </w:p>
+        </w:tc>
+        <w:tc>
+          <w:tcPr>
+            <w:tcW w:w="512" w:type="dxa"/>
+            <w:shd w:val="clear" w:color="auto" w:fill="F4B083" w:themeFill="accent2" w:themeFillTint="99"/>
+          </w:tcPr>
+          <w:p>
+            <w:pPr>
+              <w:rPr>
+                <w:rFonts w:cs="Shruti"/>
+                <w:sz w:val="28"/>
+                <w:szCs w:val="28"/>
+              </w:rPr>
+            </w:pPr>
+          </w:p>
+        </w:tc>
+        <w:tc>
+          <w:tcPr>
+            <w:tcW w:w="512" w:type="dxa"/>
+            <w:shd w:val="clear" w:color="auto" w:fill="F4B083" w:themeFill="accent2" w:themeFillTint="99"/>
+          </w:tcPr>
+          <w:p>
+            <w:pPr>
+              <w:rPr>
+                <w:rFonts w:cs="Shruti"/>
+                <w:sz w:val="28"/>
+                <w:szCs w:val="28"/>
+              </w:rPr>
+            </w:pPr>
+          </w:p>
+        </w:tc>
+        <w:tc>
+          <w:tcPr>
+            <w:tcW w:w="512" w:type="dxa"/>
+            <w:shd w:val="clear" w:color="auto" w:fill="F4B083" w:themeFill="accent2" w:themeFillTint="99"/>
+          </w:tcPr>
+          <w:p>
+            <w:pPr>
+              <w:rPr>
+                <w:rFonts w:cs="Shruti"/>
+                <w:sz w:val="28"/>
+                <w:szCs w:val="28"/>
+              </w:rPr>
+            </w:pPr>
+          </w:p>
+        </w:tc>
+        <w:tc>
+          <w:tcPr>
+            <w:tcW w:w="513" w:type="dxa"/>
+            <w:shd w:val="clear" w:color="auto" w:fill="F4B083" w:themeFill="accent2" w:themeFillTint="99"/>
+          </w:tcPr>
+          <w:p>
+            <w:pPr>
+              <w:rPr>
+                <w:rFonts w:cs="Shruti"/>
+                <w:sz w:val="28"/>
+                <w:szCs w:val="28"/>
+              </w:rPr>
+            </w:pPr>
+          </w:p>
+        </w:tc>
+        <w:tc>
+          <w:tcPr>
+            <w:tcW w:w="512" w:type="dxa"/>
+            <w:shd w:val="clear" w:color="auto" w:fill="F4B083" w:themeFill="accent2" w:themeFillTint="99"/>
+          </w:tcPr>
+          <w:p>
+            <w:pPr>
+              <w:rPr>
+                <w:rFonts w:cs="Shruti"/>
+                <w:sz w:val="28"/>
+                <w:szCs w:val="28"/>
+              </w:rPr>
+            </w:pPr>
+          </w:p>
+        </w:tc>
+        <w:tc>
+          <w:tcPr>
+            <w:tcW w:w="512" w:type="dxa"/>
+          </w:tcPr>
+          <w:p>
+            <w:pPr>
+              <w:rPr>
+                <w:rFonts w:cs="Shruti"/>
+                <w:sz w:val="28"/>
+                <w:szCs w:val="28"/>
+              </w:rPr>
+            </w:pPr>
+          </w:p>
+        </w:tc>
+        <w:tc>
+          <w:tcPr>
+            <w:tcW w:w="512" w:type="dxa"/>
+          </w:tcPr>
+          <w:p>
+            <w:pPr>
+              <w:rPr>
+                <w:rFonts w:cs="Shruti"/>
+                <w:sz w:val="28"/>
+                <w:szCs w:val="28"/>
+              </w:rPr>
+            </w:pPr>
+          </w:p>
+        </w:tc>
+        <w:tc>
+          <w:tcPr>
+            <w:tcW w:w="513" w:type="dxa"/>
+          </w:tcPr>
+          <w:p>
+            <w:pPr>
+              <w:rPr>
+                <w:rFonts w:cs="Shruti"/>
+                <w:sz w:val="28"/>
+                <w:szCs w:val="28"/>
+              </w:rPr>
+            </w:pPr>
+          </w:p>
+        </w:tc>
+        <w:tc>
+          <w:tcPr>
+            <w:tcW w:w="512" w:type="dxa"/>
+          </w:tcPr>
+          <w:p>
+            <w:pPr>
+              <w:rPr>
+                <w:rFonts w:cs="Shruti"/>
+                <w:sz w:val="28"/>
+                <w:szCs w:val="28"/>
+              </w:rPr>
+            </w:pPr>
+          </w:p>
+        </w:tc>
+        <w:tc>
+          <w:tcPr>
+            <w:tcW w:w="512" w:type="dxa"/>
+          </w:tcPr>
+          <w:p>
+            <w:pPr>
+              <w:rPr>
+                <w:rFonts w:cs="Shruti"/>
+                <w:sz w:val="28"/>
+                <w:szCs w:val="28"/>
+              </w:rPr>
+            </w:pPr>
+          </w:p>
+        </w:tc>
+        <w:tc>
+          <w:tcPr>
+            <w:tcW w:w="514" w:type="dxa"/>
+          </w:tcPr>
+          <w:p>
+            <w:pPr>
+              <w:rPr>
+                <w:rFonts w:cs="Shruti"/>
+                <w:sz w:val="28"/>
+                <w:szCs w:val="28"/>
+              </w:rPr>
+            </w:pPr>
+          </w:p>
+        </w:tc>
+      </w:tr>
+      <w:tr>
+        <w:tc>
+          <w:tcPr>
+            <w:tcW w:w="2052" w:type="dxa"/>
+          </w:tcPr>
+          <w:p>
+            <w:pPr>
+              <w:rPr>
+                <w:rFonts w:cs="Shruti"/>
+                <w:sz w:val="28"/>
+                <w:szCs w:val="28"/>
+              </w:rPr>
+            </w:pPr>
+            <w:r>
+              <w:rPr>
+                <w:rFonts w:cs="Shruti"/>
+                <w:sz w:val="28"/>
+                <w:szCs w:val="28"/>
+              </w:rPr>
+              <w:t>Coding</w:t>
+            </w:r>
+          </w:p>
+        </w:tc>
+        <w:tc>
+          <w:tcPr>
+            <w:tcW w:w="511" w:type="dxa"/>
+          </w:tcPr>
+          <w:p>
+            <w:pPr>
+              <w:rPr>
+                <w:rFonts w:cs="Shruti"/>
+                <w:sz w:val="28"/>
+                <w:szCs w:val="28"/>
+              </w:rPr>
+            </w:pPr>
+          </w:p>
+        </w:tc>
+        <w:tc>
+          <w:tcPr>
+            <w:tcW w:w="512" w:type="dxa"/>
+          </w:tcPr>
+          <w:p>
+            <w:pPr>
+              <w:rPr>
+                <w:rFonts w:cs="Shruti"/>
+                <w:sz w:val="28"/>
+                <w:szCs w:val="28"/>
+              </w:rPr>
+            </w:pPr>
+          </w:p>
+        </w:tc>
+        <w:tc>
+          <w:tcPr>
+            <w:tcW w:w="512" w:type="dxa"/>
+          </w:tcPr>
+          <w:p>
+            <w:pPr>
+              <w:rPr>
+                <w:rFonts w:cs="Shruti"/>
+                <w:sz w:val="28"/>
+                <w:szCs w:val="28"/>
+              </w:rPr>
+            </w:pPr>
+          </w:p>
+        </w:tc>
+        <w:tc>
+          <w:tcPr>
+            <w:tcW w:w="513" w:type="dxa"/>
+            <w:shd w:val="clear" w:color="auto" w:fill="F4B083" w:themeFill="accent2" w:themeFillTint="99"/>
+          </w:tcPr>
+          <w:p>
+            <w:pPr>
+              <w:rPr>
+                <w:rFonts w:cs="Shruti"/>
+                <w:sz w:val="28"/>
+                <w:szCs w:val="28"/>
+              </w:rPr>
+            </w:pPr>
+          </w:p>
+        </w:tc>
+        <w:tc>
+          <w:tcPr>
+            <w:tcW w:w="512" w:type="dxa"/>
+            <w:shd w:val="clear" w:color="auto" w:fill="F4B083" w:themeFill="accent2" w:themeFillTint="99"/>
+          </w:tcPr>
+          <w:p>
+            <w:pPr>
+              <w:rPr>
+                <w:rFonts w:cs="Shruti"/>
+                <w:sz w:val="28"/>
+                <w:szCs w:val="28"/>
+              </w:rPr>
+            </w:pPr>
+          </w:p>
+        </w:tc>
+        <w:tc>
+          <w:tcPr>
+            <w:tcW w:w="512" w:type="dxa"/>
+            <w:shd w:val="clear" w:color="auto" w:fill="F4B083" w:themeFill="accent2" w:themeFillTint="99"/>
+          </w:tcPr>
+          <w:p>
+            <w:pPr>
+              <w:rPr>
+                <w:rFonts w:cs="Shruti"/>
+                <w:sz w:val="28"/>
+                <w:szCs w:val="28"/>
+              </w:rPr>
+            </w:pPr>
+          </w:p>
+        </w:tc>
+        <w:tc>
+          <w:tcPr>
+            <w:tcW w:w="512" w:type="dxa"/>
+            <w:shd w:val="clear" w:color="auto" w:fill="F4B083" w:themeFill="accent2" w:themeFillTint="99"/>
+          </w:tcPr>
+          <w:p>
+            <w:pPr>
+              <w:rPr>
+                <w:rFonts w:cs="Shruti"/>
+                <w:sz w:val="28"/>
+                <w:szCs w:val="28"/>
+              </w:rPr>
+            </w:pPr>
+          </w:p>
+        </w:tc>
+        <w:tc>
+          <w:tcPr>
+            <w:tcW w:w="513" w:type="dxa"/>
+            <w:shd w:val="clear" w:color="auto" w:fill="F4B083" w:themeFill="accent2" w:themeFillTint="99"/>
+          </w:tcPr>
+          <w:p>
+            <w:pPr>
+              <w:rPr>
+                <w:rFonts w:cs="Shruti"/>
+                <w:sz w:val="28"/>
+                <w:szCs w:val="28"/>
+              </w:rPr>
+            </w:pPr>
+          </w:p>
+        </w:tc>
+        <w:tc>
+          <w:tcPr>
+            <w:tcW w:w="512" w:type="dxa"/>
+            <w:shd w:val="clear" w:color="auto" w:fill="F4B083" w:themeFill="accent2" w:themeFillTint="99"/>
+          </w:tcPr>
+          <w:p>
+            <w:pPr>
+              <w:rPr>
+                <w:rFonts w:cs="Shruti"/>
+                <w:sz w:val="28"/>
+                <w:szCs w:val="28"/>
+              </w:rPr>
+            </w:pPr>
+          </w:p>
+        </w:tc>
+        <w:tc>
+          <w:tcPr>
+            <w:tcW w:w="512" w:type="dxa"/>
+          </w:tcPr>
+          <w:p>
+            <w:pPr>
+              <w:rPr>
+                <w:rFonts w:cs="Shruti"/>
+                <w:sz w:val="28"/>
+                <w:szCs w:val="28"/>
+              </w:rPr>
+            </w:pPr>
+          </w:p>
+        </w:tc>
+        <w:tc>
+          <w:tcPr>
+            <w:tcW w:w="512" w:type="dxa"/>
+          </w:tcPr>
+          <w:p>
+            <w:pPr>
+              <w:rPr>
+                <w:rFonts w:cs="Shruti"/>
+                <w:sz w:val="28"/>
+                <w:szCs w:val="28"/>
+              </w:rPr>
+            </w:pPr>
+          </w:p>
+        </w:tc>
+        <w:tc>
+          <w:tcPr>
+            <w:tcW w:w="513" w:type="dxa"/>
+          </w:tcPr>
+          <w:p>
+            <w:pPr>
+              <w:rPr>
+                <w:rFonts w:cs="Shruti"/>
+                <w:sz w:val="28"/>
+                <w:szCs w:val="28"/>
+              </w:rPr>
+            </w:pPr>
+          </w:p>
+        </w:tc>
+        <w:tc>
+          <w:tcPr>
+            <w:tcW w:w="512" w:type="dxa"/>
+          </w:tcPr>
+          <w:p>
+            <w:pPr>
+              <w:rPr>
+                <w:rFonts w:cs="Shruti"/>
+                <w:sz w:val="28"/>
+                <w:szCs w:val="28"/>
+              </w:rPr>
+            </w:pPr>
+          </w:p>
+        </w:tc>
+        <w:tc>
+          <w:tcPr>
+            <w:tcW w:w="512" w:type="dxa"/>
+          </w:tcPr>
+          <w:p>
+            <w:pPr>
+              <w:rPr>
+                <w:rFonts w:cs="Shruti"/>
+                <w:sz w:val="28"/>
+                <w:szCs w:val="28"/>
+              </w:rPr>
+            </w:pPr>
+          </w:p>
+        </w:tc>
+        <w:tc>
+          <w:tcPr>
+            <w:tcW w:w="514" w:type="dxa"/>
+          </w:tcPr>
+          <w:p>
+            <w:pPr>
+              <w:rPr>
+                <w:rFonts w:cs="Shruti"/>
+                <w:sz w:val="28"/>
+                <w:szCs w:val="28"/>
+              </w:rPr>
+            </w:pPr>
+          </w:p>
+        </w:tc>
+      </w:tr>
+      <w:tr>
+        <w:tc>
+          <w:tcPr>
+            <w:tcW w:w="2052" w:type="dxa"/>
+          </w:tcPr>
+          <w:p>
+            <w:pPr>
+              <w:rPr>
+                <w:rFonts w:cs="Shruti"/>
+                <w:sz w:val="28"/>
+                <w:szCs w:val="28"/>
+              </w:rPr>
+            </w:pPr>
+            <w:r>
+              <w:rPr>
+                <w:rFonts w:cs="Shruti"/>
+                <w:sz w:val="28"/>
+                <w:szCs w:val="28"/>
+              </w:rPr>
+              <w:t>Implementation</w:t>
+            </w:r>
+          </w:p>
+        </w:tc>
+        <w:tc>
+          <w:tcPr>
+            <w:tcW w:w="511" w:type="dxa"/>
+          </w:tcPr>
+          <w:p>
+            <w:pPr>
+              <w:rPr>
+                <w:rFonts w:cs="Shruti"/>
+                <w:sz w:val="28"/>
+                <w:szCs w:val="28"/>
+              </w:rPr>
+            </w:pPr>
+          </w:p>
+        </w:tc>
+        <w:tc>
+          <w:tcPr>
+            <w:tcW w:w="512" w:type="dxa"/>
+          </w:tcPr>
+          <w:p>
+            <w:pPr>
+              <w:rPr>
+                <w:rFonts w:cs="Shruti"/>
+                <w:sz w:val="28"/>
+                <w:szCs w:val="28"/>
+              </w:rPr>
+            </w:pPr>
+          </w:p>
+        </w:tc>
+        <w:tc>
+          <w:tcPr>
+            <w:tcW w:w="512" w:type="dxa"/>
+          </w:tcPr>
+          <w:p>
+            <w:pPr>
+              <w:rPr>
+                <w:rFonts w:cs="Shruti"/>
+                <w:sz w:val="28"/>
+                <w:szCs w:val="28"/>
+              </w:rPr>
+            </w:pPr>
+          </w:p>
+        </w:tc>
+        <w:tc>
+          <w:tcPr>
+            <w:tcW w:w="513" w:type="dxa"/>
+          </w:tcPr>
+          <w:p>
+            <w:pPr>
+              <w:rPr>
+                <w:rFonts w:cs="Shruti"/>
+                <w:sz w:val="28"/>
+                <w:szCs w:val="28"/>
+              </w:rPr>
+            </w:pPr>
+          </w:p>
+        </w:tc>
+        <w:tc>
+          <w:tcPr>
+            <w:tcW w:w="512" w:type="dxa"/>
+          </w:tcPr>
+          <w:p>
+            <w:pPr>
+              <w:rPr>
+                <w:rFonts w:cs="Shruti"/>
+                <w:sz w:val="28"/>
+                <w:szCs w:val="28"/>
+              </w:rPr>
+            </w:pPr>
+          </w:p>
+        </w:tc>
+        <w:tc>
+          <w:tcPr>
+            <w:tcW w:w="512" w:type="dxa"/>
+          </w:tcPr>
+          <w:p>
+            <w:pPr>
+              <w:rPr>
+                <w:rFonts w:cs="Shruti"/>
+                <w:sz w:val="28"/>
+                <w:szCs w:val="28"/>
+              </w:rPr>
+            </w:pPr>
+          </w:p>
+        </w:tc>
+        <w:tc>
+          <w:tcPr>
+            <w:tcW w:w="512" w:type="dxa"/>
+            <w:shd w:val="clear" w:color="auto" w:fill="AEAAAA" w:themeFill="background2" w:themeFillShade="BF"/>
+          </w:tcPr>
+          <w:p>
+            <w:pPr>
+              <w:rPr>
+                <w:rFonts w:cs="Shruti"/>
+                <w:sz w:val="28"/>
+                <w:szCs w:val="28"/>
+              </w:rPr>
+            </w:pPr>
+          </w:p>
+        </w:tc>
+        <w:tc>
+          <w:tcPr>
+            <w:tcW w:w="513" w:type="dxa"/>
+            <w:shd w:val="clear" w:color="auto" w:fill="AEAAAA" w:themeFill="background2" w:themeFillShade="BF"/>
+          </w:tcPr>
+          <w:p>
+            <w:pPr>
+              <w:rPr>
+                <w:rFonts w:cs="Shruti"/>
+                <w:sz w:val="28"/>
+                <w:szCs w:val="28"/>
+              </w:rPr>
+            </w:pPr>
+          </w:p>
+        </w:tc>
+        <w:tc>
+          <w:tcPr>
+            <w:tcW w:w="512" w:type="dxa"/>
+            <w:shd w:val="clear" w:color="auto" w:fill="AEAAAA" w:themeFill="background2" w:themeFillShade="BF"/>
+          </w:tcPr>
+          <w:p>
+            <w:pPr>
+              <w:rPr>
+                <w:rFonts w:cs="Shruti"/>
+                <w:sz w:val="28"/>
+                <w:szCs w:val="28"/>
+              </w:rPr>
+            </w:pPr>
+          </w:p>
+        </w:tc>
+        <w:tc>
+          <w:tcPr>
+            <w:tcW w:w="512" w:type="dxa"/>
+            <w:shd w:val="clear" w:color="auto" w:fill="AEAAAA" w:themeFill="background2" w:themeFillShade="BF"/>
+          </w:tcPr>
+          <w:p>
+            <w:pPr>
+              <w:rPr>
+                <w:rFonts w:cs="Shruti"/>
+                <w:sz w:val="28"/>
+                <w:szCs w:val="28"/>
+              </w:rPr>
+            </w:pPr>
+          </w:p>
+        </w:tc>
+        <w:tc>
+          <w:tcPr>
+            <w:tcW w:w="512" w:type="dxa"/>
+            <w:shd w:val="clear" w:color="auto" w:fill="AEAAAA" w:themeFill="background2" w:themeFillShade="BF"/>
+          </w:tcPr>
+          <w:p>
+            <w:pPr>
+              <w:rPr>
+                <w:rFonts w:cs="Shruti"/>
+                <w:sz w:val="28"/>
+                <w:szCs w:val="28"/>
+              </w:rPr>
+            </w:pPr>
+          </w:p>
+        </w:tc>
+        <w:tc>
+          <w:tcPr>
+            <w:tcW w:w="513" w:type="dxa"/>
+            <w:shd w:val="clear" w:color="auto" w:fill="AEAAAA" w:themeFill="background2" w:themeFillShade="BF"/>
+          </w:tcPr>
+          <w:p>
+            <w:pPr>
+              <w:rPr>
+                <w:rFonts w:cs="Shruti"/>
+                <w:sz w:val="28"/>
+                <w:szCs w:val="28"/>
+              </w:rPr>
+            </w:pPr>
+          </w:p>
+        </w:tc>
+        <w:tc>
+          <w:tcPr>
+            <w:tcW w:w="512" w:type="dxa"/>
+          </w:tcPr>
+          <w:p>
+            <w:pPr>
+              <w:rPr>
+                <w:rFonts w:cs="Shruti"/>
+                <w:sz w:val="28"/>
+                <w:szCs w:val="28"/>
+              </w:rPr>
+            </w:pPr>
+          </w:p>
+        </w:tc>
+        <w:tc>
+          <w:tcPr>
+            <w:tcW w:w="512" w:type="dxa"/>
+          </w:tcPr>
+          <w:p>
+            <w:pPr>
+              <w:rPr>
+                <w:rFonts w:cs="Shruti"/>
+                <w:sz w:val="28"/>
+                <w:szCs w:val="28"/>
+              </w:rPr>
+            </w:pPr>
+          </w:p>
+        </w:tc>
+        <w:tc>
+          <w:tcPr>
+            <w:tcW w:w="514" w:type="dxa"/>
+          </w:tcPr>
+          <w:p>
+            <w:pPr>
+              <w:rPr>
+                <w:rFonts w:cs="Shruti"/>
+                <w:sz w:val="28"/>
+                <w:szCs w:val="28"/>
+              </w:rPr>
+            </w:pPr>
+          </w:p>
+        </w:tc>
+      </w:tr>
+      <w:tr>
+        <w:tc>
+          <w:tcPr>
+            <w:tcW w:w="2052" w:type="dxa"/>
+          </w:tcPr>
+          <w:p>
+            <w:pPr>
+              <w:rPr>
+                <w:rFonts w:cs="Shruti"/>
+                <w:sz w:val="28"/>
+                <w:szCs w:val="28"/>
+              </w:rPr>
+            </w:pPr>
+            <w:r>
+              <w:rPr>
+                <w:rFonts w:cs="Shruti"/>
+                <w:sz w:val="28"/>
+                <w:szCs w:val="28"/>
+              </w:rPr>
+              <w:t>Testing</w:t>
+            </w:r>
+          </w:p>
+        </w:tc>
+        <w:tc>
+          <w:tcPr>
+            <w:tcW w:w="511" w:type="dxa"/>
+          </w:tcPr>
+          <w:p>
+            <w:pPr>
+              <w:rPr>
+                <w:rFonts w:cs="Shruti"/>
+                <w:sz w:val="28"/>
+                <w:szCs w:val="28"/>
+              </w:rPr>
+            </w:pPr>
+          </w:p>
+        </w:tc>
+        <w:tc>
+          <w:tcPr>
+            <w:tcW w:w="512" w:type="dxa"/>
+          </w:tcPr>
+          <w:p>
+            <w:pPr>
+              <w:rPr>
+                <w:rFonts w:cs="Shruti"/>
+                <w:sz w:val="28"/>
+                <w:szCs w:val="28"/>
+              </w:rPr>
+            </w:pPr>
+          </w:p>
+        </w:tc>
+        <w:tc>
+          <w:tcPr>
+            <w:tcW w:w="512" w:type="dxa"/>
+          </w:tcPr>
+          <w:p>
+            <w:pPr>
+              <w:rPr>
+                <w:rFonts w:cs="Shruti"/>
+                <w:sz w:val="28"/>
+                <w:szCs w:val="28"/>
+              </w:rPr>
+            </w:pPr>
+          </w:p>
+        </w:tc>
+        <w:tc>
+          <w:tcPr>
+            <w:tcW w:w="513" w:type="dxa"/>
+          </w:tcPr>
+          <w:p>
+            <w:pPr>
+              <w:rPr>
+                <w:rFonts w:cs="Shruti"/>
+                <w:sz w:val="28"/>
+                <w:szCs w:val="28"/>
+              </w:rPr>
+            </w:pPr>
+          </w:p>
+        </w:tc>
+        <w:tc>
+          <w:tcPr>
+            <w:tcW w:w="512" w:type="dxa"/>
+          </w:tcPr>
+          <w:p>
+            <w:pPr>
+              <w:rPr>
+                <w:rFonts w:cs="Shruti"/>
+                <w:sz w:val="28"/>
+                <w:szCs w:val="28"/>
+              </w:rPr>
+            </w:pPr>
+          </w:p>
+        </w:tc>
+        <w:tc>
+          <w:tcPr>
+            <w:tcW w:w="512" w:type="dxa"/>
+          </w:tcPr>
+          <w:p>
+            <w:pPr>
+              <w:rPr>
+                <w:rFonts w:cs="Shruti"/>
+                <w:sz w:val="28"/>
+                <w:szCs w:val="28"/>
+              </w:rPr>
+            </w:pPr>
+          </w:p>
+        </w:tc>
+        <w:tc>
+          <w:tcPr>
+            <w:tcW w:w="512" w:type="dxa"/>
+            <w:shd w:val="clear" w:color="auto" w:fill="AEAAAA" w:themeFill="background2" w:themeFillShade="BF"/>
+          </w:tcPr>
+          <w:p>
+            <w:pPr>
+              <w:rPr>
+                <w:rFonts w:cs="Shruti"/>
+                <w:sz w:val="28"/>
+                <w:szCs w:val="28"/>
+              </w:rPr>
+            </w:pPr>
+          </w:p>
+        </w:tc>
+        <w:tc>
+          <w:tcPr>
+            <w:tcW w:w="513" w:type="dxa"/>
+            <w:shd w:val="clear" w:color="auto" w:fill="AEAAAA" w:themeFill="background2" w:themeFillShade="BF"/>
+          </w:tcPr>
+          <w:p>
+            <w:pPr>
+              <w:rPr>
+                <w:rFonts w:cs="Shruti"/>
+                <w:sz w:val="28"/>
+                <w:szCs w:val="28"/>
+              </w:rPr>
+            </w:pPr>
+          </w:p>
+        </w:tc>
+        <w:tc>
+          <w:tcPr>
+            <w:tcW w:w="512" w:type="dxa"/>
+            <w:shd w:val="clear" w:color="auto" w:fill="AEAAAA" w:themeFill="background2" w:themeFillShade="BF"/>
+          </w:tcPr>
+          <w:p>
+            <w:pPr>
+              <w:rPr>
+                <w:rFonts w:cs="Shruti"/>
+                <w:sz w:val="28"/>
+                <w:szCs w:val="28"/>
+              </w:rPr>
+            </w:pPr>
+          </w:p>
+        </w:tc>
+        <w:tc>
+          <w:tcPr>
+            <w:tcW w:w="512" w:type="dxa"/>
+            <w:shd w:val="clear" w:color="auto" w:fill="AEAAAA" w:themeFill="background2" w:themeFillShade="BF"/>
+          </w:tcPr>
+          <w:p>
+            <w:pPr>
+              <w:rPr>
+                <w:rFonts w:cs="Shruti"/>
+                <w:sz w:val="28"/>
+                <w:szCs w:val="28"/>
+              </w:rPr>
+            </w:pPr>
+          </w:p>
+        </w:tc>
+        <w:tc>
+          <w:tcPr>
+            <w:tcW w:w="512" w:type="dxa"/>
+            <w:shd w:val="clear" w:color="auto" w:fill="AEAAAA" w:themeFill="background2" w:themeFillShade="BF"/>
+          </w:tcPr>
+          <w:p>
+            <w:pPr>
+              <w:rPr>
+                <w:rFonts w:cs="Shruti"/>
+                <w:sz w:val="28"/>
+                <w:szCs w:val="28"/>
+              </w:rPr>
+            </w:pPr>
+          </w:p>
+        </w:tc>
+        <w:tc>
+          <w:tcPr>
+            <w:tcW w:w="513" w:type="dxa"/>
+            <w:shd w:val="clear" w:color="auto" w:fill="AEAAAA" w:themeFill="background2" w:themeFillShade="BF"/>
+          </w:tcPr>
+          <w:p>
+            <w:pPr>
+              <w:rPr>
+                <w:rFonts w:cs="Shruti"/>
+                <w:sz w:val="28"/>
+                <w:szCs w:val="28"/>
+              </w:rPr>
+            </w:pPr>
+          </w:p>
+        </w:tc>
+        <w:tc>
+          <w:tcPr>
+            <w:tcW w:w="512" w:type="dxa"/>
+          </w:tcPr>
+          <w:p>
+            <w:pPr>
+              <w:rPr>
+                <w:rFonts w:cs="Shruti"/>
+                <w:sz w:val="28"/>
+                <w:szCs w:val="28"/>
+              </w:rPr>
+            </w:pPr>
+          </w:p>
+        </w:tc>
+        <w:tc>
+          <w:tcPr>
+            <w:tcW w:w="512" w:type="dxa"/>
+          </w:tcPr>
+          <w:p>
+            <w:pPr>
+              <w:rPr>
+                <w:rFonts w:cs="Shruti"/>
+                <w:sz w:val="28"/>
+                <w:szCs w:val="28"/>
+              </w:rPr>
+            </w:pPr>
+          </w:p>
+        </w:tc>
+        <w:tc>
+          <w:tcPr>
+            <w:tcW w:w="514" w:type="dxa"/>
+          </w:tcPr>
+          <w:p>
+            <w:pPr>
+              <w:rPr>
+                <w:rFonts w:cs="Shruti"/>
+                <w:sz w:val="28"/>
+                <w:szCs w:val="28"/>
+              </w:rPr>
+            </w:pPr>
+          </w:p>
+        </w:tc>
+      </w:tr>
+      <w:tr>
+        <w:tc>
+          <w:tcPr>
+            <w:tcW w:w="2052" w:type="dxa"/>
+          </w:tcPr>
+          <w:p>
+            <w:pPr>
+              <w:rPr>
+                <w:rFonts w:cs="Shruti"/>
+                <w:sz w:val="28"/>
+                <w:szCs w:val="28"/>
+              </w:rPr>
+            </w:pPr>
+            <w:r>
+              <w:rPr>
+                <w:rFonts w:cs="Shruti"/>
+                <w:sz w:val="28"/>
+                <w:szCs w:val="28"/>
+              </w:rPr>
+              <w:t>Documentation</w:t>
+            </w:r>
+          </w:p>
+        </w:tc>
+        <w:tc>
+          <w:tcPr>
+            <w:tcW w:w="512" w:type="dxa"/>
+          </w:tcPr>
+          <w:p>
+            <w:pPr>
+              <w:rPr>
+                <w:rFonts w:cs="Shruti"/>
+                <w:sz w:val="28"/>
+                <w:szCs w:val="28"/>
+              </w:rPr>
+            </w:pPr>
+          </w:p>
+        </w:tc>
+        <w:tc>
+          <w:tcPr>
+            <w:tcW w:w="512" w:type="dxa"/>
+          </w:tcPr>
+          <w:p>
+            <w:pPr>
+              <w:rPr>
+                <w:rFonts w:cs="Shruti"/>
+                <w:sz w:val="28"/>
+                <w:szCs w:val="28"/>
+              </w:rPr>
+            </w:pPr>
+          </w:p>
+        </w:tc>
+        <w:tc>
+          <w:tcPr>
+            <w:tcW w:w="512" w:type="dxa"/>
+          </w:tcPr>
+          <w:p>
+            <w:pPr>
+              <w:rPr>
+                <w:rFonts w:cs="Shruti"/>
+                <w:sz w:val="28"/>
+                <w:szCs w:val="28"/>
+              </w:rPr>
+            </w:pPr>
+          </w:p>
+        </w:tc>
+        <w:tc>
+          <w:tcPr>
+            <w:tcW w:w="513" w:type="dxa"/>
+          </w:tcPr>
+          <w:p>
+            <w:pPr>
+              <w:rPr>
+                <w:rFonts w:cs="Shruti"/>
+                <w:sz w:val="28"/>
+                <w:szCs w:val="28"/>
+              </w:rPr>
+            </w:pPr>
+          </w:p>
+        </w:tc>
+        <w:tc>
+          <w:tcPr>
+            <w:tcW w:w="512" w:type="dxa"/>
+          </w:tcPr>
+          <w:p>
+            <w:pPr>
+              <w:rPr>
+                <w:rFonts w:cs="Shruti"/>
+                <w:sz w:val="28"/>
+                <w:szCs w:val="28"/>
+              </w:rPr>
+            </w:pPr>
+          </w:p>
+        </w:tc>
+        <w:tc>
+          <w:tcPr>
+            <w:tcW w:w="512" w:type="dxa"/>
+          </w:tcPr>
+          <w:p>
+            <w:pPr>
+              <w:rPr>
+                <w:rFonts w:cs="Shruti"/>
+                <w:sz w:val="28"/>
+                <w:szCs w:val="28"/>
+              </w:rPr>
+            </w:pPr>
+          </w:p>
+        </w:tc>
+        <w:tc>
+          <w:tcPr>
+            <w:tcW w:w="512" w:type="dxa"/>
+          </w:tcPr>
+          <w:p>
+            <w:pPr>
+              <w:rPr>
+                <w:rFonts w:cs="Shruti"/>
+                <w:sz w:val="28"/>
+                <w:szCs w:val="28"/>
+              </w:rPr>
+            </w:pPr>
+          </w:p>
+        </w:tc>
+        <w:tc>
+          <w:tcPr>
+            <w:tcW w:w="513" w:type="dxa"/>
+            <w:shd w:val="clear" w:color="auto" w:fill="A8D08D" w:themeFill="accent6" w:themeFillTint="99"/>
+          </w:tcPr>
+          <w:p>
+            <w:pPr>
+              <w:rPr>
+                <w:rFonts w:cs="Shruti"/>
+                <w:sz w:val="28"/>
+                <w:szCs w:val="28"/>
+              </w:rPr>
+            </w:pPr>
+          </w:p>
+        </w:tc>
+        <w:tc>
+          <w:tcPr>
+            <w:tcW w:w="512" w:type="dxa"/>
+            <w:shd w:val="clear" w:color="auto" w:fill="A8D08D" w:themeFill="accent6" w:themeFillTint="99"/>
+          </w:tcPr>
+          <w:p>
+            <w:pPr>
+              <w:rPr>
+                <w:rFonts w:cs="Shruti"/>
+                <w:sz w:val="28"/>
+                <w:szCs w:val="28"/>
+              </w:rPr>
+            </w:pPr>
+          </w:p>
+        </w:tc>
+        <w:tc>
+          <w:tcPr>
+            <w:tcW w:w="512" w:type="dxa"/>
+            <w:shd w:val="clear" w:color="auto" w:fill="A8D08D" w:themeFill="accent6" w:themeFillTint="99"/>
+          </w:tcPr>
+          <w:p>
+            <w:pPr>
+              <w:rPr>
+                <w:rFonts w:cs="Shruti"/>
+                <w:sz w:val="28"/>
+                <w:szCs w:val="28"/>
+              </w:rPr>
+            </w:pPr>
+          </w:p>
+        </w:tc>
+        <w:tc>
+          <w:tcPr>
+            <w:tcW w:w="512" w:type="dxa"/>
+            <w:shd w:val="clear" w:color="auto" w:fill="A8D08D" w:themeFill="accent6" w:themeFillTint="99"/>
+          </w:tcPr>
+          <w:p>
+            <w:pPr>
+              <w:rPr>
+                <w:rFonts w:cs="Shruti"/>
+                <w:sz w:val="28"/>
+                <w:szCs w:val="28"/>
+              </w:rPr>
+            </w:pPr>
+          </w:p>
+        </w:tc>
+        <w:tc>
+          <w:tcPr>
+            <w:tcW w:w="513" w:type="dxa"/>
+            <w:shd w:val="clear" w:color="auto" w:fill="A8D08D" w:themeFill="accent6" w:themeFillTint="99"/>
+          </w:tcPr>
+          <w:p>
+            <w:pPr>
+              <w:rPr>
+                <w:rFonts w:cs="Shruti"/>
+                <w:sz w:val="28"/>
+                <w:szCs w:val="28"/>
+              </w:rPr>
+            </w:pPr>
+          </w:p>
+        </w:tc>
+        <w:tc>
+          <w:tcPr>
+            <w:tcW w:w="512" w:type="dxa"/>
+            <w:shd w:val="clear" w:color="auto" w:fill="A8D08D" w:themeFill="accent6" w:themeFillTint="99"/>
+          </w:tcPr>
+          <w:p>
+            <w:pPr>
+              <w:rPr>
+                <w:rFonts w:cs="Shruti"/>
+                <w:sz w:val="28"/>
+                <w:szCs w:val="28"/>
+              </w:rPr>
+            </w:pPr>
+          </w:p>
+        </w:tc>
+        <w:tc>
+          <w:tcPr>
+            <w:tcW w:w="512" w:type="dxa"/>
+            <w:shd w:val="clear" w:color="auto" w:fill="A8D08D" w:themeFill="accent6" w:themeFillTint="99"/>
+          </w:tcPr>
+          <w:p>
+            <w:pPr>
+              <w:rPr>
+                <w:rFonts w:cs="Shruti"/>
+                <w:sz w:val="28"/>
+                <w:szCs w:val="28"/>
+              </w:rPr>
+            </w:pPr>
+          </w:p>
+        </w:tc>
+        <w:tc>
+          <w:tcPr>
+            <w:tcW w:w="513" w:type="dxa"/>
+            <w:shd w:val="clear" w:color="auto" w:fill="A8D08D" w:themeFill="accent6" w:themeFillTint="99"/>
+          </w:tcPr>
+          <w:p>
+            <w:pPr>
+              <w:rPr>
+                <w:rFonts w:cs="Shruti"/>
+                <w:sz w:val="28"/>
+                <w:szCs w:val="28"/>
+              </w:rPr>
+            </w:pPr>
+          </w:p>
+        </w:tc>
+      </w:tr>
+    </w:tbl>
+    <w:p>
+      <w:pPr>
+        <w:rPr>
+          <w:rFonts w:cs="Shruti"/>
+          <w:b/>
+          <w:bCs/>
+          <w:sz w:val="32"/>
+          <w:szCs w:val="32"/>
+        </w:rPr>
+      </w:pPr>
+    </w:p>
+    <w:p>
+      <w:pPr>
+        <w:rPr>
+          <w:rFonts w:cs="Shruti"/>
+          <w:b/>
+          <w:bCs/>
+          <w:sz w:val="32"/>
+          <w:szCs w:val="32"/>
+        </w:rPr>
+      </w:pPr>
+      <w:proofErr w:type="gramStart"/>
+      <w:r>
+        <w:rPr>
+          <w:rFonts w:cs="Shruti"/>
+          <w:b/>
+          <w:bCs/>
+          <w:sz w:val="32"/>
+          <w:szCs w:val="32"/>
+        </w:rPr>
+        <w:t xml:space="preserve">2.4  </w:t>
+      </w:r>
+      <w:r>
+        <w:rPr>
+          <w:rFonts w:cs="Shruti" w:hint="cs"/>
+          <w:b/>
+          <w:bCs/>
+          <w:sz w:val="32"/>
+          <w:szCs w:val="32"/>
+          <w:cs/>
+        </w:rPr>
+        <w:t>સોફ્ટવેર</w:t>
+      </w:r>
+      <w:proofErr w:type="gramEnd"/>
+      <w:r>
+        <w:rPr>
+          <w:rFonts w:cs="Shruti" w:hint="cs"/>
+          <w:b/>
+          <w:bCs/>
+          <w:sz w:val="32"/>
+          <w:szCs w:val="32"/>
+          <w:cs/>
+        </w:rPr>
+        <w:t xml:space="preserve"> અને હાર્ડવેરની જરૂરિયાતો</w:t>
+      </w:r>
+    </w:p>
+    <w:p>
+      <w:pPr>
+        <w:rPr>
+          <w:rFonts w:cs="Shruti"/>
+          <w:b/>
+          <w:bCs/>
+          <w:sz w:val="28"/>
+          <w:szCs w:val="28"/>
+        </w:rPr>
+      </w:pPr>
+      <w:r>
+        <w:rPr>
+          <w:rFonts w:cs="Shruti"/>
+          <w:b/>
+          <w:bCs/>
+          <w:sz w:val="28"/>
+          <w:szCs w:val="28"/>
+          <w:cs/>
+        </w:rPr>
+        <w:tab/>
+      </w:r>
+    </w:p>
+    <w:p>
+      <w:pPr>
+        <w:ind w:firstLine="720"/>
+        <w:rPr>
+          <w:rFonts w:cs="Shruti" w:hint="cs"/>
+          <w:b/>
+          <w:bCs/>
+          <w:sz w:val="28"/>
+          <w:szCs w:val="28"/>
+          <w:cs/>
+        </w:rPr>
+      </w:pPr>
+      <w:r>
+        <w:rPr>
+          <w:rFonts w:cs="Shruti" w:hint="cs"/>
+          <w:b/>
+          <w:bCs/>
+          <w:sz w:val="28"/>
+          <w:szCs w:val="28"/>
+          <w:cs/>
+        </w:rPr>
+        <w:t>2.4.1 ડેવલોપમેન્ટ એન્વાયર્મેન્ટ :</w:t>
+      </w:r>
+    </w:p>
+    <w:tbl>
+      <w:tblPr>
+        <w:tblStyle w:val="TableGrid"/>
+        <w:tblW w:w="7740" w:type="dxa"/>
+        <w:tblInd w:w="1015" w:type="dxa"/>
+        <w:tblLook w:val="04A0" w:firstRow="1" w:lastRow="0" w:firstColumn="1" w:lastColumn="0" w:noHBand="0" w:noVBand="1"/>
+      </w:tblPr>
+      <w:tblGrid>
+        <w:gridCol w:w="3870"/>
+        <w:gridCol w:w="3870"/>
+      </w:tblGrid>
+      <w:tr>
+        <w:trPr>
+          <w:trHeight w:val="684"/>
+        </w:trPr>
+        <w:tc>
+          <w:tcPr>
+            <w:tcW w:w="3870" w:type="dxa"/>
+          </w:tcPr>
+          <w:p>
+            <w:pPr>
+              <w:rPr>
+                <w:rFonts w:cs="Shruti"/>
+                <w:b/>
+                <w:bCs/>
+                <w:sz w:val="32"/>
+                <w:szCs w:val="32"/>
+              </w:rPr>
+            </w:pPr>
+            <w:r>
+              <w:rPr>
+                <w:rFonts w:cs="Shruti"/>
+                <w:b/>
+                <w:bCs/>
+                <w:sz w:val="32"/>
+                <w:szCs w:val="32"/>
+              </w:rPr>
+              <w:t>Operating System</w:t>
+            </w:r>
+          </w:p>
+        </w:tc>
+        <w:tc>
+          <w:tcPr>
+            <w:tcW w:w="3870" w:type="dxa"/>
+          </w:tcPr>
+          <w:p>
+            <w:pPr>
+              <w:rPr>
+                <w:rFonts w:cs="Shruti" w:hint="cs"/>
+                <w:sz w:val="28"/>
+                <w:szCs w:val="28"/>
+              </w:rPr>
+            </w:pPr>
+            <w:r>
+              <w:rPr>
+                <w:rFonts w:cs="Shruti"/>
+                <w:sz w:val="28"/>
+                <w:szCs w:val="28"/>
+              </w:rPr>
+              <w:t>Ubuntu 20</w:t>
+            </w:r>
+          </w:p>
+        </w:tc>
+      </w:tr>
+      <w:tr>
+        <w:trPr>
+          <w:trHeight w:val="714"/>
+        </w:trPr>
+        <w:tc>
+          <w:tcPr>
+            <w:tcW w:w="3870" w:type="dxa"/>
+          </w:tcPr>
+          <w:p>
+            <w:pPr>
+              <w:rPr>
+                <w:rFonts w:cs="Shruti" w:hint="cs"/>
+                <w:b/>
+                <w:bCs/>
+                <w:sz w:val="32"/>
+                <w:szCs w:val="32"/>
+              </w:rPr>
+            </w:pPr>
+            <w:r>
+              <w:rPr>
+                <w:rFonts w:cs="Shruti"/>
+                <w:b/>
+                <w:bCs/>
+                <w:sz w:val="32"/>
+                <w:szCs w:val="32"/>
+              </w:rPr>
+              <w:t>Development Tool</w:t>
+            </w:r>
+          </w:p>
+        </w:tc>
+        <w:tc>
+          <w:tcPr>
+            <w:tcW w:w="3870" w:type="dxa"/>
+          </w:tcPr>
+          <w:p>
+            <w:pPr>
+              <w:rPr>
+                <w:rFonts w:cs="Shruti" w:hint="cs"/>
+                <w:sz w:val="28"/>
+                <w:szCs w:val="28"/>
+              </w:rPr>
+            </w:pPr>
+            <w:r>
+              <w:rPr>
+                <w:rFonts w:cs="Shruti"/>
+                <w:sz w:val="28"/>
+                <w:szCs w:val="28"/>
+              </w:rPr>
+              <w:t xml:space="preserve">Sublime </w:t>
+            </w:r>
+            <w:proofErr w:type="spellStart"/>
+            <w:proofErr w:type="gramStart"/>
+            <w:r>
+              <w:rPr>
+                <w:rFonts w:cs="Shruti"/>
+                <w:sz w:val="28"/>
+                <w:szCs w:val="28"/>
+              </w:rPr>
+              <w:t>Text,VScode</w:t>
+            </w:r>
+            <w:proofErr w:type="spellEnd"/>
+            <w:proofErr w:type="gramEnd"/>
+          </w:p>
+        </w:tc>
+      </w:tr>
+      <w:tr>
+        <w:trPr>
+          <w:trHeight w:val="684"/>
+        </w:trPr>
+        <w:tc>
+          <w:tcPr>
+            <w:tcW w:w="3870" w:type="dxa"/>
+          </w:tcPr>
+          <w:p>
+            <w:pPr>
+              <w:rPr>
+                <w:rFonts w:cs="Shruti" w:hint="cs"/>
+                <w:b/>
+                <w:bCs/>
+                <w:sz w:val="32"/>
+                <w:szCs w:val="32"/>
+              </w:rPr>
+            </w:pPr>
+            <w:r>
+              <w:rPr>
+                <w:rFonts w:cs="Shruti"/>
+                <w:b/>
+                <w:bCs/>
+                <w:sz w:val="32"/>
+                <w:szCs w:val="32"/>
+              </w:rPr>
+              <w:t xml:space="preserve">Browser Specification </w:t>
+            </w:r>
+          </w:p>
+        </w:tc>
+        <w:tc>
+          <w:tcPr>
+            <w:tcW w:w="3870" w:type="dxa"/>
+          </w:tcPr>
+          <w:p>
+            <w:pPr>
+              <w:rPr>
+                <w:rFonts w:cs="Shruti" w:hint="cs"/>
+                <w:sz w:val="28"/>
+                <w:szCs w:val="28"/>
+              </w:rPr>
+            </w:pPr>
+            <w:r>
+              <w:rPr>
+                <w:rFonts w:cs="Shruti"/>
+                <w:sz w:val="28"/>
+                <w:szCs w:val="28"/>
+              </w:rPr>
+              <w:t xml:space="preserve">Google Chrome, </w:t>
+            </w:r>
+            <w:proofErr w:type="spellStart"/>
+            <w:r>
+              <w:rPr>
+                <w:rFonts w:cs="Shruti"/>
+                <w:sz w:val="28"/>
+                <w:szCs w:val="28"/>
+              </w:rPr>
+              <w:t>Mozila</w:t>
+            </w:r>
+            <w:proofErr w:type="spellEnd"/>
+            <w:r>
+              <w:rPr>
+                <w:rFonts w:cs="Shruti"/>
+                <w:sz w:val="28"/>
+                <w:szCs w:val="28"/>
+              </w:rPr>
+              <w:t xml:space="preserve"> </w:t>
+            </w:r>
+            <w:proofErr w:type="spellStart"/>
+            <w:r>
+              <w:rPr>
+                <w:rFonts w:cs="Shruti"/>
+                <w:sz w:val="28"/>
+                <w:szCs w:val="28"/>
+              </w:rPr>
+              <w:t>firefox</w:t>
+            </w:r>
+            <w:proofErr w:type="spellEnd"/>
+          </w:p>
+        </w:tc>
+      </w:tr>
+      <w:tr>
+        <w:trPr>
+          <w:trHeight w:val="714"/>
+        </w:trPr>
+        <w:tc>
+          <w:tcPr>
+            <w:tcW w:w="3870" w:type="dxa"/>
+          </w:tcPr>
+          <w:p>
+            <w:pPr>
+              <w:rPr>
+                <w:rFonts w:cs="Shruti" w:hint="cs"/>
+                <w:b/>
+                <w:bCs/>
+                <w:sz w:val="32"/>
+                <w:szCs w:val="32"/>
+              </w:rPr>
+            </w:pPr>
+            <w:r>
+              <w:rPr>
+                <w:rFonts w:cs="Shruti"/>
+                <w:b/>
+                <w:bCs/>
+                <w:sz w:val="32"/>
+                <w:szCs w:val="32"/>
+              </w:rPr>
+              <w:t>Other Languages</w:t>
+            </w:r>
+          </w:p>
+        </w:tc>
+        <w:tc>
+          <w:tcPr>
+            <w:tcW w:w="3870" w:type="dxa"/>
+          </w:tcPr>
+          <w:p>
+            <w:pPr>
+              <w:rPr>
+                <w:rFonts w:cs="Shruti"/>
+                <w:sz w:val="28"/>
+                <w:szCs w:val="28"/>
+              </w:rPr>
+            </w:pPr>
+            <w:r>
+              <w:rPr>
+                <w:rFonts w:cs="Shruti"/>
+                <w:sz w:val="28"/>
+                <w:szCs w:val="28"/>
+              </w:rPr>
+              <w:t>JavaScript,</w:t>
+            </w:r>
+          </w:p>
+          <w:p>
+            <w:pPr>
+              <w:rPr>
+                <w:rFonts w:cs="Shruti" w:hint="cs"/>
+                <w:sz w:val="28"/>
+                <w:szCs w:val="28"/>
+              </w:rPr>
+            </w:pPr>
+            <w:proofErr w:type="spellStart"/>
+            <w:proofErr w:type="gramStart"/>
+            <w:r>
+              <w:rPr>
+                <w:rFonts w:cs="Shruti"/>
+                <w:sz w:val="28"/>
+                <w:szCs w:val="28"/>
+              </w:rPr>
+              <w:t>Python,css</w:t>
+            </w:r>
+            <w:proofErr w:type="gramEnd"/>
+            <w:r>
+              <w:rPr>
+                <w:rFonts w:cs="Shruti"/>
+                <w:sz w:val="28"/>
+                <w:szCs w:val="28"/>
+              </w:rPr>
+              <w:t>,Bootstrape,XML</w:t>
+            </w:r>
+            <w:proofErr w:type="spellEnd"/>
+          </w:p>
+        </w:tc>
+      </w:tr>
+      <w:tr>
+        <w:trPr>
+          <w:trHeight w:val="684"/>
+        </w:trPr>
+        <w:tc>
+          <w:tcPr>
+            <w:tcW w:w="3870" w:type="dxa"/>
+          </w:tcPr>
+          <w:p>
+            <w:pPr>
+              <w:rPr>
+                <w:rFonts w:cs="Shruti" w:hint="cs"/>
+                <w:b/>
+                <w:bCs/>
+                <w:sz w:val="32"/>
+                <w:szCs w:val="32"/>
+              </w:rPr>
+            </w:pPr>
+            <w:r>
+              <w:rPr>
+                <w:rFonts w:cs="Shruti"/>
+                <w:b/>
+                <w:bCs/>
+                <w:sz w:val="32"/>
+                <w:szCs w:val="32"/>
+              </w:rPr>
+              <w:t>Database used</w:t>
+            </w:r>
+          </w:p>
+        </w:tc>
+        <w:tc>
+          <w:tcPr>
+            <w:tcW w:w="3870" w:type="dxa"/>
+          </w:tcPr>
+          <w:p>
+            <w:pPr>
+              <w:rPr>
+                <w:rFonts w:cs="Shruti" w:hint="cs"/>
+                <w:sz w:val="28"/>
+                <w:szCs w:val="28"/>
+              </w:rPr>
+            </w:pPr>
+            <w:proofErr w:type="spellStart"/>
+            <w:r>
+              <w:rPr>
+                <w:rFonts w:cs="Shruti"/>
+                <w:sz w:val="28"/>
+                <w:szCs w:val="28"/>
+              </w:rPr>
+              <w:t>PostgressSQL</w:t>
+            </w:r>
+            <w:proofErr w:type="spellEnd"/>
+          </w:p>
+        </w:tc>
+      </w:tr>
+      <w:tr>
+        <w:trPr>
+          <w:trHeight w:val="684"/>
+        </w:trPr>
+        <w:tc>
+          <w:tcPr>
+            <w:tcW w:w="3870" w:type="dxa"/>
+          </w:tcPr>
+          <w:p>
+            <w:pPr>
+              <w:rPr>
+                <w:rFonts w:cs="Shruti" w:hint="cs"/>
+                <w:b/>
+                <w:bCs/>
+                <w:sz w:val="32"/>
+                <w:szCs w:val="32"/>
+              </w:rPr>
+            </w:pPr>
+            <w:r>
+              <w:rPr>
+                <w:rFonts w:cs="Shruti"/>
+                <w:b/>
+                <w:bCs/>
+                <w:sz w:val="32"/>
+                <w:szCs w:val="32"/>
+              </w:rPr>
+              <w:t>Documentation</w:t>
+            </w:r>
+          </w:p>
+        </w:tc>
+        <w:tc>
+          <w:tcPr>
+            <w:tcW w:w="3870" w:type="dxa"/>
+          </w:tcPr>
+          <w:p>
+            <w:pPr>
+              <w:rPr>
+                <w:rFonts w:cs="Shruti" w:hint="cs"/>
+                <w:sz w:val="28"/>
+                <w:szCs w:val="28"/>
+              </w:rPr>
+            </w:pPr>
+            <w:r>
+              <w:rPr>
+                <w:rFonts w:cs="Shruti"/>
+                <w:sz w:val="28"/>
+                <w:szCs w:val="28"/>
+              </w:rPr>
+              <w:t>Microsoft Office Word</w:t>
+            </w:r>
+          </w:p>
+        </w:tc>
+      </w:tr>
+    </w:tbl>
+    <w:p>
+      <w:pPr>
+        <w:rPr>
+          <w:rFonts w:cs="Shruti"/>
+          <w:sz w:val="28"/>
+          <w:szCs w:val="28"/>
+        </w:rPr>
+      </w:pPr>
+    </w:p>
+    <w:p>
+      <w:pPr>
+        <w:rPr>
+          <w:rFonts w:cs="Shruti" w:hint="cs"/>
+          <w:sz w:val="28"/>
+          <w:szCs w:val="28"/>
+        </w:rPr>
+      </w:pPr>
+    </w:p>
+    <w:p>
+      <w:pPr>
+        <w:rPr>
+          <w:rFonts w:cs="Shruti" w:hint="cs"/>
+          <w:b/>
+          <w:bCs/>
+          <w:sz w:val="28"/>
+          <w:szCs w:val="28"/>
+        </w:rPr>
+      </w:pPr>
+      <w:r>
+        <w:rPr>
+          <w:rFonts w:cs="Shruti"/>
+          <w:sz w:val="28"/>
+          <w:szCs w:val="28"/>
+        </w:rPr>
+        <w:tab/>
+      </w:r>
+      <w:r>
+        <w:rPr>
+          <w:rFonts w:cs="Shruti"/>
+          <w:b/>
+          <w:bCs/>
+          <w:sz w:val="28"/>
+          <w:szCs w:val="28"/>
+        </w:rPr>
+        <w:t xml:space="preserve">2.4.2 </w:t>
+      </w:r>
+      <w:r>
+        <w:rPr>
+          <w:rFonts w:cs="Shruti" w:hint="cs"/>
+          <w:b/>
+          <w:bCs/>
+          <w:sz w:val="28"/>
+          <w:szCs w:val="28"/>
+          <w:cs/>
+        </w:rPr>
+        <w:t xml:space="preserve">ઈમ્પ્લેમેન્ટેશન </w:t>
+      </w:r>
+      <w:proofErr w:type="gramStart"/>
+      <w:r>
+        <w:rPr>
+          <w:rFonts w:cs="Shruti" w:hint="cs"/>
+          <w:b/>
+          <w:bCs/>
+          <w:sz w:val="28"/>
+          <w:szCs w:val="28"/>
+          <w:cs/>
+        </w:rPr>
+        <w:t>એન્વાયર્મેન્ટ :</w:t>
+      </w:r>
+      <w:proofErr w:type="gramEnd"/>
+      <w:r>
+        <w:rPr>
+          <w:rFonts w:cs="Shruti"/>
+          <w:b/>
+          <w:bCs/>
+          <w:sz w:val="28"/>
+          <w:szCs w:val="28"/>
+          <w:cs/>
+        </w:rPr>
+        <w:tab/>
+      </w:r>
+    </w:p>
+    <w:tbl>
+      <w:tblPr>
+        <w:tblStyle w:val="TableGrid"/>
+        <w:tblpPr w:leftFromText="180" w:rightFromText="180" w:vertAnchor="text" w:horzAnchor="margin" w:tblpXSpec="center" w:tblpY="133"/>
+        <w:tblW w:w="0" w:type="auto"/>
+        <w:tblLook w:val="04A0" w:firstRow="1" w:lastRow="0" w:firstColumn="1" w:lastColumn="0" w:noHBand="0" w:noVBand="1"/>
+      </w:tblPr>
+      <w:tblGrid>
+        <w:gridCol w:w="3825"/>
+        <w:gridCol w:w="3825"/>
+      </w:tblGrid>
+      <w:tr>
+        <w:trPr>
+          <w:trHeight w:val="404"/>
+        </w:trPr>
+        <w:tc>
+          <w:tcPr>
+            <w:tcW w:w="3825" w:type="dxa"/>
+          </w:tcPr>
+          <w:p>
+            <w:pPr>
+              <w:rPr>
+                <w:rFonts w:cs="Shruti"/>
+                <w:b/>
+                <w:bCs/>
+                <w:sz w:val="28"/>
+                <w:szCs w:val="28"/>
+              </w:rPr>
+            </w:pPr>
+            <w:r>
+              <w:rPr>
+                <w:rFonts w:cs="Shruti"/>
+                <w:b/>
+                <w:bCs/>
+                <w:sz w:val="28"/>
+                <w:szCs w:val="28"/>
+              </w:rPr>
+              <w:t>Hard Disk</w:t>
+            </w:r>
+          </w:p>
+        </w:tc>
+        <w:tc>
+          <w:tcPr>
+            <w:tcW w:w="3825" w:type="dxa"/>
+          </w:tcPr>
+          <w:p>
+            <w:pPr>
+              <w:rPr>
+                <w:rFonts w:cs="Shruti"/>
+                <w:sz w:val="28"/>
+                <w:szCs w:val="28"/>
+              </w:rPr>
+            </w:pPr>
+            <w:r>
+              <w:rPr>
+                <w:rFonts w:cs="Shruti" w:hint="cs"/>
+                <w:sz w:val="28"/>
+                <w:szCs w:val="28"/>
+                <w:cs/>
+              </w:rPr>
+              <w:t xml:space="preserve">1 </w:t>
+            </w:r>
+            <w:r>
+              <w:rPr>
+                <w:rFonts w:cs="Shruti" w:hint="cs"/>
+                <w:sz w:val="28"/>
+                <w:szCs w:val="28"/>
+              </w:rPr>
+              <w:t>TB</w:t>
+            </w:r>
+          </w:p>
+        </w:tc>
+      </w:tr>
+      <w:tr>
+        <w:trPr>
+          <w:trHeight w:val="422"/>
+        </w:trPr>
+        <w:tc>
+          <w:tcPr>
+            <w:tcW w:w="3825" w:type="dxa"/>
+          </w:tcPr>
+          <w:p>
+            <w:pPr>
+              <w:rPr>
+                <w:rFonts w:cs="Shruti"/>
+                <w:b/>
+                <w:bCs/>
+                <w:sz w:val="28"/>
+                <w:szCs w:val="28"/>
+              </w:rPr>
+            </w:pPr>
+            <w:r>
+              <w:rPr>
+                <w:rFonts w:cs="Shruti" w:hint="cs"/>
+                <w:b/>
+                <w:bCs/>
+                <w:sz w:val="28"/>
+                <w:szCs w:val="28"/>
+              </w:rPr>
+              <w:t>RAM</w:t>
+            </w:r>
+          </w:p>
+        </w:tc>
+        <w:tc>
+          <w:tcPr>
+            <w:tcW w:w="3825" w:type="dxa"/>
+          </w:tcPr>
+          <w:p>
+            <w:pPr>
+              <w:rPr>
+                <w:rFonts w:cs="Shruti" w:hint="cs"/>
+                <w:sz w:val="28"/>
+                <w:szCs w:val="28"/>
+              </w:rPr>
+            </w:pPr>
+            <w:r>
+              <w:rPr>
+                <w:rFonts w:cs="Shruti" w:hint="cs"/>
+                <w:sz w:val="28"/>
+                <w:szCs w:val="28"/>
+                <w:cs/>
+              </w:rPr>
+              <w:t xml:space="preserve">8 </w:t>
+            </w:r>
+            <w:r>
+              <w:rPr>
+                <w:rFonts w:cs="Shruti" w:hint="cs"/>
+                <w:sz w:val="28"/>
+                <w:szCs w:val="28"/>
+              </w:rPr>
+              <w:t>GB</w:t>
+            </w:r>
+          </w:p>
+        </w:tc>
+      </w:tr>
+      <w:tr>
+        <w:trPr>
+          <w:trHeight w:val="404"/>
+        </w:trPr>
+        <w:tc>
+          <w:tcPr>
+            <w:tcW w:w="3825" w:type="dxa"/>
+          </w:tcPr>
+          <w:p>
+            <w:pPr>
+              <w:rPr>
+                <w:rFonts w:cs="Shruti"/>
+                <w:b/>
+                <w:bCs/>
+                <w:sz w:val="28"/>
+                <w:szCs w:val="28"/>
+              </w:rPr>
+            </w:pPr>
+            <w:r>
+              <w:rPr>
+                <w:rFonts w:cs="Shruti"/>
+                <w:b/>
+                <w:bCs/>
+                <w:sz w:val="28"/>
+                <w:szCs w:val="28"/>
+              </w:rPr>
+              <w:t>Processor</w:t>
+            </w:r>
+          </w:p>
+        </w:tc>
+        <w:tc>
+          <w:tcPr>
+            <w:tcW w:w="3825" w:type="dxa"/>
+          </w:tcPr>
+          <w:p>
+            <w:pPr>
+              <w:rPr>
+                <w:rFonts w:cs="Shruti"/>
+                <w:sz w:val="28"/>
+                <w:szCs w:val="28"/>
+              </w:rPr>
+            </w:pPr>
+            <w:r>
+              <w:rPr>
+                <w:rFonts w:cs="Shruti"/>
+                <w:sz w:val="28"/>
+                <w:szCs w:val="28"/>
+                <w:cs/>
+              </w:rPr>
+              <w:t xml:space="preserve">2 </w:t>
+            </w:r>
+            <w:r>
+              <w:rPr>
+                <w:rFonts w:cs="Shruti"/>
+                <w:sz w:val="28"/>
+                <w:szCs w:val="28"/>
+              </w:rPr>
+              <w:t>GHz or Higher</w:t>
+            </w:r>
+          </w:p>
+        </w:tc>
+      </w:tr>
+      <w:tr>
+        <w:trPr>
+          <w:trHeight w:val="404"/>
+        </w:trPr>
+        <w:tc>
+          <w:tcPr>
+            <w:tcW w:w="3825" w:type="dxa"/>
+          </w:tcPr>
+          <w:p>
+            <w:pPr>
+              <w:rPr>
+                <w:rFonts w:cs="Shruti"/>
+                <w:b/>
+                <w:bCs/>
+                <w:sz w:val="28"/>
+                <w:szCs w:val="28"/>
+              </w:rPr>
+            </w:pPr>
+            <w:r>
+              <w:rPr>
+                <w:rFonts w:cs="Shruti"/>
+                <w:b/>
+                <w:bCs/>
+                <w:sz w:val="28"/>
+                <w:szCs w:val="28"/>
+              </w:rPr>
+              <w:t>System-Type</w:t>
+            </w:r>
+          </w:p>
+        </w:tc>
+        <w:tc>
+          <w:tcPr>
+            <w:tcW w:w="3825" w:type="dxa"/>
+          </w:tcPr>
+          <w:p>
+            <w:pPr>
+              <w:rPr>
+                <w:rFonts w:cs="Shruti"/>
+                <w:sz w:val="28"/>
+                <w:szCs w:val="28"/>
+              </w:rPr>
+            </w:pPr>
+            <w:r>
+              <w:rPr>
+                <w:rFonts w:cs="Shruti"/>
+                <w:sz w:val="28"/>
+                <w:szCs w:val="28"/>
+                <w:cs/>
+              </w:rPr>
+              <w:t>64</w:t>
+            </w:r>
+            <w:r>
+              <w:rPr>
+                <w:rFonts w:cs="Shruti"/>
+                <w:sz w:val="28"/>
+                <w:szCs w:val="28"/>
+              </w:rPr>
+              <w:t xml:space="preserve"> bit operating system , x</w:t>
+            </w:r>
+            <w:r>
+              <w:rPr>
+                <w:rFonts w:cs="Shruti"/>
+                <w:sz w:val="28"/>
+                <w:szCs w:val="28"/>
+                <w:cs/>
+              </w:rPr>
+              <w:t>64</w:t>
+            </w:r>
+          </w:p>
+          <w:p>
+            <w:pPr>
+              <w:rPr>
+                <w:rFonts w:cs="Shruti"/>
+                <w:sz w:val="28"/>
+                <w:szCs w:val="28"/>
+              </w:rPr>
+            </w:pPr>
+            <w:r>
+              <w:rPr>
+                <w:rFonts w:cs="Shruti"/>
+                <w:sz w:val="28"/>
+                <w:szCs w:val="28"/>
+                <w:cs/>
+              </w:rPr>
+              <w:t xml:space="preserve">- </w:t>
+            </w:r>
+            <w:r>
+              <w:rPr>
+                <w:rFonts w:cs="Shruti"/>
+                <w:sz w:val="28"/>
+                <w:szCs w:val="28"/>
+              </w:rPr>
+              <w:t>based processor</w:t>
+            </w:r>
+          </w:p>
+        </w:tc>
+      </w:tr>
+    </w:tbl>
+    <w:p>
+      <w:pPr>
+        <w:rPr>
+          <w:rFonts w:cs="Shruti" w:hint="cs"/>
+          <w:sz w:val="28"/>
+          <w:szCs w:val="28"/>
+          <w:cs/>
+        </w:rPr>
+      </w:pPr>
+    </w:p>
+    <w:p>
+      <w:pPr>
+        <w:rPr>
+          <w:rFonts w:cs="Shruti"/>
+          <w:sz w:val="28"/>
+          <w:szCs w:val="28"/>
+        </w:rPr>
+      </w:pPr>
+    </w:p>
+    <w:p>
+      <w:pPr>
+        <w:rPr>
+          <w:rFonts w:cs="Shruti"/>
+          <w:sz w:val="28"/>
+          <w:szCs w:val="28"/>
+          <w:cs/>
+        </w:rPr>
+      </w:pPr>
+    </w:p>
+    <w:p>
+      <w:pPr>
+        <w:rPr>
+          <w:rFonts w:cs="Shruti"/>
+          <w:sz w:val="28"/>
+          <w:szCs w:val="28"/>
+        </w:rPr>
+      </w:pPr>
+      <w:r>
+        <w:rPr>
+          <w:rFonts w:cs="Shruti"/>
+          <w:sz w:val="28"/>
+          <w:szCs w:val="28"/>
+          <w:cs/>
+        </w:rPr>
+        <w:br w:type="page"/>
+      </w:r>
+    </w:p>
+    <w:p>
+      <w:pPr>
+        <w:rPr>
+          <w:rFonts w:cs="Shruti"/>
+          <w:b/>
+          <w:bCs/>
+          <w:sz w:val="36"/>
+          <w:szCs w:val="36"/>
+        </w:rPr>
+      </w:pPr>
+      <w:r>
+        <w:rPr>
+          <w:rFonts w:cs="Shruti" w:hint="cs"/>
+          <w:b/>
+          <w:bCs/>
+          <w:sz w:val="36"/>
+          <w:szCs w:val="36"/>
+          <w:cs/>
+        </w:rPr>
+        <w:lastRenderedPageBreak/>
+        <w:t>2.5 કાલ્પનિક નમૂનાઓ :</w:t>
+      </w:r>
+    </w:p>
+    <w:p>
+      <w:pPr>
+        <w:jc w:val="center"/>
+        <w:rPr>
+          <w:rFonts w:cs="Shruti" w:hint="cs"/>
+          <w:b/>
+          <w:bCs/>
+          <w:sz w:val="36"/>
+          <w:szCs w:val="36"/>
+          <w:u w:val="single"/>
+        </w:rPr>
+      </w:pPr>
+      <w:r>
+        <w:rPr>
+          <w:rFonts w:cs="Shruti"/>
+          <w:b/>
+          <w:bCs/>
+          <w:color w:val="2F5496" w:themeColor="accent1" w:themeShade="BF"/>
+          <w:sz w:val="40"/>
+          <w:szCs w:val="40"/>
+          <w:u w:val="single"/>
+        </w:rPr>
+        <w:t>S</w:t>
+      </w:r>
+      <w:r>
+        <w:rPr>
+          <w:rFonts w:cs="Shruti" w:hint="cs"/>
+          <w:b/>
+          <w:bCs/>
+          <w:color w:val="2F5496" w:themeColor="accent1" w:themeShade="BF"/>
+          <w:sz w:val="40"/>
+          <w:szCs w:val="40"/>
+          <w:u w:val="single"/>
+        </w:rPr>
+        <w:t>ystem</w:t>
+      </w:r>
+      <w:r>
+        <w:rPr>
+          <w:rFonts w:cs="Shruti" w:hint="cs"/>
+          <w:b/>
+          <w:bCs/>
+          <w:color w:val="2F5496" w:themeColor="accent1" w:themeShade="BF"/>
+          <w:sz w:val="40"/>
+          <w:szCs w:val="40"/>
+          <w:u w:val="single"/>
+          <w:cs/>
+        </w:rPr>
+        <w:t xml:space="preserve"> </w:t>
+      </w:r>
+      <w:r>
+        <w:rPr>
+          <w:rFonts w:cs="Shruti" w:hint="cs"/>
+          <w:b/>
+          <w:bCs/>
+          <w:color w:val="2F5496" w:themeColor="accent1" w:themeShade="BF"/>
+          <w:sz w:val="40"/>
+          <w:szCs w:val="40"/>
+          <w:u w:val="single"/>
+        </w:rPr>
+        <w:t>Flowchart</w:t>
+      </w:r>
+    </w:p>
+    <w:p>
+      <w:pPr>
+        <w:rPr>
+          <w:rFonts w:cs="Shruti"/>
+          <w:sz w:val="28"/>
+          <w:szCs w:val="28"/>
+        </w:rPr>
+      </w:pPr>
+    </w:p>
+    <w:p>
+      <w:pPr>
+        <w:rPr>
+          <w:rFonts w:cs="Shruti" w:hint="cs"/>
+          <w:sz w:val="28"/>
+          <w:szCs w:val="28"/>
+        </w:rPr>
+      </w:pPr>
+    </w:p>
+    <w:p>
+      <w:pPr>
+        <w:rPr>
+          <w:rFonts w:cs="Shruti"/>
+          <w:sz w:val="28"/>
+          <w:szCs w:val="28"/>
+        </w:rPr>
+      </w:pPr>
+    </w:p>
+    <w:p>
+      <w:pPr>
+        <w:rPr>
+          <w:rFonts w:cs="Shruti"/>
+          <w:sz w:val="28"/>
+          <w:szCs w:val="28"/>
+        </w:rPr>
+      </w:pPr>
+    </w:p>
+    <w:p>
+      <w:pPr>
+        <w:rPr>
+          <w:rFonts w:cs="Shruti"/>
+          <w:sz w:val="28"/>
+          <w:szCs w:val="28"/>
+        </w:rPr>
+      </w:pPr>
+    </w:p>
+    <w:p>
+      <w:pPr>
+        <w:rPr>
+          <w:rFonts w:cs="Shruti"/>
+          <w:sz w:val="28"/>
+          <w:szCs w:val="28"/>
+        </w:rPr>
+      </w:pPr>
+    </w:p>
+    <w:p>
+      <w:pPr>
+        <w:rPr>
+          <w:rFonts w:cs="Shruti"/>
+          <w:sz w:val="28"/>
+          <w:szCs w:val="28"/>
+        </w:rPr>
+      </w:pPr>
+    </w:p>
+    <w:p>
+      <w:pPr>
+        <w:rPr>
+          <w:rFonts w:cs="Shruti"/>
+          <w:sz w:val="28"/>
+          <w:szCs w:val="28"/>
+        </w:rPr>
+      </w:pPr>
+    </w:p>
+    <w:p>
+      <w:pPr>
+        <w:rPr>
+          <w:rFonts w:cs="Shruti"/>
+          <w:sz w:val="28"/>
+          <w:szCs w:val="28"/>
+        </w:rPr>
+      </w:pPr>
+    </w:p>
+    <w:p>
+      <w:pPr>
+        <w:rPr>
+          <w:rFonts w:cs="Shruti"/>
+          <w:sz w:val="28"/>
+          <w:szCs w:val="28"/>
+        </w:rPr>
+      </w:pPr>
+    </w:p>
+    <w:p>
+      <w:pPr>
+        <w:rPr>
+          <w:rFonts w:cs="Shruti"/>
+          <w:sz w:val="28"/>
+          <w:szCs w:val="28"/>
+        </w:rPr>
+      </w:pPr>
+    </w:p>
+    <w:p>
+      <w:pPr>
+        <w:rPr>
+          <w:rFonts w:cs="Shruti"/>
+          <w:sz w:val="28"/>
+          <w:szCs w:val="28"/>
+        </w:rPr>
+      </w:pPr>
+    </w:p>
+    <w:p>
+      <w:pPr>
+        <w:rPr>
+          <w:rFonts w:cs="Shruti"/>
+          <w:sz w:val="28"/>
+          <w:szCs w:val="28"/>
+        </w:rPr>
+      </w:pPr>
+    </w:p>
+    <w:p>
+      <w:pPr>
+        <w:rPr>
+          <w:rFonts w:cs="Shruti"/>
+          <w:sz w:val="28"/>
+          <w:szCs w:val="28"/>
+        </w:rPr>
+      </w:pPr>
+    </w:p>
+    <w:p>
+      <w:pPr>
+        <w:rPr>
+          <w:rFonts w:cs="Shruti"/>
+          <w:sz w:val="28"/>
+          <w:szCs w:val="28"/>
+        </w:rPr>
+      </w:pPr>
+    </w:p>
+    <w:p>
+      <w:pPr>
+        <w:rPr>
+          <w:rFonts w:cs="Shruti"/>
+          <w:sz w:val="28"/>
+          <w:szCs w:val="28"/>
+        </w:rPr>
+      </w:pPr>
+    </w:p>
+    <w:p>
+      <w:pPr>
+        <w:rPr>
+          <w:rFonts w:cs="Shruti"/>
+          <w:sz w:val="28"/>
+          <w:szCs w:val="28"/>
+        </w:rPr>
+      </w:pPr>
+    </w:p>
+    <w:p>
+      <w:pPr>
+        <w:rPr>
+          <w:rFonts w:cs="Shruti"/>
+          <w:sz w:val="28"/>
+          <w:szCs w:val="28"/>
+        </w:rPr>
+      </w:pPr>
+    </w:p>
+    <w:p>
+      <w:pPr>
+        <w:rPr>
+          <w:rFonts w:cs="Shruti"/>
+          <w:sz w:val="28"/>
+          <w:szCs w:val="28"/>
+        </w:rPr>
+      </w:pPr>
+    </w:p>
+    <w:p>
+      <w:pPr>
+        <w:rPr>
+          <w:rFonts w:cs="Shruti"/>
+          <w:sz w:val="28"/>
+          <w:szCs w:val="28"/>
+        </w:rPr>
+      </w:pPr>
+    </w:p>
+    <w:p>
+      <w:pPr>
+        <w:rPr>
+          <w:rFonts w:cs="Shruti"/>
+          <w:sz w:val="28"/>
+          <w:szCs w:val="28"/>
+        </w:rPr>
+      </w:pPr>
+    </w:p>
+    <w:p>
+      <w:pPr>
+        <w:rPr>
+          <w:rFonts w:cs="Shruti"/>
+          <w:sz w:val="28"/>
+          <w:szCs w:val="28"/>
+        </w:rPr>
+      </w:pPr>
+    </w:p>
+    <w:p>
+      <w:pPr>
+        <w:rPr>
+          <w:rFonts w:cs="Shruti"/>
+          <w:sz w:val="28"/>
+          <w:szCs w:val="28"/>
+        </w:rPr>
+      </w:pPr>
+    </w:p>
+    <w:p>
+      <w:pPr>
+        <w:jc w:val="center"/>
+        <w:rPr>
+          <w:rFonts w:cs="Shruti" w:hint="cs"/>
+          <w:b/>
+          <w:bCs/>
+          <w:color w:val="2F5496" w:themeColor="accent1" w:themeShade="BF"/>
+          <w:sz w:val="40"/>
+          <w:szCs w:val="40"/>
+          <w:u w:val="single"/>
+        </w:rPr>
+      </w:pPr>
+      <w:r>
+        <w:rPr>
+          <w:rFonts w:cs="Shruti" w:hint="cs"/>
+          <w:b/>
+          <w:bCs/>
+          <w:color w:val="2F5496" w:themeColor="accent1" w:themeShade="BF"/>
+          <w:sz w:val="40"/>
+          <w:szCs w:val="40"/>
+          <w:u w:val="single"/>
+        </w:rPr>
+        <w:lastRenderedPageBreak/>
+        <w:t>Data</w:t>
+      </w:r>
+      <w:r>
+        <w:rPr>
+          <w:rFonts w:cs="Shruti" w:hint="cs"/>
+          <w:b/>
+          <w:bCs/>
+          <w:color w:val="2F5496" w:themeColor="accent1" w:themeShade="BF"/>
+          <w:sz w:val="40"/>
+          <w:szCs w:val="40"/>
+          <w:u w:val="single"/>
+          <w:cs/>
+        </w:rPr>
+        <w:t xml:space="preserve"> </w:t>
+      </w:r>
+      <w:r>
+        <w:rPr>
+          <w:rFonts w:cs="Shruti" w:hint="cs"/>
+          <w:b/>
+          <w:bCs/>
+          <w:color w:val="2F5496" w:themeColor="accent1" w:themeShade="BF"/>
+          <w:sz w:val="40"/>
+          <w:szCs w:val="40"/>
+          <w:u w:val="single"/>
+        </w:rPr>
+        <w:t>Flow</w:t>
+      </w:r>
+      <w:r>
+        <w:rPr>
+          <w:rFonts w:cs="Shruti" w:hint="cs"/>
+          <w:b/>
+          <w:bCs/>
+          <w:color w:val="2F5496" w:themeColor="accent1" w:themeShade="BF"/>
+          <w:sz w:val="40"/>
+          <w:szCs w:val="40"/>
+          <w:u w:val="single"/>
+          <w:cs/>
+        </w:rPr>
+        <w:t xml:space="preserve"> </w:t>
+      </w:r>
+      <w:r>
+        <w:rPr>
+          <w:rFonts w:cs="Shruti" w:hint="cs"/>
+          <w:b/>
+          <w:bCs/>
+          <w:color w:val="2F5496" w:themeColor="accent1" w:themeShade="BF"/>
+          <w:sz w:val="40"/>
+          <w:szCs w:val="40"/>
+          <w:u w:val="single"/>
+        </w:rPr>
+        <w:t>Diagram</w:t>
+      </w:r>
+    </w:p>
+    <w:p>
+      <w:pPr>
+        <w:rPr>
+          <w:rFonts w:cs="Shruti"/>
+          <w:sz w:val="28"/>
+          <w:szCs w:val="28"/>
+        </w:rPr>
+      </w:pPr>
+    </w:p>
+    <w:p>
+      <w:pPr>
+        <w:rPr>
+          <w:rFonts w:cs="Shruti"/>
+          <w:sz w:val="28"/>
+          <w:szCs w:val="28"/>
+        </w:rPr>
+      </w:pPr>
+    </w:p>
+    <w:p>
+      <w:pPr>
+        <w:rPr>
+          <w:rFonts w:cs="Shruti"/>
+          <w:sz w:val="28"/>
+          <w:szCs w:val="28"/>
+        </w:rPr>
+      </w:pPr>
+    </w:p>
+    <w:p>
+      <w:pPr>
+        <w:pStyle w:val="ListParagraph"/>
+        <w:numPr>
+          <w:ilvl w:val="0"/>
+          <w:numId w:val="3"/>
+        </w:numPr>
+        <w:rPr>
+          <w:rFonts w:cs="Shruti" w:hint="cs"/>
+          <w:b/>
+          <w:bCs/>
+          <w:sz w:val="28"/>
+          <w:szCs w:val="28"/>
+        </w:rPr>
+      </w:pPr>
+      <w:r>
+        <w:rPr>
+          <w:rFonts w:cs="Shruti"/>
+          <w:b/>
+          <w:bCs/>
+          <w:sz w:val="28"/>
+          <w:szCs w:val="28"/>
+        </w:rPr>
+        <w:t xml:space="preserve">Context </w:t>
+      </w:r>
+      <w:proofErr w:type="gramStart"/>
+      <w:r>
+        <w:rPr>
+          <w:rFonts w:cs="Shruti"/>
+          <w:b/>
+          <w:bCs/>
+          <w:sz w:val="28"/>
+          <w:szCs w:val="28"/>
+        </w:rPr>
+        <w:t xml:space="preserve">level </w:t>
+      </w:r>
+      <w:r>
+        <w:rPr>
+          <w:rFonts w:cs="Shruti"/>
+          <w:b/>
+          <w:bCs/>
+          <w:sz w:val="28"/>
+          <w:szCs w:val="28"/>
+        </w:rPr>
+        <w:t xml:space="preserve"> Diagram</w:t>
+      </w:r>
+      <w:proofErr w:type="gramEnd"/>
+    </w:p>
+    <w:p>
+      <w:pPr>
+        <w:rPr>
+          <w:rFonts w:cs="Shruti"/>
+          <w:sz w:val="28"/>
+          <w:szCs w:val="28"/>
+        </w:rPr>
+      </w:pPr>
       <w:bookmarkStart w:id="0" w:name="_GoBack"/>
       <w:bookmarkEnd w:id="0"/>
+    </w:p>
+    <w:p>
+      <w:pPr>
+        <w:rPr>
+          <w:rFonts w:cs="Shruti"/>
+          <w:sz w:val="28"/>
+          <w:szCs w:val="28"/>
+        </w:rPr>
+      </w:pPr>
+    </w:p>
+    <w:p>
+      <w:pPr>
+        <w:rPr>
+          <w:rFonts w:cs="Shruti"/>
+          <w:sz w:val="28"/>
+          <w:szCs w:val="28"/>
+          <w:cs/>
+        </w:rPr>
+      </w:pPr>
+      <w:r>
+        <w:rPr>
+          <w:noProof/>
+        </w:rPr>
+        <w:drawing>
+          <wp:inline distT="0" distB="0" distL="0" distR="0" wp14:anchorId="2982C6A2" wp14:editId="1A168C99">
+            <wp:extent cx="6188138" cy="1581150"/>
+            <wp:effectExtent l="0" t="0" r="3175" b="0"/>
+            <wp:docPr id="1" name="Picture 1" descr="https://documents.lucid.app/documents/9cfe74eb-2856-4c30-a9b2-4a99bc4d4802/pages/0_0?a=447&amp;x=-34&amp;y=93&amp;w=1395&amp;h=245&amp;store=1&amp;accept=image%2F*&amp;auth=LCA%2082fe3fca0df260f1c011385f5d4d3f7bdbc633ca6edf7da70fbe136ab90ea9b3-ts%3D1682618328"/>
+            <wp:cNvGraphicFramePr>
+              <a:graphicFrameLocks xmlns:a="http://schemas.openxmlformats.org/drawingml/2006/main" noChangeAspect="1"/>
+            </wp:cNvGraphicFramePr>
+            <a:graphic xmlns:a="http://schemas.openxmlformats.org/drawingml/2006/main">
+              <a:graphicData uri="http://schemas.openxmlformats.org/drawingml/2006/picture">
+                <pic:pic xmlns:pic="http://schemas.openxmlformats.org/drawingml/2006/picture">
+                  <pic:nvPicPr>
+                    <pic:cNvPr id="0" name="Picture 1" descr="https://documents.lucid.app/documents/9cfe74eb-2856-4c30-a9b2-4a99bc4d4802/pages/0_0?a=447&amp;x=-34&amp;y=93&amp;w=1395&amp;h=245&amp;store=1&amp;accept=image%2F*&amp;auth=LCA%2082fe3fca0df260f1c011385f5d4d3f7bdbc633ca6edf7da70fbe136ab90ea9b3-ts%3D1682618328"/>
+                    <pic:cNvPicPr>
+                      <a:picLocks noChangeAspect="1" noChangeArrowheads="1"/>
+                    </pic:cNvPicPr>
+                  </pic:nvPicPr>
+                  <pic:blipFill>
+                    <a:blip r:embed="rId8">
+                      <a:extLst>
+                        <a:ext uri="{28A0092B-C50C-407E-A947-70E740481C1C}">
+                          <a14:useLocalDpi xmlns:a14="http://schemas.microsoft.com/office/drawing/2010/main" val="0"/>
+                        </a:ext>
+                      </a:extLst>
+                    </a:blip>
+                    <a:srcRect/>
+                    <a:stretch>
+                      <a:fillRect/>
+                    </a:stretch>
+                  </pic:blipFill>
+                  <pic:spPr bwMode="auto">
+                    <a:xfrm>
+                      <a:off x="0" y="0"/>
+                      <a:ext cx="6189214" cy="1581425"/>
+                    </a:xfrm>
+                    <a:prstGeom prst="rect">
+                      <a:avLst/>
+                    </a:prstGeom>
+                    <a:noFill/>
+                    <a:ln>
+                      <a:noFill/>
+                    </a:ln>
+                  </pic:spPr>
+                </pic:pic>
+              </a:graphicData>
+            </a:graphic>
+          </wp:inline>
+        </w:drawing>
+      </w:r>
+    </w:p>
+    <w:p>
+      <w:pPr>
+        <w:rPr>
+          <w:rFonts w:cstheme="minorBidi"/>
+          <w:b/>
+          <w:bCs/>
+          <w:sz w:val="28"/>
+          <w:szCs w:val="28"/>
+        </w:rPr>
+      </w:pPr>
     </w:p>
     <w:sectPr>
       <w:pgSz w:w="11906" w:h="16838"/>
@@ -12305,11 +15486,127 @@
       </w:rPr>
     </w:lvl>
   </w:abstractNum>
+  <w:abstractNum w:abstractNumId="2" w15:restartNumberingAfterBreak="0">
+    <w:nsid w:val="5DE96D9C"/>
+    <w:multiLevelType w:val="hybridMultilevel"/>
+    <w:tmpl w:val="71C2BBEC"/>
+    <w:lvl w:ilvl="0" w:tplc="40090001">
+      <w:start w:val="1"/>
+      <w:numFmt w:val="bullet"/>
+      <w:lvlText w:val=""/>
+      <w:lvlJc w:val="left"/>
+      <w:pPr>
+        <w:ind w:left="720" w:hanging="360"/>
+      </w:pPr>
+      <w:rPr>
+        <w:rFonts w:ascii="Symbol" w:hAnsi="Symbol" w:hint="default"/>
+      </w:rPr>
+    </w:lvl>
+    <w:lvl w:ilvl="1" w:tplc="40090003" w:tentative="1">
+      <w:start w:val="1"/>
+      <w:numFmt w:val="bullet"/>
+      <w:lvlText w:val="o"/>
+      <w:lvlJc w:val="left"/>
+      <w:pPr>
+        <w:ind w:left="1440" w:hanging="360"/>
+      </w:pPr>
+      <w:rPr>
+        <w:rFonts w:ascii="Courier New" w:hAnsi="Courier New" w:cs="Courier New" w:hint="default"/>
+      </w:rPr>
+    </w:lvl>
+    <w:lvl w:ilvl="2" w:tplc="40090005" w:tentative="1">
+      <w:start w:val="1"/>
+      <w:numFmt w:val="bullet"/>
+      <w:lvlText w:val=""/>
+      <w:lvlJc w:val="left"/>
+      <w:pPr>
+        <w:ind w:left="2160" w:hanging="360"/>
+      </w:pPr>
+      <w:rPr>
+        <w:rFonts w:ascii="Wingdings" w:hAnsi="Wingdings" w:hint="default"/>
+      </w:rPr>
+    </w:lvl>
+    <w:lvl w:ilvl="3" w:tplc="40090001" w:tentative="1">
+      <w:start w:val="1"/>
+      <w:numFmt w:val="bullet"/>
+      <w:lvlText w:val=""/>
+      <w:lvlJc w:val="left"/>
+      <w:pPr>
+        <w:ind w:left="2880" w:hanging="360"/>
+      </w:pPr>
+      <w:rPr>
+        <w:rFonts w:ascii="Symbol" w:hAnsi="Symbol" w:hint="default"/>
+      </w:rPr>
+    </w:lvl>
+    <w:lvl w:ilvl="4" w:tplc="40090003" w:tentative="1">
+      <w:start w:val="1"/>
+      <w:numFmt w:val="bullet"/>
+      <w:lvlText w:val="o"/>
+      <w:lvlJc w:val="left"/>
+      <w:pPr>
+        <w:ind w:left="3600" w:hanging="360"/>
+      </w:pPr>
+      <w:rPr>
+        <w:rFonts w:ascii="Courier New" w:hAnsi="Courier New" w:cs="Courier New" w:hint="default"/>
+      </w:rPr>
+    </w:lvl>
+    <w:lvl w:ilvl="5" w:tplc="40090005" w:tentative="1">
+      <w:start w:val="1"/>
+      <w:numFmt w:val="bullet"/>
+      <w:lvlText w:val=""/>
+      <w:lvlJc w:val="left"/>
+      <w:pPr>
+        <w:ind w:left="4320" w:hanging="360"/>
+      </w:pPr>
+      <w:rPr>
+        <w:rFonts w:ascii="Wingdings" w:hAnsi="Wingdings" w:hint="default"/>
+      </w:rPr>
+    </w:lvl>
+    <w:lvl w:ilvl="6" w:tplc="40090001" w:tentative="1">
+      <w:start w:val="1"/>
+      <w:numFmt w:val="bullet"/>
+      <w:lvlText w:val=""/>
+      <w:lvlJc w:val="left"/>
+      <w:pPr>
+        <w:ind w:left="5040" w:hanging="360"/>
+      </w:pPr>
+      <w:rPr>
+        <w:rFonts w:ascii="Symbol" w:hAnsi="Symbol" w:hint="default"/>
+      </w:rPr>
+    </w:lvl>
+    <w:lvl w:ilvl="7" w:tplc="40090003" w:tentative="1">
+      <w:start w:val="1"/>
+      <w:numFmt w:val="bullet"/>
+      <w:lvlText w:val="o"/>
+      <w:lvlJc w:val="left"/>
+      <w:pPr>
+        <w:ind w:left="5760" w:hanging="360"/>
+      </w:pPr>
+      <w:rPr>
+        <w:rFonts w:ascii="Courier New" w:hAnsi="Courier New" w:cs="Courier New" w:hint="default"/>
+      </w:rPr>
+    </w:lvl>
+    <w:lvl w:ilvl="8" w:tplc="40090005" w:tentative="1">
+      <w:start w:val="1"/>
+      <w:numFmt w:val="bullet"/>
+      <w:lvlText w:val=""/>
+      <w:lvlJc w:val="left"/>
+      <w:pPr>
+        <w:ind w:left="6480" w:hanging="360"/>
+      </w:pPr>
+      <w:rPr>
+        <w:rFonts w:ascii="Wingdings" w:hAnsi="Wingdings" w:hint="default"/>
+      </w:rPr>
+    </w:lvl>
+  </w:abstractNum>
   <w:num w:numId="1">
     <w:abstractNumId w:val="0"/>
   </w:num>
   <w:num w:numId="2">
     <w:abstractNumId w:val="1"/>
+  </w:num>
+  <w:num w:numId="3">
+    <w:abstractNumId w:val="2"/>
   </w:num>
 </w:numbering>
 </file>
@@ -13211,7 +16508,7 @@
 </file>
 
 <file path=customXml/itemProps1.xml><?xml version="1.0" encoding="utf-8"?>
-<ds:datastoreItem xmlns:ds="http://schemas.openxmlformats.org/officeDocument/2006/customXml" ds:itemID="{38357C27-B5F4-425B-AED1-3D1812CB1A18}">
+<ds:datastoreItem xmlns:ds="http://schemas.openxmlformats.org/officeDocument/2006/customXml" ds:itemID="{FADD50F6-8720-4BBC-B6A8-AD12F2728602}">
   <ds:schemaRefs>
     <ds:schemaRef ds:uri="http://schemas.openxmlformats.org/officeDocument/2006/bibliography"/>
   </ds:schemaRefs>

</xml_diff>